<commit_message>
HAY VA DE NUEZ MODIFICACIONES
</commit_message>
<xml_diff>
--- a/Documentación/Planes de Pruebas/Control Escolar/Plan de pruebas para Interfaz_Alta-ControlEscolar.docx
+++ b/Documentación/Planes de Pruebas/Control Escolar/Plan de pruebas para Interfaz_Alta-ControlEscolar.docx
@@ -252,7 +252,7 @@
         <w:tc>
           <w:tcPr>
             <w:cnfStyle w:val="001000000000" w:firstRow="0" w:lastRow="0" w:firstColumn="1" w:lastColumn="0" w:oddVBand="0" w:evenVBand="0" w:oddHBand="0" w:evenHBand="0" w:firstRowFirstColumn="0" w:firstRowLastColumn="0" w:lastRowFirstColumn="0" w:lastRowLastColumn="0"/>
-            <w:tcW w:w="1654" w:type="dxa"/>
+            <w:tcW w:w="1653" w:type="dxa"/>
           </w:tcPr>
           <w:p>
             <w:pPr>
@@ -275,7 +275,7 @@
         </w:tc>
         <w:tc>
           <w:tcPr>
-            <w:tcW w:w="3203" w:type="dxa"/>
+            <w:tcW w:w="3229" w:type="dxa"/>
             <w:gridSpan w:val="2"/>
           </w:tcPr>
           <w:p>
@@ -304,7 +304,7 @@
         </w:tc>
         <w:tc>
           <w:tcPr>
-            <w:tcW w:w="2086" w:type="dxa"/>
+            <w:tcW w:w="2074" w:type="dxa"/>
             <w:gridSpan w:val="2"/>
           </w:tcPr>
           <w:p>
@@ -331,7 +331,7 @@
         </w:tc>
         <w:tc>
           <w:tcPr>
-            <w:tcW w:w="3702" w:type="dxa"/>
+            <w:tcW w:w="3689" w:type="dxa"/>
             <w:gridSpan w:val="2"/>
           </w:tcPr>
           <w:p>
@@ -363,7 +363,7 @@
         <w:tc>
           <w:tcPr>
             <w:cnfStyle w:val="001000000000" w:firstRow="0" w:lastRow="0" w:firstColumn="1" w:lastColumn="0" w:oddVBand="0" w:evenVBand="0" w:oddHBand="0" w:evenHBand="0" w:firstRowFirstColumn="0" w:firstRowLastColumn="0" w:lastRowFirstColumn="0" w:lastRowLastColumn="0"/>
-            <w:tcW w:w="1654" w:type="dxa"/>
+            <w:tcW w:w="1653" w:type="dxa"/>
             <w:vMerge w:val="restart"/>
             <w:shd w:val="clear" w:color="auto" w:fill="5B9BD5" w:themeFill="accent5"/>
           </w:tcPr>
@@ -390,7 +390,7 @@
         </w:tc>
         <w:tc>
           <w:tcPr>
-            <w:tcW w:w="2584" w:type="dxa"/>
+            <w:tcW w:w="2629" w:type="dxa"/>
             <w:vMerge w:val="restart"/>
             <w:shd w:val="clear" w:color="auto" w:fill="5B9BD5" w:themeFill="accent5"/>
           </w:tcPr>
@@ -420,7 +420,7 @@
         </w:tc>
         <w:tc>
           <w:tcPr>
-            <w:tcW w:w="2630" w:type="dxa"/>
+            <w:tcW w:w="2599" w:type="dxa"/>
             <w:gridSpan w:val="2"/>
             <w:vMerge w:val="restart"/>
             <w:shd w:val="clear" w:color="auto" w:fill="5B9BD5" w:themeFill="accent5"/>
@@ -451,7 +451,7 @@
         </w:tc>
         <w:tc>
           <w:tcPr>
-            <w:tcW w:w="3777" w:type="dxa"/>
+            <w:tcW w:w="3764" w:type="dxa"/>
             <w:gridSpan w:val="3"/>
             <w:shd w:val="clear" w:color="auto" w:fill="5B9BD5" w:themeFill="accent5"/>
           </w:tcPr>
@@ -487,7 +487,7 @@
         <w:tc>
           <w:tcPr>
             <w:cnfStyle w:val="001000000000" w:firstRow="0" w:lastRow="0" w:firstColumn="1" w:lastColumn="0" w:oddVBand="0" w:evenVBand="0" w:oddHBand="0" w:evenHBand="0" w:firstRowFirstColumn="0" w:firstRowLastColumn="0" w:lastRowFirstColumn="0" w:lastRowLastColumn="0"/>
-            <w:tcW w:w="1654" w:type="dxa"/>
+            <w:tcW w:w="1653" w:type="dxa"/>
             <w:vMerge/>
             <w:tcBorders>
               <w:bottom w:val="single" w:sz="4" w:space="0" w:color="5B9BD5" w:themeColor="accent5"/>
@@ -508,7 +508,7 @@
         </w:tc>
         <w:tc>
           <w:tcPr>
-            <w:tcW w:w="2584" w:type="dxa"/>
+            <w:tcW w:w="2629" w:type="dxa"/>
             <w:vMerge/>
             <w:tcBorders>
               <w:bottom w:val="single" w:sz="4" w:space="0" w:color="5B9BD5" w:themeColor="accent5"/>
@@ -530,7 +530,7 @@
         </w:tc>
         <w:tc>
           <w:tcPr>
-            <w:tcW w:w="2630" w:type="dxa"/>
+            <w:tcW w:w="2599" w:type="dxa"/>
             <w:gridSpan w:val="2"/>
             <w:vMerge/>
             <w:tcBorders>
@@ -588,7 +588,7 @@
         </w:tc>
         <w:tc>
           <w:tcPr>
-            <w:tcW w:w="2912" w:type="dxa"/>
+            <w:tcW w:w="2899" w:type="dxa"/>
             <w:tcBorders>
               <w:top w:val="single" w:sz="4" w:space="0" w:color="5B9BD5" w:themeColor="accent5"/>
               <w:bottom w:val="single" w:sz="4" w:space="0" w:color="5B9BD5" w:themeColor="accent5"/>
@@ -629,7 +629,7 @@
         <w:tc>
           <w:tcPr>
             <w:cnfStyle w:val="001000000000" w:firstRow="0" w:lastRow="0" w:firstColumn="1" w:lastColumn="0" w:oddVBand="0" w:evenVBand="0" w:oddHBand="0" w:evenHBand="0" w:firstRowFirstColumn="0" w:firstRowLastColumn="0" w:lastRowFirstColumn="0" w:lastRowLastColumn="0"/>
-            <w:tcW w:w="1654" w:type="dxa"/>
+            <w:tcW w:w="1653" w:type="dxa"/>
           </w:tcPr>
           <w:p>
             <w:r>
@@ -639,7 +639,7 @@
         </w:tc>
         <w:tc>
           <w:tcPr>
-            <w:tcW w:w="2584" w:type="dxa"/>
+            <w:tcW w:w="2629" w:type="dxa"/>
             <w:vAlign w:val="center"/>
           </w:tcPr>
           <w:p>
@@ -647,7 +647,13 @@
               <w:cnfStyle w:val="000000100000" w:firstRow="0" w:lastRow="0" w:firstColumn="0" w:lastColumn="0" w:oddVBand="0" w:evenVBand="0" w:oddHBand="1" w:evenHBand="0" w:firstRowFirstColumn="0" w:firstRowLastColumn="0" w:lastRowFirstColumn="0" w:lastRowLastColumn="0"/>
             </w:pPr>
             <w:r>
-              <w:t>La caja de texto de numero de control solo permita escribir número mande mensaje de error al no dejar escribir caracteres</w:t>
+              <w:t xml:space="preserve">Cuando sea seleccionado semestre mayor a “1”. </w:t>
+            </w:r>
+            <w:r>
+              <w:t>La caja de texto de numero de control solo permita escribir número mande mensaje de error</w:t>
+            </w:r>
+            <w:r>
+              <w:t xml:space="preserve"> de solo números</w:t>
             </w:r>
             <w:r>
               <w:t>.</w:t>
@@ -690,7 +696,7 @@
               <w:cnfStyle w:val="000000100000" w:firstRow="0" w:lastRow="0" w:firstColumn="0" w:lastColumn="0" w:oddVBand="0" w:evenVBand="0" w:oddHBand="1" w:evenHBand="0" w:firstRowFirstColumn="0" w:firstRowLastColumn="0" w:lastRowFirstColumn="0" w:lastRowLastColumn="0"/>
             </w:pPr>
             <w:r>
-              <w:t xml:space="preserve"> Incorrecto:</w:t>
+              <w:t>Incorrecto:</w:t>
             </w:r>
           </w:p>
           <w:p>
@@ -704,7 +710,7 @@
         </w:tc>
         <w:tc>
           <w:tcPr>
-            <w:tcW w:w="2630" w:type="dxa"/>
+            <w:tcW w:w="2599" w:type="dxa"/>
             <w:gridSpan w:val="2"/>
           </w:tcPr>
           <w:p>
@@ -734,7 +740,7 @@
         </w:tc>
         <w:tc>
           <w:tcPr>
-            <w:tcW w:w="2912" w:type="dxa"/>
+            <w:tcW w:w="2899" w:type="dxa"/>
           </w:tcPr>
           <w:p>
             <w:pPr>
@@ -757,127 +763,53 @@
         <w:tc>
           <w:tcPr>
             <w:cnfStyle w:val="001000000000" w:firstRow="0" w:lastRow="0" w:firstColumn="1" w:lastColumn="0" w:oddVBand="0" w:evenVBand="0" w:oddHBand="0" w:evenHBand="0" w:firstRowFirstColumn="0" w:firstRowLastColumn="0" w:lastRowFirstColumn="0" w:lastRowLastColumn="0"/>
-            <w:tcW w:w="1654" w:type="dxa"/>
-          </w:tcPr>
-          <w:p>
-            <w:r>
-              <w:t>2</w:t>
-            </w:r>
-          </w:p>
-        </w:tc>
-        <w:tc>
-          <w:tcPr>
-            <w:tcW w:w="2584" w:type="dxa"/>
-          </w:tcPr>
-          <w:p>
-            <w:pPr>
-              <w:cnfStyle w:val="000000000000" w:firstRow="0" w:lastRow="0" w:firstColumn="0" w:lastColumn="0" w:oddVBand="0" w:evenVBand="0" w:oddHBand="0" w:evenHBand="0" w:firstRowFirstColumn="0" w:firstRowLastColumn="0" w:lastRowFirstColumn="0" w:lastRowLastColumn="0"/>
-            </w:pPr>
-            <w:r>
-              <w:t>Al guardar los siguientes datos:</w:t>
-            </w:r>
-            <w:r>
-              <w:t xml:space="preserve"> Nombre, Apellido Paterno y Apellido</w:t>
-            </w:r>
-            <w:r>
-              <w:t xml:space="preserve"> guardar en la</w:t>
-            </w:r>
-            <w:r>
-              <w:t xml:space="preserve"> base de datos lo mande en forma </w:t>
+            <w:tcW w:w="1653" w:type="dxa"/>
+          </w:tcPr>
+          <w:p>
+            <w:r>
+              <w:t xml:space="preserve">2 </w:t>
+            </w:r>
+          </w:p>
+        </w:tc>
+        <w:tc>
+          <w:tcPr>
+            <w:tcW w:w="2629" w:type="dxa"/>
+            <w:vAlign w:val="center"/>
+          </w:tcPr>
+          <w:p>
+            <w:pPr>
+              <w:cnfStyle w:val="000000000000" w:firstRow="0" w:lastRow="0" w:firstColumn="0" w:lastColumn="0" w:oddVBand="0" w:evenVBand="0" w:oddHBand="0" w:evenHBand="0" w:firstRowFirstColumn="0" w:firstRowLastColumn="0" w:lastRowFirstColumn="0" w:lastRowLastColumn="0"/>
+            </w:pPr>
+            <w:r>
+              <w:t xml:space="preserve">Cuando sea seleccionado semestre “1” del combo box deberá llenarse solo el campo </w:t>
             </w:r>
             <w:proofErr w:type="spellStart"/>
             <w:r>
-              <w:t>camelCase</w:t>
+              <w:t>txtNumControl</w:t>
             </w:r>
             <w:proofErr w:type="spellEnd"/>
             <w:r>
-              <w:t xml:space="preserve">. </w:t>
-            </w:r>
-          </w:p>
-          <w:p>
-            <w:pPr>
-              <w:cnfStyle w:val="000000000000" w:firstRow="0" w:lastRow="0" w:firstColumn="0" w:lastColumn="0" w:oddVBand="0" w:evenVBand="0" w:oddHBand="0" w:evenHBand="0" w:firstRowFirstColumn="0" w:firstRowLastColumn="0" w:lastRowFirstColumn="0" w:lastRowLastColumn="0"/>
-            </w:pPr>
-          </w:p>
-          <w:p>
-            <w:pPr>
-              <w:cnfStyle w:val="000000000000" w:firstRow="0" w:lastRow="0" w:firstColumn="0" w:lastColumn="0" w:oddVBand="0" w:evenVBand="0" w:oddHBand="0" w:evenHBand="0" w:firstRowFirstColumn="0" w:firstRowLastColumn="0" w:lastRowFirstColumn="0" w:lastRowLastColumn="0"/>
-            </w:pPr>
-            <w:r>
-              <w:t xml:space="preserve">Ejemplo: </w:t>
-            </w:r>
-          </w:p>
-          <w:p>
-            <w:pPr>
-              <w:cnfStyle w:val="000000000000" w:firstRow="0" w:lastRow="0" w:firstColumn="0" w:lastColumn="0" w:oddVBand="0" w:evenVBand="0" w:oddHBand="0" w:evenHBand="0" w:firstRowFirstColumn="0" w:firstRowLastColumn="0" w:lastRowFirstColumn="0" w:lastRowLastColumn="0"/>
-            </w:pPr>
-            <w:r>
-              <w:t>Correcto:</w:t>
-            </w:r>
-          </w:p>
-          <w:p>
-            <w:pPr>
-              <w:cnfStyle w:val="000000000000" w:firstRow="0" w:lastRow="0" w:firstColumn="0" w:lastColumn="0" w:oddVBand="0" w:evenVBand="0" w:oddHBand="0" w:evenHBand="0" w:firstRowFirstColumn="0" w:firstRowLastColumn="0" w:lastRowFirstColumn="0" w:lastRowLastColumn="0"/>
-            </w:pPr>
-            <w:r>
-              <w:t xml:space="preserve">Juan </w:t>
-            </w:r>
-            <w:proofErr w:type="spellStart"/>
-            <w:r>
-              <w:t>Petronilo</w:t>
-            </w:r>
-            <w:proofErr w:type="spellEnd"/>
-            <w:r>
-              <w:t xml:space="preserve"> </w:t>
-            </w:r>
-            <w:proofErr w:type="spellStart"/>
-            <w:r>
-              <w:t>Sanchez</w:t>
-            </w:r>
-            <w:proofErr w:type="spellEnd"/>
-          </w:p>
-          <w:p>
-            <w:pPr>
-              <w:cnfStyle w:val="000000000000" w:firstRow="0" w:lastRow="0" w:firstColumn="0" w:lastColumn="0" w:oddVBand="0" w:evenVBand="0" w:oddHBand="0" w:evenHBand="0" w:firstRowFirstColumn="0" w:firstRowLastColumn="0" w:lastRowFirstColumn="0" w:lastRowLastColumn="0"/>
-            </w:pPr>
-          </w:p>
-          <w:p>
-            <w:pPr>
-              <w:cnfStyle w:val="000000000000" w:firstRow="0" w:lastRow="0" w:firstColumn="0" w:lastColumn="0" w:oddVBand="0" w:evenVBand="0" w:oddHBand="0" w:evenHBand="0" w:firstRowFirstColumn="0" w:firstRowLastColumn="0" w:lastRowFirstColumn="0" w:lastRowLastColumn="0"/>
-            </w:pPr>
-            <w:r>
-              <w:t>Incorrecto:</w:t>
-            </w:r>
-          </w:p>
-          <w:p>
-            <w:pPr>
-              <w:cnfStyle w:val="000000000000" w:firstRow="0" w:lastRow="0" w:firstColumn="0" w:lastColumn="0" w:oddVBand="0" w:evenVBand="0" w:oddHBand="0" w:evenHBand="0" w:firstRowFirstColumn="0" w:firstRowLastColumn="0" w:lastRowFirstColumn="0" w:lastRowLastColumn="0"/>
-            </w:pPr>
-            <w:r>
-              <w:t xml:space="preserve">juan </w:t>
-            </w:r>
-            <w:proofErr w:type="spellStart"/>
-            <w:r>
-              <w:t>petronilo</w:t>
-            </w:r>
-            <w:proofErr w:type="spellEnd"/>
-            <w:r>
-              <w:t xml:space="preserve"> </w:t>
-            </w:r>
-            <w:proofErr w:type="spellStart"/>
-            <w:r>
-              <w:t>sanchez</w:t>
-            </w:r>
-            <w:proofErr w:type="spellEnd"/>
-          </w:p>
-        </w:tc>
-        <w:tc>
-          <w:tcPr>
-            <w:tcW w:w="2630" w:type="dxa"/>
-            <w:gridSpan w:val="2"/>
-          </w:tcPr>
-          <w:p>
-            <w:pPr>
+              <w:t xml:space="preserve"> y no dejara hacer modificación alguna</w:t>
+            </w:r>
+            <w:r>
+              <w:t xml:space="preserve"> en dicho combo </w:t>
+            </w:r>
+            <w:r>
+              <w:t>box</w:t>
+            </w:r>
+            <w:r>
+              <w:t>.</w:t>
+            </w:r>
+          </w:p>
+        </w:tc>
+        <w:tc>
+          <w:tcPr>
+            <w:tcW w:w="2599" w:type="dxa"/>
+            <w:gridSpan w:val="2"/>
+          </w:tcPr>
+          <w:p>
+            <w:pPr>
+              <w:jc w:val="center"/>
               <w:cnfStyle w:val="000000000000" w:firstRow="0" w:lastRow="0" w:firstColumn="0" w:lastColumn="0" w:oddVBand="0" w:evenVBand="0" w:oddHBand="0" w:evenHBand="0" w:firstRowFirstColumn="0" w:firstRowLastColumn="0" w:lastRowFirstColumn="0" w:lastRowLastColumn="0"/>
             </w:pPr>
           </w:p>
@@ -889,17 +821,31 @@
           </w:tcPr>
           <w:p>
             <w:pPr>
-              <w:cnfStyle w:val="000000000000" w:firstRow="0" w:lastRow="0" w:firstColumn="0" w:lastColumn="0" w:oddVBand="0" w:evenVBand="0" w:oddHBand="0" w:evenHBand="0" w:firstRowFirstColumn="0" w:firstRowLastColumn="0" w:lastRowFirstColumn="0" w:lastRowLastColumn="0"/>
-            </w:pPr>
-          </w:p>
-        </w:tc>
-        <w:tc>
-          <w:tcPr>
-            <w:tcW w:w="2912" w:type="dxa"/>
-          </w:tcPr>
-          <w:p>
-            <w:pPr>
-              <w:cnfStyle w:val="000000000000" w:firstRow="0" w:lastRow="0" w:firstColumn="0" w:lastColumn="0" w:oddVBand="0" w:evenVBand="0" w:oddHBand="0" w:evenHBand="0" w:firstRowFirstColumn="0" w:firstRowLastColumn="0" w:lastRowFirstColumn="0" w:lastRowLastColumn="0"/>
+              <w:jc w:val="center"/>
+              <w:cnfStyle w:val="000000000000" w:firstRow="0" w:lastRow="0" w:firstColumn="0" w:lastColumn="0" w:oddVBand="0" w:evenVBand="0" w:oddHBand="0" w:evenHBand="0" w:firstRowFirstColumn="0" w:firstRowLastColumn="0" w:lastRowFirstColumn="0" w:lastRowLastColumn="0"/>
+              <w:rPr>
+                <w:rFonts w:ascii="Arial" w:hAnsi="Arial" w:cs="Arial"/>
+                <w:b/>
+                <w:color w:val="2E74B5" w:themeColor="accent5" w:themeShade="BF"/>
+                <w:sz w:val="24"/>
+              </w:rPr>
+            </w:pPr>
+          </w:p>
+        </w:tc>
+        <w:tc>
+          <w:tcPr>
+            <w:tcW w:w="2899" w:type="dxa"/>
+          </w:tcPr>
+          <w:p>
+            <w:pPr>
+              <w:jc w:val="center"/>
+              <w:cnfStyle w:val="000000000000" w:firstRow="0" w:lastRow="0" w:firstColumn="0" w:lastColumn="0" w:oddVBand="0" w:evenVBand="0" w:oddHBand="0" w:evenHBand="0" w:firstRowFirstColumn="0" w:firstRowLastColumn="0" w:lastRowFirstColumn="0" w:lastRowLastColumn="0"/>
+              <w:rPr>
+                <w:rFonts w:ascii="Arial" w:hAnsi="Arial" w:cs="Arial"/>
+                <w:b/>
+                <w:color w:val="2E74B5" w:themeColor="accent5" w:themeShade="BF"/>
+                <w:sz w:val="24"/>
+              </w:rPr>
             </w:pPr>
           </w:p>
         </w:tc>
@@ -912,28 +858,27 @@
         <w:tc>
           <w:tcPr>
             <w:cnfStyle w:val="001000000000" w:firstRow="0" w:lastRow="0" w:firstColumn="1" w:lastColumn="0" w:oddVBand="0" w:evenVBand="0" w:oddHBand="0" w:evenHBand="0" w:firstRowFirstColumn="0" w:firstRowLastColumn="0" w:lastRowFirstColumn="0" w:lastRowLastColumn="0"/>
-            <w:tcW w:w="1654" w:type="dxa"/>
-          </w:tcPr>
-          <w:p>
-            <w:r>
-              <w:lastRenderedPageBreak/>
+            <w:tcW w:w="1653" w:type="dxa"/>
+          </w:tcPr>
+          <w:p>
+            <w:r>
               <w:t>3</w:t>
             </w:r>
           </w:p>
         </w:tc>
         <w:tc>
           <w:tcPr>
-            <w:tcW w:w="2584" w:type="dxa"/>
-          </w:tcPr>
-          <w:p>
-            <w:pPr>
-              <w:cnfStyle w:val="000000100000" w:firstRow="0" w:lastRow="0" w:firstColumn="0" w:lastColumn="0" w:oddVBand="0" w:evenVBand="0" w:oddHBand="1" w:evenHBand="0" w:firstRowFirstColumn="0" w:firstRowLastColumn="0" w:lastRowFirstColumn="0" w:lastRowLastColumn="0"/>
-            </w:pPr>
-            <w:r>
-              <w:t>La caja de texto CURP guarde en base de datos en Letras mayúsculas</w:t>
-            </w:r>
-            <w:r>
-              <w:t>.</w:t>
+            <w:tcW w:w="2629" w:type="dxa"/>
+          </w:tcPr>
+          <w:p>
+            <w:pPr>
+              <w:cnfStyle w:val="000000100000" w:firstRow="0" w:lastRow="0" w:firstColumn="0" w:lastColumn="0" w:oddVBand="0" w:evenVBand="0" w:oddHBand="1" w:evenHBand="0" w:firstRowFirstColumn="0" w:firstRowLastColumn="0" w:lastRowFirstColumn="0" w:lastRowLastColumn="0"/>
+            </w:pPr>
+            <w:r>
+              <w:t>La longitud de la caja de texto de C</w:t>
+            </w:r>
+            <w:r>
+              <w:t>URP que permita escribir solo 18 mandar mensaje cuando sobre pase los 18 caracteres.</w:t>
             </w:r>
           </w:p>
           <w:p>
@@ -981,30 +926,6 @@
           </w:p>
           <w:p>
             <w:pPr>
-              <w:shd w:val="clear" w:color="auto" w:fill="E7E6E6" w:themeFill="background2"/>
-              <w:cnfStyle w:val="000000100000" w:firstRow="0" w:lastRow="0" w:firstColumn="0" w:lastColumn="0" w:oddVBand="0" w:evenVBand="0" w:oddHBand="1" w:evenHBand="0" w:firstRowFirstColumn="0" w:firstRowLastColumn="0" w:lastRowFirstColumn="0" w:lastRowLastColumn="0"/>
-              <w:rPr>
-                <w:shd w:val="clear" w:color="auto" w:fill="FFFFFF"/>
-              </w:rPr>
-            </w:pPr>
-          </w:p>
-          <w:p>
-            <w:pPr>
-              <w:shd w:val="clear" w:color="auto" w:fill="E7E6E6" w:themeFill="background2"/>
-              <w:cnfStyle w:val="000000100000" w:firstRow="0" w:lastRow="0" w:firstColumn="0" w:lastColumn="0" w:oddVBand="0" w:evenVBand="0" w:oddHBand="1" w:evenHBand="0" w:firstRowFirstColumn="0" w:firstRowLastColumn="0" w:lastRowFirstColumn="0" w:lastRowLastColumn="0"/>
-              <w:rPr>
-                <w:shd w:val="clear" w:color="auto" w:fill="FFFFFF"/>
-              </w:rPr>
-            </w:pPr>
-            <w:r>
-              <w:rPr>
-                <w:shd w:val="clear" w:color="auto" w:fill="FFFFFF"/>
-              </w:rPr>
-              <w:t>Incorrecto:</w:t>
-            </w:r>
-          </w:p>
-          <w:p>
-            <w:pPr>
               <w:cnfStyle w:val="000000100000" w:firstRow="0" w:lastRow="0" w:firstColumn="0" w:lastColumn="0" w:oddVBand="0" w:evenVBand="0" w:oddHBand="1" w:evenHBand="0" w:firstRowFirstColumn="0" w:firstRowLastColumn="0" w:lastRowFirstColumn="0" w:lastRowLastColumn="0"/>
               <w:rPr>
                 <w:rFonts w:ascii="Arial" w:hAnsi="Arial" w:cs="Arial"/>
@@ -1014,7 +935,10 @@
                 <w:shd w:val="clear" w:color="auto" w:fill="FFFFFF"/>
               </w:rPr>
             </w:pPr>
-            <w:r>
+          </w:p>
+          <w:p>
+            <w:pPr>
+              <w:cnfStyle w:val="000000100000" w:firstRow="0" w:lastRow="0" w:firstColumn="0" w:lastColumn="0" w:oddVBand="0" w:evenVBand="0" w:oddHBand="1" w:evenHBand="0" w:firstRowFirstColumn="0" w:firstRowLastColumn="0" w:lastRowFirstColumn="0" w:lastRowLastColumn="0"/>
               <w:rPr>
                 <w:rFonts w:ascii="Arial" w:hAnsi="Arial" w:cs="Arial"/>
                 <w:color w:val="222222"/>
@@ -1022,18 +946,37 @@
                 <w:szCs w:val="21"/>
                 <w:shd w:val="clear" w:color="auto" w:fill="FFFFFF"/>
               </w:rPr>
-              <w:t>beml920313hmclns09</w:t>
-            </w:r>
-          </w:p>
-          <w:p>
-            <w:pPr>
-              <w:cnfStyle w:val="000000100000" w:firstRow="0" w:lastRow="0" w:firstColumn="0" w:lastColumn="0" w:oddVBand="0" w:evenVBand="0" w:oddHBand="1" w:evenHBand="0" w:firstRowFirstColumn="0" w:firstRowLastColumn="0" w:lastRowFirstColumn="0" w:lastRowLastColumn="0"/>
-            </w:pPr>
-          </w:p>
-        </w:tc>
-        <w:tc>
-          <w:tcPr>
-            <w:tcW w:w="2630" w:type="dxa"/>
+            </w:pPr>
+            <w:r>
+              <w:rPr>
+                <w:rFonts w:ascii="Arial" w:hAnsi="Arial" w:cs="Arial"/>
+                <w:color w:val="222222"/>
+                <w:sz w:val="21"/>
+                <w:szCs w:val="21"/>
+                <w:shd w:val="clear" w:color="auto" w:fill="FFFFFF"/>
+              </w:rPr>
+              <w:t>Incorrecto:</w:t>
+            </w:r>
+          </w:p>
+          <w:p>
+            <w:pPr>
+              <w:cnfStyle w:val="000000100000" w:firstRow="0" w:lastRow="0" w:firstColumn="0" w:lastColumn="0" w:oddVBand="0" w:evenVBand="0" w:oddHBand="1" w:evenHBand="0" w:firstRowFirstColumn="0" w:firstRowLastColumn="0" w:lastRowFirstColumn="0" w:lastRowLastColumn="0"/>
+            </w:pPr>
+            <w:r>
+              <w:rPr>
+                <w:rFonts w:ascii="Arial" w:hAnsi="Arial" w:cs="Arial"/>
+                <w:color w:val="222222"/>
+                <w:sz w:val="21"/>
+                <w:szCs w:val="21"/>
+                <w:shd w:val="clear" w:color="auto" w:fill="FFFFFF"/>
+              </w:rPr>
+              <w:t>BEML920313H</w:t>
+            </w:r>
+          </w:p>
+        </w:tc>
+        <w:tc>
+          <w:tcPr>
+            <w:tcW w:w="2599" w:type="dxa"/>
             <w:gridSpan w:val="2"/>
           </w:tcPr>
           <w:p>
@@ -1055,7 +998,7 @@
         </w:tc>
         <w:tc>
           <w:tcPr>
-            <w:tcW w:w="2912" w:type="dxa"/>
+            <w:tcW w:w="2899" w:type="dxa"/>
           </w:tcPr>
           <w:p>
             <w:pPr>
@@ -1071,7 +1014,7 @@
         <w:tc>
           <w:tcPr>
             <w:cnfStyle w:val="001000000000" w:firstRow="0" w:lastRow="0" w:firstColumn="1" w:lastColumn="0" w:oddVBand="0" w:evenVBand="0" w:oddHBand="0" w:evenHBand="0" w:firstRowFirstColumn="0" w:firstRowLastColumn="0" w:lastRowFirstColumn="0" w:lastRowLastColumn="0"/>
-            <w:tcW w:w="1654" w:type="dxa"/>
+            <w:tcW w:w="1653" w:type="dxa"/>
           </w:tcPr>
           <w:p>
             <w:r>
@@ -1081,112 +1024,20 @@
         </w:tc>
         <w:tc>
           <w:tcPr>
-            <w:tcW w:w="2584" w:type="dxa"/>
-          </w:tcPr>
-          <w:p>
-            <w:pPr>
-              <w:cnfStyle w:val="000000000000" w:firstRow="0" w:lastRow="0" w:firstColumn="0" w:lastColumn="0" w:oddVBand="0" w:evenVBand="0" w:oddHBand="0" w:evenHBand="0" w:firstRowFirstColumn="0" w:firstRowLastColumn="0" w:lastRowFirstColumn="0" w:lastRowLastColumn="0"/>
-            </w:pPr>
-            <w:r>
-              <w:t>La longitud de la caja de texto de CURP que permita escribir solo 16 Caracteres.</w:t>
-            </w:r>
-          </w:p>
-          <w:p>
-            <w:pPr>
-              <w:cnfStyle w:val="000000000000" w:firstRow="0" w:lastRow="0" w:firstColumn="0" w:lastColumn="0" w:oddVBand="0" w:evenVBand="0" w:oddHBand="0" w:evenHBand="0" w:firstRowFirstColumn="0" w:firstRowLastColumn="0" w:lastRowFirstColumn="0" w:lastRowLastColumn="0"/>
-            </w:pPr>
-          </w:p>
-          <w:p>
-            <w:pPr>
-              <w:cnfStyle w:val="000000000000" w:firstRow="0" w:lastRow="0" w:firstColumn="0" w:lastColumn="0" w:oddVBand="0" w:evenVBand="0" w:oddHBand="0" w:evenHBand="0" w:firstRowFirstColumn="0" w:firstRowLastColumn="0" w:lastRowFirstColumn="0" w:lastRowLastColumn="0"/>
-            </w:pPr>
-            <w:r>
-              <w:t xml:space="preserve">Ejemplo: </w:t>
-            </w:r>
-          </w:p>
-          <w:p>
-            <w:pPr>
-              <w:cnfStyle w:val="000000000000" w:firstRow="0" w:lastRow="0" w:firstColumn="0" w:lastColumn="0" w:oddVBand="0" w:evenVBand="0" w:oddHBand="0" w:evenHBand="0" w:firstRowFirstColumn="0" w:firstRowLastColumn="0" w:lastRowFirstColumn="0" w:lastRowLastColumn="0"/>
-            </w:pPr>
-            <w:r>
-              <w:t>Correcto:</w:t>
-            </w:r>
-          </w:p>
-          <w:p>
-            <w:pPr>
-              <w:cnfStyle w:val="000000000000" w:firstRow="0" w:lastRow="0" w:firstColumn="0" w:lastColumn="0" w:oddVBand="0" w:evenVBand="0" w:oddHBand="0" w:evenHBand="0" w:firstRowFirstColumn="0" w:firstRowLastColumn="0" w:lastRowFirstColumn="0" w:lastRowLastColumn="0"/>
-              <w:rPr>
-                <w:rFonts w:ascii="Arial" w:hAnsi="Arial" w:cs="Arial"/>
-                <w:color w:val="222222"/>
-                <w:sz w:val="21"/>
-                <w:szCs w:val="21"/>
-                <w:shd w:val="clear" w:color="auto" w:fill="FFFFFF"/>
-              </w:rPr>
-            </w:pPr>
-            <w:r>
-              <w:rPr>
-                <w:rFonts w:ascii="Arial" w:hAnsi="Arial" w:cs="Arial"/>
-                <w:color w:val="222222"/>
-                <w:sz w:val="21"/>
-                <w:szCs w:val="21"/>
-                <w:shd w:val="clear" w:color="auto" w:fill="FFFFFF"/>
-              </w:rPr>
-              <w:t>BEML920313HMCLNS09</w:t>
-            </w:r>
-          </w:p>
-          <w:p>
-            <w:pPr>
-              <w:cnfStyle w:val="000000000000" w:firstRow="0" w:lastRow="0" w:firstColumn="0" w:lastColumn="0" w:oddVBand="0" w:evenVBand="0" w:oddHBand="0" w:evenHBand="0" w:firstRowFirstColumn="0" w:firstRowLastColumn="0" w:lastRowFirstColumn="0" w:lastRowLastColumn="0"/>
-              <w:rPr>
-                <w:rFonts w:ascii="Arial" w:hAnsi="Arial" w:cs="Arial"/>
-                <w:color w:val="222222"/>
-                <w:sz w:val="21"/>
-                <w:szCs w:val="21"/>
-                <w:shd w:val="clear" w:color="auto" w:fill="FFFFFF"/>
-              </w:rPr>
-            </w:pPr>
-          </w:p>
-          <w:p>
-            <w:pPr>
-              <w:cnfStyle w:val="000000000000" w:firstRow="0" w:lastRow="0" w:firstColumn="0" w:lastColumn="0" w:oddVBand="0" w:evenVBand="0" w:oddHBand="0" w:evenHBand="0" w:firstRowFirstColumn="0" w:firstRowLastColumn="0" w:lastRowFirstColumn="0" w:lastRowLastColumn="0"/>
-              <w:rPr>
-                <w:rFonts w:ascii="Arial" w:hAnsi="Arial" w:cs="Arial"/>
-                <w:color w:val="222222"/>
-                <w:sz w:val="21"/>
-                <w:szCs w:val="21"/>
-                <w:shd w:val="clear" w:color="auto" w:fill="FFFFFF"/>
-              </w:rPr>
-            </w:pPr>
-            <w:r>
-              <w:rPr>
-                <w:rFonts w:ascii="Arial" w:hAnsi="Arial" w:cs="Arial"/>
-                <w:color w:val="222222"/>
-                <w:sz w:val="21"/>
-                <w:szCs w:val="21"/>
-                <w:shd w:val="clear" w:color="auto" w:fill="FFFFFF"/>
-              </w:rPr>
-              <w:t>Incorrecto:</w:t>
-            </w:r>
-          </w:p>
-          <w:p>
-            <w:pPr>
-              <w:cnfStyle w:val="000000000000" w:firstRow="0" w:lastRow="0" w:firstColumn="0" w:lastColumn="0" w:oddVBand="0" w:evenVBand="0" w:oddHBand="0" w:evenHBand="0" w:firstRowFirstColumn="0" w:firstRowLastColumn="0" w:lastRowFirstColumn="0" w:lastRowLastColumn="0"/>
-            </w:pPr>
-            <w:r>
-              <w:rPr>
-                <w:rFonts w:ascii="Arial" w:hAnsi="Arial" w:cs="Arial"/>
-                <w:color w:val="222222"/>
-                <w:sz w:val="21"/>
-                <w:szCs w:val="21"/>
-                <w:shd w:val="clear" w:color="auto" w:fill="FFFFFF"/>
-              </w:rPr>
-              <w:t>BEML920313H</w:t>
-            </w:r>
-          </w:p>
-        </w:tc>
-        <w:tc>
-          <w:tcPr>
-            <w:tcW w:w="2630" w:type="dxa"/>
+            <w:tcW w:w="2629" w:type="dxa"/>
+          </w:tcPr>
+          <w:p>
+            <w:pPr>
+              <w:cnfStyle w:val="000000000000" w:firstRow="0" w:lastRow="0" w:firstColumn="0" w:lastColumn="0" w:oddVBand="0" w:evenVBand="0" w:oddHBand="0" w:evenHBand="0" w:firstRowFirstColumn="0" w:firstRowLastColumn="0" w:lastRowFirstColumn="0" w:lastRowLastColumn="0"/>
+            </w:pPr>
+            <w:r>
+              <w:t>La caja de texto de dirección permitirá escribir cualquier carácter, número o letra. No existen limitaciones</w:t>
+            </w:r>
+          </w:p>
+        </w:tc>
+        <w:tc>
+          <w:tcPr>
+            <w:tcW w:w="2599" w:type="dxa"/>
             <w:gridSpan w:val="2"/>
           </w:tcPr>
           <w:p>
@@ -1208,7 +1059,7 @@
         </w:tc>
         <w:tc>
           <w:tcPr>
-            <w:tcW w:w="2912" w:type="dxa"/>
+            <w:tcW w:w="2899" w:type="dxa"/>
           </w:tcPr>
           <w:p>
             <w:pPr>
@@ -1225,7 +1076,7 @@
         <w:tc>
           <w:tcPr>
             <w:cnfStyle w:val="001000000000" w:firstRow="0" w:lastRow="0" w:firstColumn="1" w:lastColumn="0" w:oddVBand="0" w:evenVBand="0" w:oddHBand="0" w:evenHBand="0" w:firstRowFirstColumn="0" w:firstRowLastColumn="0" w:lastRowFirstColumn="0" w:lastRowLastColumn="0"/>
-            <w:tcW w:w="1654" w:type="dxa"/>
+            <w:tcW w:w="1653" w:type="dxa"/>
           </w:tcPr>
           <w:p>
             <w:r>
@@ -1235,20 +1086,29 @@
         </w:tc>
         <w:tc>
           <w:tcPr>
-            <w:tcW w:w="2584" w:type="dxa"/>
-          </w:tcPr>
-          <w:p>
-            <w:pPr>
-              <w:cnfStyle w:val="000000100000" w:firstRow="0" w:lastRow="0" w:firstColumn="0" w:lastColumn="0" w:oddVBand="0" w:evenVBand="0" w:oddHBand="1" w:evenHBand="0" w:firstRowFirstColumn="0" w:firstRowLastColumn="0" w:lastRowFirstColumn="0" w:lastRowLastColumn="0"/>
-            </w:pPr>
-            <w:r>
-              <w:t>La caja de texto de carrera, permita escribir cualquier carácter.</w:t>
-            </w:r>
-          </w:p>
-        </w:tc>
-        <w:tc>
-          <w:tcPr>
-            <w:tcW w:w="2630" w:type="dxa"/>
+            <w:tcW w:w="2629" w:type="dxa"/>
+          </w:tcPr>
+          <w:p>
+            <w:pPr>
+              <w:cnfStyle w:val="000000100000" w:firstRow="0" w:lastRow="0" w:firstColumn="0" w:lastColumn="0" w:oddVBand="0" w:evenVBand="0" w:oddHBand="1" w:evenHBand="0" w:firstRowFirstColumn="0" w:firstRowLastColumn="0" w:lastRowFirstColumn="0" w:lastRowLastColumn="0"/>
+            </w:pPr>
+            <w:r>
+              <w:t>El combo</w:t>
+            </w:r>
+            <w:r>
+              <w:t xml:space="preserve"> box</w:t>
+            </w:r>
+            <w:r>
+              <w:t xml:space="preserve"> de carrera deberá ser mostrado la clave de la carrera</w:t>
+            </w:r>
+            <w:r>
+              <w:t>.</w:t>
+            </w:r>
+          </w:p>
+        </w:tc>
+        <w:tc>
+          <w:tcPr>
+            <w:tcW w:w="2599" w:type="dxa"/>
             <w:gridSpan w:val="2"/>
           </w:tcPr>
           <w:p>
@@ -1270,7 +1130,7 @@
         </w:tc>
         <w:tc>
           <w:tcPr>
-            <w:tcW w:w="2912" w:type="dxa"/>
+            <w:tcW w:w="2899" w:type="dxa"/>
           </w:tcPr>
           <w:p>
             <w:pPr>
@@ -1286,7 +1146,7 @@
         <w:tc>
           <w:tcPr>
             <w:cnfStyle w:val="001000000000" w:firstRow="0" w:lastRow="0" w:firstColumn="1" w:lastColumn="0" w:oddVBand="0" w:evenVBand="0" w:oddHBand="0" w:evenHBand="0" w:firstRowFirstColumn="0" w:firstRowLastColumn="0" w:lastRowFirstColumn="0" w:lastRowLastColumn="0"/>
-            <w:tcW w:w="1654" w:type="dxa"/>
+            <w:tcW w:w="1653" w:type="dxa"/>
           </w:tcPr>
           <w:p>
             <w:r>
@@ -1296,36 +1156,26 @@
         </w:tc>
         <w:tc>
           <w:tcPr>
-            <w:tcW w:w="2584" w:type="dxa"/>
-          </w:tcPr>
-          <w:p>
-            <w:pPr>
-              <w:cnfStyle w:val="000000000000" w:firstRow="0" w:lastRow="0" w:firstColumn="0" w:lastColumn="0" w:oddVBand="0" w:evenVBand="0" w:oddHBand="0" w:evenHBand="0" w:firstRowFirstColumn="0" w:firstRowLastColumn="0" w:lastRowFirstColumn="0" w:lastRowLastColumn="0"/>
-            </w:pPr>
-            <w:r>
-              <w:t xml:space="preserve">Al guardar en la base de datos el nombre de la carrera si es nombre completo que se guarde en formato </w:t>
-            </w:r>
-            <w:proofErr w:type="spellStart"/>
-            <w:r>
-              <w:t>camelcase</w:t>
-            </w:r>
-            <w:proofErr w:type="spellEnd"/>
-            <w:r>
-              <w:t>.</w:t>
-            </w:r>
-          </w:p>
-          <w:p>
-            <w:pPr>
-              <w:cnfStyle w:val="000000000000" w:firstRow="0" w:lastRow="0" w:firstColumn="0" w:lastColumn="0" w:oddVBand="0" w:evenVBand="0" w:oddHBand="0" w:evenHBand="0" w:firstRowFirstColumn="0" w:firstRowLastColumn="0" w:lastRowFirstColumn="0" w:lastRowLastColumn="0"/>
-            </w:pPr>
-          </w:p>
-          <w:p>
-            <w:pPr>
-              <w:cnfStyle w:val="000000000000" w:firstRow="0" w:lastRow="0" w:firstColumn="0" w:lastColumn="0" w:oddVBand="0" w:evenVBand="0" w:oddHBand="0" w:evenHBand="0" w:firstRowFirstColumn="0" w:firstRowLastColumn="0" w:lastRowFirstColumn="0" w:lastRowLastColumn="0"/>
-            </w:pPr>
-            <w:r>
-              <w:t xml:space="preserve">Ejemplo: </w:t>
-            </w:r>
+            <w:tcW w:w="2629" w:type="dxa"/>
+          </w:tcPr>
+          <w:p>
+            <w:pPr>
+              <w:cnfStyle w:val="000000000000" w:firstRow="0" w:lastRow="0" w:firstColumn="0" w:lastColumn="0" w:oddVBand="0" w:evenVBand="0" w:oddHBand="0" w:evenHBand="0" w:firstRowFirstColumn="0" w:firstRowLastColumn="0" w:lastRowFirstColumn="0" w:lastRowLastColumn="0"/>
+            </w:pPr>
+            <w:r>
+              <w:t xml:space="preserve">El combo </w:t>
+            </w:r>
+            <w:r>
+              <w:t xml:space="preserve">box </w:t>
+            </w:r>
+            <w:r>
+              <w:t>del semestre deberá ser llenado de acuerdo a los semestres que corresponden en el periodo escolar.</w:t>
+            </w:r>
+          </w:p>
+          <w:p>
+            <w:pPr>
+              <w:cnfStyle w:val="000000000000" w:firstRow="0" w:lastRow="0" w:firstColumn="0" w:lastColumn="0" w:oddVBand="0" w:evenVBand="0" w:oddHBand="0" w:evenHBand="0" w:firstRowFirstColumn="0" w:firstRowLastColumn="0" w:lastRowFirstColumn="0" w:lastRowLastColumn="0"/>
+            </w:pPr>
           </w:p>
           <w:p>
             <w:pPr>
@@ -1340,40 +1190,33 @@
               <w:cnfStyle w:val="000000000000" w:firstRow="0" w:lastRow="0" w:firstColumn="0" w:lastColumn="0" w:oddVBand="0" w:evenVBand="0" w:oddHBand="0" w:evenHBand="0" w:firstRowFirstColumn="0" w:firstRowLastColumn="0" w:lastRowFirstColumn="0" w:lastRowLastColumn="0"/>
             </w:pPr>
             <w:r>
-              <w:t xml:space="preserve">Carrera: </w:t>
-            </w:r>
-            <w:r>
-              <w:t>Ingeniería</w:t>
-            </w:r>
-            <w:r>
-              <w:t xml:space="preserve"> En Sistemas Computacionales</w:t>
-            </w:r>
-          </w:p>
-          <w:p>
-            <w:pPr>
-              <w:cnfStyle w:val="000000000000" w:firstRow="0" w:lastRow="0" w:firstColumn="0" w:lastColumn="0" w:oddVBand="0" w:evenVBand="0" w:oddHBand="0" w:evenHBand="0" w:firstRowFirstColumn="0" w:firstRowLastColumn="0" w:lastRowFirstColumn="0" w:lastRowLastColumn="0"/>
-            </w:pPr>
-          </w:p>
-          <w:p>
-            <w:pPr>
-              <w:cnfStyle w:val="000000000000" w:firstRow="0" w:lastRow="0" w:firstColumn="0" w:lastColumn="0" w:oddVBand="0" w:evenVBand="0" w:oddHBand="0" w:evenHBand="0" w:firstRowFirstColumn="0" w:firstRowLastColumn="0" w:lastRowFirstColumn="0" w:lastRowLastColumn="0"/>
-            </w:pPr>
-            <w:r>
-              <w:t>Incorrecto:</w:t>
-            </w:r>
-          </w:p>
-          <w:p>
-            <w:pPr>
-              <w:cnfStyle w:val="000000000000" w:firstRow="0" w:lastRow="0" w:firstColumn="0" w:lastColumn="0" w:oddVBand="0" w:evenVBand="0" w:oddHBand="0" w:evenHBand="0" w:firstRowFirstColumn="0" w:firstRowLastColumn="0" w:lastRowFirstColumn="0" w:lastRowLastColumn="0"/>
-            </w:pPr>
-            <w:r>
-              <w:t>ingeniería en sistemas computacionales</w:t>
-            </w:r>
-          </w:p>
-        </w:tc>
-        <w:tc>
-          <w:tcPr>
-            <w:tcW w:w="2630" w:type="dxa"/>
+              <w:t>Periodo Agosto-Enero</w:t>
+            </w:r>
+            <w:r>
+              <w:br/>
+              <w:t>1,3,5,7,9</w:t>
+            </w:r>
+          </w:p>
+          <w:p>
+            <w:pPr>
+              <w:cnfStyle w:val="000000000000" w:firstRow="0" w:lastRow="0" w:firstColumn="0" w:lastColumn="0" w:oddVBand="0" w:evenVBand="0" w:oddHBand="0" w:evenHBand="0" w:firstRowFirstColumn="0" w:firstRowLastColumn="0" w:lastRowFirstColumn="0" w:lastRowLastColumn="0"/>
+            </w:pPr>
+            <w:r>
+              <w:t>Periodo Enero-Junio</w:t>
+            </w:r>
+          </w:p>
+          <w:p>
+            <w:pPr>
+              <w:cnfStyle w:val="000000000000" w:firstRow="0" w:lastRow="0" w:firstColumn="0" w:lastColumn="0" w:oddVBand="0" w:evenVBand="0" w:oddHBand="0" w:evenHBand="0" w:firstRowFirstColumn="0" w:firstRowLastColumn="0" w:lastRowFirstColumn="0" w:lastRowLastColumn="0"/>
+            </w:pPr>
+            <w:r>
+              <w:t>2,4,6,8,10</w:t>
+            </w:r>
+          </w:p>
+        </w:tc>
+        <w:tc>
+          <w:tcPr>
+            <w:tcW w:w="2599" w:type="dxa"/>
             <w:gridSpan w:val="2"/>
           </w:tcPr>
           <w:p>
@@ -1395,7 +1238,7 @@
         </w:tc>
         <w:tc>
           <w:tcPr>
-            <w:tcW w:w="2912" w:type="dxa"/>
+            <w:tcW w:w="2899" w:type="dxa"/>
           </w:tcPr>
           <w:p>
             <w:pPr>
@@ -1412,30 +1255,39 @@
         <w:tc>
           <w:tcPr>
             <w:cnfStyle w:val="001000000000" w:firstRow="0" w:lastRow="0" w:firstColumn="1" w:lastColumn="0" w:oddVBand="0" w:evenVBand="0" w:oddHBand="0" w:evenHBand="0" w:firstRowFirstColumn="0" w:firstRowLastColumn="0" w:lastRowFirstColumn="0" w:lastRowLastColumn="0"/>
-            <w:tcW w:w="1654" w:type="dxa"/>
-          </w:tcPr>
-          <w:p>
-            <w:r>
-              <w:t>7</w:t>
-            </w:r>
-          </w:p>
-        </w:tc>
-        <w:tc>
-          <w:tcPr>
-            <w:tcW w:w="2584" w:type="dxa"/>
-          </w:tcPr>
-          <w:p>
-            <w:pPr>
-              <w:cnfStyle w:val="000000100000" w:firstRow="0" w:lastRow="0" w:firstColumn="0" w:lastColumn="0" w:oddVBand="0" w:evenVBand="0" w:oddHBand="1" w:evenHBand="0" w:firstRowFirstColumn="0" w:firstRowLastColumn="0" w:lastRowFirstColumn="0" w:lastRowLastColumn="0"/>
-            </w:pPr>
-            <w:r>
-              <w:t>Al accionar el botón de la guardar datos se mande toda la información y se añada a la base de datos en sus respectivos campos y de manera correcta.</w:t>
-            </w:r>
-          </w:p>
-        </w:tc>
-        <w:tc>
-          <w:tcPr>
-            <w:tcW w:w="2630" w:type="dxa"/>
+            <w:tcW w:w="1653" w:type="dxa"/>
+          </w:tcPr>
+          <w:p>
+            <w:r>
+              <w:t>6</w:t>
+            </w:r>
+          </w:p>
+        </w:tc>
+        <w:tc>
+          <w:tcPr>
+            <w:tcW w:w="2629" w:type="dxa"/>
+          </w:tcPr>
+          <w:p>
+            <w:pPr>
+              <w:cnfStyle w:val="000000100000" w:firstRow="0" w:lastRow="0" w:firstColumn="0" w:lastColumn="0" w:oddVBand="0" w:evenVBand="0" w:oddHBand="1" w:evenHBand="0" w:firstRowFirstColumn="0" w:firstRowLastColumn="0" w:lastRowFirstColumn="0" w:lastRowLastColumn="0"/>
+            </w:pPr>
+            <w:r>
+              <w:t xml:space="preserve">La caja de texto del nombre solo deberá permitir letras y espacios </w:t>
+            </w:r>
+            <w:r>
+              <w:t xml:space="preserve">no deberá admitir </w:t>
+            </w:r>
+            <w:r>
+              <w:t>ca</w:t>
+            </w:r>
+            <w:r>
+              <w:t>racteres especiales y números.</w:t>
+            </w:r>
+          </w:p>
+        </w:tc>
+        <w:tc>
+          <w:tcPr>
+            <w:tcW w:w="2599" w:type="dxa"/>
             <w:gridSpan w:val="2"/>
           </w:tcPr>
           <w:p>
@@ -1457,7 +1309,7 @@
         </w:tc>
         <w:tc>
           <w:tcPr>
-            <w:tcW w:w="2912" w:type="dxa"/>
+            <w:tcW w:w="2899" w:type="dxa"/>
           </w:tcPr>
           <w:p>
             <w:pPr>
@@ -1473,34 +1325,42 @@
         <w:tc>
           <w:tcPr>
             <w:cnfStyle w:val="001000000000" w:firstRow="0" w:lastRow="0" w:firstColumn="1" w:lastColumn="0" w:oddVBand="0" w:evenVBand="0" w:oddHBand="0" w:evenHBand="0" w:firstRowFirstColumn="0" w:firstRowLastColumn="0" w:lastRowFirstColumn="0" w:lastRowLastColumn="0"/>
-            <w:tcW w:w="1654" w:type="dxa"/>
-          </w:tcPr>
-          <w:p>
-            <w:r>
-              <w:t>8</w:t>
-            </w:r>
-          </w:p>
-        </w:tc>
-        <w:tc>
-          <w:tcPr>
-            <w:tcW w:w="2584" w:type="dxa"/>
-          </w:tcPr>
-          <w:p>
-            <w:pPr>
-              <w:cnfStyle w:val="000000000000" w:firstRow="0" w:lastRow="0" w:firstColumn="0" w:lastColumn="0" w:oddVBand="0" w:evenVBand="0" w:oddHBand="0" w:evenHBand="0" w:firstRowFirstColumn="0" w:firstRowLastColumn="0" w:lastRowFirstColumn="0" w:lastRowLastColumn="0"/>
-            </w:pPr>
-            <w:r>
-              <w:t xml:space="preserve">Verificación de que no se añadan alumnos que ya </w:t>
-            </w:r>
-            <w:r>
-              <w:lastRenderedPageBreak/>
-              <w:t>están existentes, mandar mensaje de error en caso de ser existente.</w:t>
-            </w:r>
-          </w:p>
-        </w:tc>
-        <w:tc>
-          <w:tcPr>
-            <w:tcW w:w="2630" w:type="dxa"/>
+            <w:tcW w:w="1653" w:type="dxa"/>
+          </w:tcPr>
+          <w:p>
+            <w:r>
+              <w:t>7</w:t>
+            </w:r>
+          </w:p>
+        </w:tc>
+        <w:tc>
+          <w:tcPr>
+            <w:tcW w:w="2629" w:type="dxa"/>
+          </w:tcPr>
+          <w:p>
+            <w:pPr>
+              <w:cnfStyle w:val="000000000000" w:firstRow="0" w:lastRow="0" w:firstColumn="0" w:lastColumn="0" w:oddVBand="0" w:evenVBand="0" w:oddHBand="0" w:evenHBand="0" w:firstRowFirstColumn="0" w:firstRowLastColumn="0" w:lastRowFirstColumn="0" w:lastRowLastColumn="0"/>
+            </w:pPr>
+            <w:r>
+              <w:t>La caja de texto de apellido materno deberá dejar escribir solo letras no números</w:t>
+            </w:r>
+            <w:r>
+              <w:t>,</w:t>
+            </w:r>
+            <w:r>
+              <w:t xml:space="preserve"> no caracteres especiales</w:t>
+            </w:r>
+            <w:r>
+              <w:t xml:space="preserve"> y</w:t>
+            </w:r>
+            <w:r>
+              <w:t xml:space="preserve"> no espacios</w:t>
+            </w:r>
+          </w:p>
+        </w:tc>
+        <w:tc>
+          <w:tcPr>
+            <w:tcW w:w="2599" w:type="dxa"/>
             <w:gridSpan w:val="2"/>
           </w:tcPr>
           <w:p>
@@ -1522,7 +1382,7 @@
         </w:tc>
         <w:tc>
           <w:tcPr>
-            <w:tcW w:w="2912" w:type="dxa"/>
+            <w:tcW w:w="2899" w:type="dxa"/>
           </w:tcPr>
           <w:p>
             <w:pPr>
@@ -1539,48 +1399,42 @@
         <w:tc>
           <w:tcPr>
             <w:cnfStyle w:val="001000000000" w:firstRow="0" w:lastRow="0" w:firstColumn="1" w:lastColumn="0" w:oddVBand="0" w:evenVBand="0" w:oddHBand="0" w:evenHBand="0" w:firstRowFirstColumn="0" w:firstRowLastColumn="0" w:lastRowFirstColumn="0" w:lastRowLastColumn="0"/>
-            <w:tcW w:w="1654" w:type="dxa"/>
-          </w:tcPr>
-          <w:p>
-            <w:r>
-              <w:t xml:space="preserve">9 </w:t>
-            </w:r>
-          </w:p>
-        </w:tc>
-        <w:tc>
-          <w:tcPr>
-            <w:tcW w:w="2584" w:type="dxa"/>
-          </w:tcPr>
-          <w:p>
-            <w:pPr>
-              <w:cnfStyle w:val="000000100000" w:firstRow="0" w:lastRow="0" w:firstColumn="0" w:lastColumn="0" w:oddVBand="0" w:evenVBand="0" w:oddHBand="1" w:evenHBand="0" w:firstRowFirstColumn="0" w:firstRowLastColumn="0" w:lastRowFirstColumn="0" w:lastRowLastColumn="0"/>
-            </w:pPr>
-            <w:r>
-              <w:t>No dejar guardar en la base de datos si algún campo esta vacío.</w:t>
-            </w:r>
-          </w:p>
-          <w:p>
-            <w:pPr>
-              <w:cnfStyle w:val="000000100000" w:firstRow="0" w:lastRow="0" w:firstColumn="0" w:lastColumn="0" w:oddVBand="0" w:evenVBand="0" w:oddHBand="1" w:evenHBand="0" w:firstRowFirstColumn="0" w:firstRowLastColumn="0" w:lastRowFirstColumn="0" w:lastRowLastColumn="0"/>
-            </w:pPr>
-          </w:p>
-          <w:p>
-            <w:pPr>
-              <w:cnfStyle w:val="000000100000" w:firstRow="0" w:lastRow="0" w:firstColumn="0" w:lastColumn="0" w:oddVBand="0" w:evenVBand="0" w:oddHBand="1" w:evenHBand="0" w:firstRowFirstColumn="0" w:firstRowLastColumn="0" w:lastRowFirstColumn="0" w:lastRowLastColumn="0"/>
-            </w:pPr>
-            <w:r>
-              <w:t>-&gt;</w:t>
-            </w:r>
-            <w:bookmarkStart w:id="0" w:name="_GoBack"/>
-            <w:bookmarkEnd w:id="0"/>
-            <w:r>
-              <w:t>Mandar mensaje de error en caso de que estén campos vacíos.</w:t>
-            </w:r>
-          </w:p>
-        </w:tc>
-        <w:tc>
-          <w:tcPr>
-            <w:tcW w:w="2630" w:type="dxa"/>
+            <w:tcW w:w="1653" w:type="dxa"/>
+          </w:tcPr>
+          <w:p>
+            <w:r>
+              <w:t>8</w:t>
+            </w:r>
+          </w:p>
+        </w:tc>
+        <w:tc>
+          <w:tcPr>
+            <w:tcW w:w="2629" w:type="dxa"/>
+          </w:tcPr>
+          <w:p>
+            <w:pPr>
+              <w:cnfStyle w:val="000000100000" w:firstRow="0" w:lastRow="0" w:firstColumn="0" w:lastColumn="0" w:oddVBand="0" w:evenVBand="0" w:oddHBand="1" w:evenHBand="0" w:firstRowFirstColumn="0" w:firstRowLastColumn="0" w:lastRowFirstColumn="0" w:lastRowLastColumn="0"/>
+            </w:pPr>
+            <w:r>
+              <w:t>La caja de texto de apellido paterno deberá dejar escribir solo letras no números</w:t>
+            </w:r>
+            <w:r>
+              <w:t>,</w:t>
+            </w:r>
+            <w:r>
+              <w:t xml:space="preserve"> no caracteres especiales</w:t>
+            </w:r>
+            <w:r>
+              <w:t xml:space="preserve"> y</w:t>
+            </w:r>
+            <w:r>
+              <w:t xml:space="preserve"> no espacios</w:t>
+            </w:r>
+          </w:p>
+        </w:tc>
+        <w:tc>
+          <w:tcPr>
+            <w:tcW w:w="2599" w:type="dxa"/>
             <w:gridSpan w:val="2"/>
           </w:tcPr>
           <w:p>
@@ -1602,7 +1456,7 @@
         </w:tc>
         <w:tc>
           <w:tcPr>
-            <w:tcW w:w="2912" w:type="dxa"/>
+            <w:tcW w:w="2899" w:type="dxa"/>
           </w:tcPr>
           <w:p>
             <w:pPr>
@@ -1611,6 +1465,512 @@
           </w:p>
         </w:tc>
       </w:tr>
+      <w:tr>
+        <w:trPr>
+          <w:trHeight w:val="361"/>
+        </w:trPr>
+        <w:tc>
+          <w:tcPr>
+            <w:cnfStyle w:val="001000000000" w:firstRow="0" w:lastRow="0" w:firstColumn="1" w:lastColumn="0" w:oddVBand="0" w:evenVBand="0" w:oddHBand="0" w:evenHBand="0" w:firstRowFirstColumn="0" w:firstRowLastColumn="0" w:lastRowFirstColumn="0" w:lastRowLastColumn="0"/>
+            <w:tcW w:w="1653" w:type="dxa"/>
+          </w:tcPr>
+          <w:p>
+            <w:r>
+              <w:t>9</w:t>
+            </w:r>
+          </w:p>
+        </w:tc>
+        <w:tc>
+          <w:tcPr>
+            <w:tcW w:w="2629" w:type="dxa"/>
+          </w:tcPr>
+          <w:p>
+            <w:pPr>
+              <w:cnfStyle w:val="000000000000" w:firstRow="0" w:lastRow="0" w:firstColumn="0" w:lastColumn="0" w:oddVBand="0" w:evenVBand="0" w:oddHBand="0" w:evenHBand="0" w:firstRowFirstColumn="0" w:firstRowLastColumn="0" w:lastRowFirstColumn="0" w:lastRowLastColumn="0"/>
+            </w:pPr>
+            <w:r>
+              <w:t xml:space="preserve">Al guardar los siguientes datos: Nombre, Apellido Paterno y </w:t>
+            </w:r>
+            <w:r>
+              <w:t>Apellido</w:t>
+            </w:r>
+            <w:r>
+              <w:t xml:space="preserve"> </w:t>
+            </w:r>
+            <w:r>
+              <w:lastRenderedPageBreak/>
+              <w:t>guardar en la base de da</w:t>
+            </w:r>
+            <w:r>
+              <w:t>tos lo mande en forma poner mayúscula en cada palabra.</w:t>
+            </w:r>
+          </w:p>
+          <w:p>
+            <w:pPr>
+              <w:cnfStyle w:val="000000000000" w:firstRow="0" w:lastRow="0" w:firstColumn="0" w:lastColumn="0" w:oddVBand="0" w:evenVBand="0" w:oddHBand="0" w:evenHBand="0" w:firstRowFirstColumn="0" w:firstRowLastColumn="0" w:lastRowFirstColumn="0" w:lastRowLastColumn="0"/>
+            </w:pPr>
+            <w:r>
+              <w:t xml:space="preserve"> Ejemplo: </w:t>
+            </w:r>
+          </w:p>
+          <w:p>
+            <w:pPr>
+              <w:cnfStyle w:val="000000000000" w:firstRow="0" w:lastRow="0" w:firstColumn="0" w:lastColumn="0" w:oddVBand="0" w:evenVBand="0" w:oddHBand="0" w:evenHBand="0" w:firstRowFirstColumn="0" w:firstRowLastColumn="0" w:lastRowFirstColumn="0" w:lastRowLastColumn="0"/>
+            </w:pPr>
+            <w:r>
+              <w:t>Correcto:</w:t>
+            </w:r>
+          </w:p>
+          <w:p>
+            <w:pPr>
+              <w:cnfStyle w:val="000000000000" w:firstRow="0" w:lastRow="0" w:firstColumn="0" w:lastColumn="0" w:oddVBand="0" w:evenVBand="0" w:oddHBand="0" w:evenHBand="0" w:firstRowFirstColumn="0" w:firstRowLastColumn="0" w:lastRowFirstColumn="0" w:lastRowLastColumn="0"/>
+            </w:pPr>
+            <w:r>
+              <w:t xml:space="preserve">Juan </w:t>
+            </w:r>
+            <w:proofErr w:type="spellStart"/>
+            <w:r>
+              <w:t>Petronilo</w:t>
+            </w:r>
+            <w:proofErr w:type="spellEnd"/>
+            <w:r>
+              <w:t xml:space="preserve"> </w:t>
+            </w:r>
+            <w:proofErr w:type="spellStart"/>
+            <w:r>
+              <w:t>Sanchez</w:t>
+            </w:r>
+            <w:proofErr w:type="spellEnd"/>
+          </w:p>
+          <w:p>
+            <w:pPr>
+              <w:cnfStyle w:val="000000000000" w:firstRow="0" w:lastRow="0" w:firstColumn="0" w:lastColumn="0" w:oddVBand="0" w:evenVBand="0" w:oddHBand="0" w:evenHBand="0" w:firstRowFirstColumn="0" w:firstRowLastColumn="0" w:lastRowFirstColumn="0" w:lastRowLastColumn="0"/>
+            </w:pPr>
+          </w:p>
+          <w:p>
+            <w:pPr>
+              <w:cnfStyle w:val="000000000000" w:firstRow="0" w:lastRow="0" w:firstColumn="0" w:lastColumn="0" w:oddVBand="0" w:evenVBand="0" w:oddHBand="0" w:evenHBand="0" w:firstRowFirstColumn="0" w:firstRowLastColumn="0" w:lastRowFirstColumn="0" w:lastRowLastColumn="0"/>
+            </w:pPr>
+            <w:r>
+              <w:t>Incorrecto:</w:t>
+            </w:r>
+          </w:p>
+          <w:p>
+            <w:pPr>
+              <w:cnfStyle w:val="000000000000" w:firstRow="0" w:lastRow="0" w:firstColumn="0" w:lastColumn="0" w:oddVBand="0" w:evenVBand="0" w:oddHBand="0" w:evenHBand="0" w:firstRowFirstColumn="0" w:firstRowLastColumn="0" w:lastRowFirstColumn="0" w:lastRowLastColumn="0"/>
+            </w:pPr>
+            <w:r>
+              <w:t xml:space="preserve">juan </w:t>
+            </w:r>
+            <w:proofErr w:type="spellStart"/>
+            <w:r>
+              <w:t>petronilo</w:t>
+            </w:r>
+            <w:proofErr w:type="spellEnd"/>
+            <w:r>
+              <w:t xml:space="preserve"> </w:t>
+            </w:r>
+            <w:proofErr w:type="spellStart"/>
+            <w:r>
+              <w:t>sanchez</w:t>
+            </w:r>
+            <w:proofErr w:type="spellEnd"/>
+          </w:p>
+        </w:tc>
+        <w:tc>
+          <w:tcPr>
+            <w:tcW w:w="2599" w:type="dxa"/>
+            <w:gridSpan w:val="2"/>
+          </w:tcPr>
+          <w:p>
+            <w:pPr>
+              <w:cnfStyle w:val="000000000000" w:firstRow="0" w:lastRow="0" w:firstColumn="0" w:lastColumn="0" w:oddVBand="0" w:evenVBand="0" w:oddHBand="0" w:evenHBand="0" w:firstRowFirstColumn="0" w:firstRowLastColumn="0" w:lastRowFirstColumn="0" w:lastRowLastColumn="0"/>
+            </w:pPr>
+          </w:p>
+        </w:tc>
+        <w:tc>
+          <w:tcPr>
+            <w:tcW w:w="825" w:type="dxa"/>
+            <w:gridSpan w:val="2"/>
+          </w:tcPr>
+          <w:p>
+            <w:pPr>
+              <w:cnfStyle w:val="000000000000" w:firstRow="0" w:lastRow="0" w:firstColumn="0" w:lastColumn="0" w:oddVBand="0" w:evenVBand="0" w:oddHBand="0" w:evenHBand="0" w:firstRowFirstColumn="0" w:firstRowLastColumn="0" w:lastRowFirstColumn="0" w:lastRowLastColumn="0"/>
+            </w:pPr>
+          </w:p>
+        </w:tc>
+        <w:tc>
+          <w:tcPr>
+            <w:tcW w:w="2899" w:type="dxa"/>
+          </w:tcPr>
+          <w:p>
+            <w:pPr>
+              <w:cnfStyle w:val="000000000000" w:firstRow="0" w:lastRow="0" w:firstColumn="0" w:lastColumn="0" w:oddVBand="0" w:evenVBand="0" w:oddHBand="0" w:evenHBand="0" w:firstRowFirstColumn="0" w:firstRowLastColumn="0" w:lastRowFirstColumn="0" w:lastRowLastColumn="0"/>
+            </w:pPr>
+          </w:p>
+        </w:tc>
+      </w:tr>
+      <w:tr>
+        <w:trPr>
+          <w:cnfStyle w:val="000000100000" w:firstRow="0" w:lastRow="0" w:firstColumn="0" w:lastColumn="0" w:oddVBand="0" w:evenVBand="0" w:oddHBand="1" w:evenHBand="0" w:firstRowFirstColumn="0" w:firstRowLastColumn="0" w:lastRowFirstColumn="0" w:lastRowLastColumn="0"/>
+          <w:trHeight w:val="361"/>
+        </w:trPr>
+        <w:tc>
+          <w:tcPr>
+            <w:cnfStyle w:val="001000000000" w:firstRow="0" w:lastRow="0" w:firstColumn="1" w:lastColumn="0" w:oddVBand="0" w:evenVBand="0" w:oddHBand="0" w:evenHBand="0" w:firstRowFirstColumn="0" w:firstRowLastColumn="0" w:lastRowFirstColumn="0" w:lastRowLastColumn="0"/>
+            <w:tcW w:w="1653" w:type="dxa"/>
+          </w:tcPr>
+          <w:p>
+            <w:r>
+              <w:t>10</w:t>
+            </w:r>
+          </w:p>
+        </w:tc>
+        <w:tc>
+          <w:tcPr>
+            <w:tcW w:w="2629" w:type="dxa"/>
+          </w:tcPr>
+          <w:p>
+            <w:pPr>
+              <w:cnfStyle w:val="000000100000" w:firstRow="0" w:lastRow="0" w:firstColumn="0" w:lastColumn="0" w:oddVBand="0" w:evenVBand="0" w:oddHBand="1" w:evenHBand="0" w:firstRowFirstColumn="0" w:firstRowLastColumn="0" w:lastRowFirstColumn="0" w:lastRowLastColumn="0"/>
+            </w:pPr>
+            <w:r>
+              <w:t>Al accionar el botón de la guardar datos se mande toda la información y se añada a la base de datos en sus respectivos campos y de manera correcta.</w:t>
+            </w:r>
+          </w:p>
+        </w:tc>
+        <w:tc>
+          <w:tcPr>
+            <w:tcW w:w="2599" w:type="dxa"/>
+            <w:gridSpan w:val="2"/>
+          </w:tcPr>
+          <w:p>
+            <w:pPr>
+              <w:cnfStyle w:val="000000100000" w:firstRow="0" w:lastRow="0" w:firstColumn="0" w:lastColumn="0" w:oddVBand="0" w:evenVBand="0" w:oddHBand="1" w:evenHBand="0" w:firstRowFirstColumn="0" w:firstRowLastColumn="0" w:lastRowFirstColumn="0" w:lastRowLastColumn="0"/>
+            </w:pPr>
+          </w:p>
+        </w:tc>
+        <w:tc>
+          <w:tcPr>
+            <w:tcW w:w="825" w:type="dxa"/>
+            <w:gridSpan w:val="2"/>
+          </w:tcPr>
+          <w:p>
+            <w:pPr>
+              <w:cnfStyle w:val="000000100000" w:firstRow="0" w:lastRow="0" w:firstColumn="0" w:lastColumn="0" w:oddVBand="0" w:evenVBand="0" w:oddHBand="1" w:evenHBand="0" w:firstRowFirstColumn="0" w:firstRowLastColumn="0" w:lastRowFirstColumn="0" w:lastRowLastColumn="0"/>
+            </w:pPr>
+          </w:p>
+        </w:tc>
+        <w:tc>
+          <w:tcPr>
+            <w:tcW w:w="2899" w:type="dxa"/>
+          </w:tcPr>
+          <w:p>
+            <w:pPr>
+              <w:cnfStyle w:val="000000100000" w:firstRow="0" w:lastRow="0" w:firstColumn="0" w:lastColumn="0" w:oddVBand="0" w:evenVBand="0" w:oddHBand="1" w:evenHBand="0" w:firstRowFirstColumn="0" w:firstRowLastColumn="0" w:lastRowFirstColumn="0" w:lastRowLastColumn="0"/>
+            </w:pPr>
+          </w:p>
+        </w:tc>
+      </w:tr>
+      <w:tr>
+        <w:trPr>
+          <w:trHeight w:val="361"/>
+        </w:trPr>
+        <w:tc>
+          <w:tcPr>
+            <w:cnfStyle w:val="001000000000" w:firstRow="0" w:lastRow="0" w:firstColumn="1" w:lastColumn="0" w:oddVBand="0" w:evenVBand="0" w:oddHBand="0" w:evenHBand="0" w:firstRowFirstColumn="0" w:firstRowLastColumn="0" w:lastRowFirstColumn="0" w:lastRowLastColumn="0"/>
+            <w:tcW w:w="1653" w:type="dxa"/>
+          </w:tcPr>
+          <w:p>
+            <w:r>
+              <w:t>11</w:t>
+            </w:r>
+          </w:p>
+        </w:tc>
+        <w:tc>
+          <w:tcPr>
+            <w:tcW w:w="2629" w:type="dxa"/>
+          </w:tcPr>
+          <w:p>
+            <w:pPr>
+              <w:cnfStyle w:val="000000000000" w:firstRow="0" w:lastRow="0" w:firstColumn="0" w:lastColumn="0" w:oddVBand="0" w:evenVBand="0" w:oddHBand="0" w:evenHBand="0" w:firstRowFirstColumn="0" w:firstRowLastColumn="0" w:lastRowFirstColumn="0" w:lastRowLastColumn="0"/>
+            </w:pPr>
+            <w:r>
+              <w:t>Verificación de que no se añadan alumnos que ya están existentes, mandar mensaje de error en caso de ser existente.</w:t>
+            </w:r>
+          </w:p>
+        </w:tc>
+        <w:tc>
+          <w:tcPr>
+            <w:tcW w:w="2599" w:type="dxa"/>
+            <w:gridSpan w:val="2"/>
+          </w:tcPr>
+          <w:p>
+            <w:pPr>
+              <w:cnfStyle w:val="000000000000" w:firstRow="0" w:lastRow="0" w:firstColumn="0" w:lastColumn="0" w:oddVBand="0" w:evenVBand="0" w:oddHBand="0" w:evenHBand="0" w:firstRowFirstColumn="0" w:firstRowLastColumn="0" w:lastRowFirstColumn="0" w:lastRowLastColumn="0"/>
+            </w:pPr>
+          </w:p>
+        </w:tc>
+        <w:tc>
+          <w:tcPr>
+            <w:tcW w:w="825" w:type="dxa"/>
+            <w:gridSpan w:val="2"/>
+          </w:tcPr>
+          <w:p>
+            <w:pPr>
+              <w:cnfStyle w:val="000000000000" w:firstRow="0" w:lastRow="0" w:firstColumn="0" w:lastColumn="0" w:oddVBand="0" w:evenVBand="0" w:oddHBand="0" w:evenHBand="0" w:firstRowFirstColumn="0" w:firstRowLastColumn="0" w:lastRowFirstColumn="0" w:lastRowLastColumn="0"/>
+            </w:pPr>
+          </w:p>
+        </w:tc>
+        <w:tc>
+          <w:tcPr>
+            <w:tcW w:w="2899" w:type="dxa"/>
+          </w:tcPr>
+          <w:p>
+            <w:pPr>
+              <w:cnfStyle w:val="000000000000" w:firstRow="0" w:lastRow="0" w:firstColumn="0" w:lastColumn="0" w:oddVBand="0" w:evenVBand="0" w:oddHBand="0" w:evenHBand="0" w:firstRowFirstColumn="0" w:firstRowLastColumn="0" w:lastRowFirstColumn="0" w:lastRowLastColumn="0"/>
+            </w:pPr>
+          </w:p>
+        </w:tc>
+      </w:tr>
+      <w:tr>
+        <w:trPr>
+          <w:cnfStyle w:val="000000100000" w:firstRow="0" w:lastRow="0" w:firstColumn="0" w:lastColumn="0" w:oddVBand="0" w:evenVBand="0" w:oddHBand="1" w:evenHBand="0" w:firstRowFirstColumn="0" w:firstRowLastColumn="0" w:lastRowFirstColumn="0" w:lastRowLastColumn="0"/>
+          <w:trHeight w:val="361"/>
+        </w:trPr>
+        <w:tc>
+          <w:tcPr>
+            <w:cnfStyle w:val="001000000000" w:firstRow="0" w:lastRow="0" w:firstColumn="1" w:lastColumn="0" w:oddVBand="0" w:evenVBand="0" w:oddHBand="0" w:evenHBand="0" w:firstRowFirstColumn="0" w:firstRowLastColumn="0" w:lastRowFirstColumn="0" w:lastRowLastColumn="0"/>
+            <w:tcW w:w="1653" w:type="dxa"/>
+          </w:tcPr>
+          <w:p>
+            <w:r>
+              <w:t>12</w:t>
+            </w:r>
+          </w:p>
+        </w:tc>
+        <w:tc>
+          <w:tcPr>
+            <w:tcW w:w="2629" w:type="dxa"/>
+          </w:tcPr>
+          <w:p>
+            <w:pPr>
+              <w:cnfStyle w:val="000000100000" w:firstRow="0" w:lastRow="0" w:firstColumn="0" w:lastColumn="0" w:oddVBand="0" w:evenVBand="0" w:oddHBand="1" w:evenHBand="0" w:firstRowFirstColumn="0" w:firstRowLastColumn="0" w:lastRowFirstColumn="0" w:lastRowLastColumn="0"/>
+            </w:pPr>
+            <w:r>
+              <w:t>La caja de texto CURP guarde en base de datos en Letras mayúsculas.</w:t>
+            </w:r>
+          </w:p>
+          <w:p>
+            <w:pPr>
+              <w:cnfStyle w:val="000000100000" w:firstRow="0" w:lastRow="0" w:firstColumn="0" w:lastColumn="0" w:oddVBand="0" w:evenVBand="0" w:oddHBand="1" w:evenHBand="0" w:firstRowFirstColumn="0" w:firstRowLastColumn="0" w:lastRowFirstColumn="0" w:lastRowLastColumn="0"/>
+            </w:pPr>
+          </w:p>
+          <w:p>
+            <w:pPr>
+              <w:cnfStyle w:val="000000100000" w:firstRow="0" w:lastRow="0" w:firstColumn="0" w:lastColumn="0" w:oddVBand="0" w:evenVBand="0" w:oddHBand="1" w:evenHBand="0" w:firstRowFirstColumn="0" w:firstRowLastColumn="0" w:lastRowFirstColumn="0" w:lastRowLastColumn="0"/>
+            </w:pPr>
+            <w:r>
+              <w:t xml:space="preserve">Ejemplo: </w:t>
+            </w:r>
+          </w:p>
+          <w:p>
+            <w:pPr>
+              <w:cnfStyle w:val="000000100000" w:firstRow="0" w:lastRow="0" w:firstColumn="0" w:lastColumn="0" w:oddVBand="0" w:evenVBand="0" w:oddHBand="1" w:evenHBand="0" w:firstRowFirstColumn="0" w:firstRowLastColumn="0" w:lastRowFirstColumn="0" w:lastRowLastColumn="0"/>
+            </w:pPr>
+            <w:r>
+              <w:t>Correcto:</w:t>
+            </w:r>
+          </w:p>
+          <w:p>
+            <w:pPr>
+              <w:cnfStyle w:val="000000100000" w:firstRow="0" w:lastRow="0" w:firstColumn="0" w:lastColumn="0" w:oddVBand="0" w:evenVBand="0" w:oddHBand="1" w:evenHBand="0" w:firstRowFirstColumn="0" w:firstRowLastColumn="0" w:lastRowFirstColumn="0" w:lastRowLastColumn="0"/>
+              <w:rPr>
+                <w:rFonts w:ascii="Arial" w:hAnsi="Arial" w:cs="Arial"/>
+                <w:color w:val="222222"/>
+                <w:sz w:val="21"/>
+                <w:szCs w:val="21"/>
+                <w:shd w:val="clear" w:color="auto" w:fill="FFFFFF"/>
+              </w:rPr>
+            </w:pPr>
+            <w:r>
+              <w:rPr>
+                <w:rFonts w:ascii="Arial" w:hAnsi="Arial" w:cs="Arial"/>
+                <w:color w:val="222222"/>
+                <w:sz w:val="21"/>
+                <w:szCs w:val="21"/>
+                <w:shd w:val="clear" w:color="auto" w:fill="FFFFFF"/>
+              </w:rPr>
+              <w:t>BEML920313HMCLNS09</w:t>
+            </w:r>
+          </w:p>
+          <w:p>
+            <w:pPr>
+              <w:shd w:val="clear" w:color="auto" w:fill="E7E6E6" w:themeFill="background2"/>
+              <w:cnfStyle w:val="000000100000" w:firstRow="0" w:lastRow="0" w:firstColumn="0" w:lastColumn="0" w:oddVBand="0" w:evenVBand="0" w:oddHBand="1" w:evenHBand="0" w:firstRowFirstColumn="0" w:firstRowLastColumn="0" w:lastRowFirstColumn="0" w:lastRowLastColumn="0"/>
+              <w:rPr>
+                <w:shd w:val="clear" w:color="auto" w:fill="FFFFFF"/>
+              </w:rPr>
+            </w:pPr>
+          </w:p>
+          <w:p>
+            <w:pPr>
+              <w:shd w:val="clear" w:color="auto" w:fill="E7E6E6" w:themeFill="background2"/>
+              <w:cnfStyle w:val="000000100000" w:firstRow="0" w:lastRow="0" w:firstColumn="0" w:lastColumn="0" w:oddVBand="0" w:evenVBand="0" w:oddHBand="1" w:evenHBand="0" w:firstRowFirstColumn="0" w:firstRowLastColumn="0" w:lastRowFirstColumn="0" w:lastRowLastColumn="0"/>
+              <w:rPr>
+                <w:shd w:val="clear" w:color="auto" w:fill="FFFFFF"/>
+              </w:rPr>
+            </w:pPr>
+            <w:r>
+              <w:rPr>
+                <w:shd w:val="clear" w:color="auto" w:fill="FFFFFF"/>
+              </w:rPr>
+              <w:t>Incorrecto:</w:t>
+            </w:r>
+          </w:p>
+          <w:p>
+            <w:pPr>
+              <w:cnfStyle w:val="000000100000" w:firstRow="0" w:lastRow="0" w:firstColumn="0" w:lastColumn="0" w:oddVBand="0" w:evenVBand="0" w:oddHBand="1" w:evenHBand="0" w:firstRowFirstColumn="0" w:firstRowLastColumn="0" w:lastRowFirstColumn="0" w:lastRowLastColumn="0"/>
+              <w:rPr>
+                <w:rFonts w:ascii="Arial" w:hAnsi="Arial" w:cs="Arial"/>
+                <w:color w:val="222222"/>
+                <w:sz w:val="21"/>
+                <w:szCs w:val="21"/>
+                <w:shd w:val="clear" w:color="auto" w:fill="FFFFFF"/>
+              </w:rPr>
+            </w:pPr>
+            <w:r>
+              <w:rPr>
+                <w:rFonts w:ascii="Arial" w:hAnsi="Arial" w:cs="Arial"/>
+                <w:color w:val="222222"/>
+                <w:sz w:val="21"/>
+                <w:szCs w:val="21"/>
+                <w:shd w:val="clear" w:color="auto" w:fill="FFFFFF"/>
+              </w:rPr>
+              <w:t>beml920313hmclns09</w:t>
+            </w:r>
+          </w:p>
+          <w:p>
+            <w:pPr>
+              <w:cnfStyle w:val="000000100000" w:firstRow="0" w:lastRow="0" w:firstColumn="0" w:lastColumn="0" w:oddVBand="0" w:evenVBand="0" w:oddHBand="1" w:evenHBand="0" w:firstRowFirstColumn="0" w:firstRowLastColumn="0" w:lastRowFirstColumn="0" w:lastRowLastColumn="0"/>
+            </w:pPr>
+          </w:p>
+        </w:tc>
+        <w:tc>
+          <w:tcPr>
+            <w:tcW w:w="2599" w:type="dxa"/>
+            <w:gridSpan w:val="2"/>
+          </w:tcPr>
+          <w:p>
+            <w:pPr>
+              <w:cnfStyle w:val="000000100000" w:firstRow="0" w:lastRow="0" w:firstColumn="0" w:lastColumn="0" w:oddVBand="0" w:evenVBand="0" w:oddHBand="1" w:evenHBand="0" w:firstRowFirstColumn="0" w:firstRowLastColumn="0" w:lastRowFirstColumn="0" w:lastRowLastColumn="0"/>
+            </w:pPr>
+          </w:p>
+        </w:tc>
+        <w:tc>
+          <w:tcPr>
+            <w:tcW w:w="825" w:type="dxa"/>
+            <w:gridSpan w:val="2"/>
+          </w:tcPr>
+          <w:p>
+            <w:pPr>
+              <w:cnfStyle w:val="000000100000" w:firstRow="0" w:lastRow="0" w:firstColumn="0" w:lastColumn="0" w:oddVBand="0" w:evenVBand="0" w:oddHBand="1" w:evenHBand="0" w:firstRowFirstColumn="0" w:firstRowLastColumn="0" w:lastRowFirstColumn="0" w:lastRowLastColumn="0"/>
+            </w:pPr>
+          </w:p>
+        </w:tc>
+        <w:tc>
+          <w:tcPr>
+            <w:tcW w:w="2899" w:type="dxa"/>
+          </w:tcPr>
+          <w:p>
+            <w:pPr>
+              <w:cnfStyle w:val="000000100000" w:firstRow="0" w:lastRow="0" w:firstColumn="0" w:lastColumn="0" w:oddVBand="0" w:evenVBand="0" w:oddHBand="1" w:evenHBand="0" w:firstRowFirstColumn="0" w:firstRowLastColumn="0" w:lastRowFirstColumn="0" w:lastRowLastColumn="0"/>
+            </w:pPr>
+          </w:p>
+        </w:tc>
+      </w:tr>
+      <w:tr>
+        <w:trPr>
+          <w:trHeight w:val="361"/>
+        </w:trPr>
+        <w:tc>
+          <w:tcPr>
+            <w:cnfStyle w:val="001000000000" w:firstRow="0" w:lastRow="0" w:firstColumn="1" w:lastColumn="0" w:oddVBand="0" w:evenVBand="0" w:oddHBand="0" w:evenHBand="0" w:firstRowFirstColumn="0" w:firstRowLastColumn="0" w:lastRowFirstColumn="0" w:lastRowLastColumn="0"/>
+            <w:tcW w:w="1653" w:type="dxa"/>
+          </w:tcPr>
+          <w:p>
+            <w:bookmarkStart w:id="0" w:name="_GoBack" w:colFirst="0" w:colLast="1"/>
+            <w:r>
+              <w:t>13</w:t>
+            </w:r>
+          </w:p>
+        </w:tc>
+        <w:tc>
+          <w:tcPr>
+            <w:tcW w:w="2629" w:type="dxa"/>
+          </w:tcPr>
+          <w:p>
+            <w:pPr>
+              <w:cnfStyle w:val="000000000000" w:firstRow="0" w:lastRow="0" w:firstColumn="0" w:lastColumn="0" w:oddVBand="0" w:evenVBand="0" w:oddHBand="0" w:evenHBand="0" w:firstRowFirstColumn="0" w:firstRowLastColumn="0" w:lastRowFirstColumn="0" w:lastRowLastColumn="0"/>
+            </w:pPr>
+            <w:r>
+              <w:t xml:space="preserve">No dejar guardar en la base de datos si algún campo </w:t>
+            </w:r>
+            <w:r>
+              <w:t>está</w:t>
+            </w:r>
+            <w:r>
+              <w:t xml:space="preserve"> vacío.</w:t>
+            </w:r>
+          </w:p>
+          <w:p>
+            <w:pPr>
+              <w:cnfStyle w:val="000000000000" w:firstRow="0" w:lastRow="0" w:firstColumn="0" w:lastColumn="0" w:oddVBand="0" w:evenVBand="0" w:oddHBand="0" w:evenHBand="0" w:firstRowFirstColumn="0" w:firstRowLastColumn="0" w:lastRowFirstColumn="0" w:lastRowLastColumn="0"/>
+            </w:pPr>
+          </w:p>
+          <w:p>
+            <w:pPr>
+              <w:cnfStyle w:val="000000000000" w:firstRow="0" w:lastRow="0" w:firstColumn="0" w:lastColumn="0" w:oddVBand="0" w:evenVBand="0" w:oddHBand="0" w:evenHBand="0" w:firstRowFirstColumn="0" w:firstRowLastColumn="0" w:lastRowFirstColumn="0" w:lastRowLastColumn="0"/>
+            </w:pPr>
+            <w:r>
+              <w:t>-&gt;Mandar mensaje de error en caso de que estén campos vacíos.</w:t>
+            </w:r>
+          </w:p>
+        </w:tc>
+        <w:tc>
+          <w:tcPr>
+            <w:tcW w:w="2599" w:type="dxa"/>
+            <w:gridSpan w:val="2"/>
+          </w:tcPr>
+          <w:p>
+            <w:pPr>
+              <w:cnfStyle w:val="000000000000" w:firstRow="0" w:lastRow="0" w:firstColumn="0" w:lastColumn="0" w:oddVBand="0" w:evenVBand="0" w:oddHBand="0" w:evenHBand="0" w:firstRowFirstColumn="0" w:firstRowLastColumn="0" w:lastRowFirstColumn="0" w:lastRowLastColumn="0"/>
+            </w:pPr>
+          </w:p>
+        </w:tc>
+        <w:tc>
+          <w:tcPr>
+            <w:tcW w:w="825" w:type="dxa"/>
+            <w:gridSpan w:val="2"/>
+          </w:tcPr>
+          <w:p>
+            <w:pPr>
+              <w:cnfStyle w:val="000000000000" w:firstRow="0" w:lastRow="0" w:firstColumn="0" w:lastColumn="0" w:oddVBand="0" w:evenVBand="0" w:oddHBand="0" w:evenHBand="0" w:firstRowFirstColumn="0" w:firstRowLastColumn="0" w:lastRowFirstColumn="0" w:lastRowLastColumn="0"/>
+            </w:pPr>
+          </w:p>
+        </w:tc>
+        <w:tc>
+          <w:tcPr>
+            <w:tcW w:w="2899" w:type="dxa"/>
+          </w:tcPr>
+          <w:p>
+            <w:pPr>
+              <w:cnfStyle w:val="000000000000" w:firstRow="0" w:lastRow="0" w:firstColumn="0" w:lastColumn="0" w:oddVBand="0" w:evenVBand="0" w:oddHBand="0" w:evenHBand="0" w:firstRowFirstColumn="0" w:firstRowLastColumn="0" w:lastRowFirstColumn="0" w:lastRowLastColumn="0"/>
+            </w:pPr>
+          </w:p>
+        </w:tc>
+      </w:tr>
+      <w:bookmarkEnd w:id="0"/>
     </w:tbl>
     <w:p/>
     <w:p/>

</xml_diff>

<commit_message>
Modificacion de plan de pruebas unitarias completas modificacion de requerimiento control escolar
</commit_message>
<xml_diff>
--- a/Documentación/Planes de Pruebas/Control Escolar/Plan de pruebas para Interfaz_Alta-ControlEscolar.docx
+++ b/Documentación/Planes de Pruebas/Control Escolar/Plan de pruebas para Interfaz_Alta-ControlEscolar.docx
@@ -232,27 +232,28 @@
       <w:tblPr>
         <w:tblStyle w:val="Tabladecuadrcula4-nfasis5"/>
         <w:tblpPr w:leftFromText="141" w:rightFromText="141" w:vertAnchor="text" w:horzAnchor="margin" w:tblpXSpec="center" w:tblpY="3024"/>
-        <w:tblW w:w="10845" w:type="dxa"/>
+        <w:tblW w:w="0" w:type="auto"/>
+        <w:tblLayout w:type="fixed"/>
         <w:tblLook w:val="04A0" w:firstRow="1" w:lastRow="0" w:firstColumn="1" w:lastColumn="0" w:noHBand="0" w:noVBand="1"/>
       </w:tblPr>
       <w:tblGrid>
-        <w:gridCol w:w="1713"/>
-        <w:gridCol w:w="2669"/>
-        <w:gridCol w:w="600"/>
-        <w:gridCol w:w="2039"/>
-        <w:gridCol w:w="75"/>
-        <w:gridCol w:w="790"/>
-        <w:gridCol w:w="2959"/>
+        <w:gridCol w:w="985"/>
+        <w:gridCol w:w="2532"/>
+        <w:gridCol w:w="94"/>
+        <w:gridCol w:w="3044"/>
+        <w:gridCol w:w="724"/>
+        <w:gridCol w:w="91"/>
+        <w:gridCol w:w="1358"/>
       </w:tblGrid>
       <w:tr>
         <w:trPr>
           <w:cnfStyle w:val="100000000000" w:firstRow="1" w:lastRow="0" w:firstColumn="0" w:lastColumn="0" w:oddVBand="0" w:evenVBand="0" w:oddHBand="0" w:evenHBand="0" w:firstRowFirstColumn="0" w:firstRowLastColumn="0" w:lastRowFirstColumn="0" w:lastRowLastColumn="0"/>
-          <w:trHeight w:val="555"/>
+          <w:trHeight w:val="20"/>
         </w:trPr>
         <w:tc>
           <w:tcPr>
             <w:cnfStyle w:val="001000000000" w:firstRow="0" w:lastRow="0" w:firstColumn="1" w:lastColumn="0" w:oddVBand="0" w:evenVBand="0" w:oddHBand="0" w:evenHBand="0" w:firstRowFirstColumn="0" w:firstRowLastColumn="0" w:lastRowFirstColumn="0" w:lastRowLastColumn="0"/>
-            <w:tcW w:w="1653" w:type="dxa"/>
+            <w:tcW w:w="925" w:type="dxa"/>
           </w:tcPr>
           <w:p>
             <w:pPr>
@@ -275,7 +276,7 @@
         </w:tc>
         <w:tc>
           <w:tcPr>
-            <w:tcW w:w="3229" w:type="dxa"/>
+            <w:tcW w:w="2586" w:type="dxa"/>
             <w:gridSpan w:val="2"/>
           </w:tcPr>
           <w:p>
@@ -304,7 +305,7 @@
         </w:tc>
         <w:tc>
           <w:tcPr>
-            <w:tcW w:w="2074" w:type="dxa"/>
+            <w:tcW w:w="3728" w:type="dxa"/>
             <w:gridSpan w:val="2"/>
           </w:tcPr>
           <w:p>
@@ -331,7 +332,7 @@
         </w:tc>
         <w:tc>
           <w:tcPr>
-            <w:tcW w:w="3689" w:type="dxa"/>
+            <w:tcW w:w="1389" w:type="dxa"/>
             <w:gridSpan w:val="2"/>
           </w:tcPr>
           <w:p>
@@ -358,12 +359,12 @@
       <w:tr>
         <w:trPr>
           <w:cnfStyle w:val="000000100000" w:firstRow="0" w:lastRow="0" w:firstColumn="0" w:lastColumn="0" w:oddVBand="0" w:evenVBand="0" w:oddHBand="1" w:evenHBand="0" w:firstRowFirstColumn="0" w:firstRowLastColumn="0" w:lastRowFirstColumn="0" w:lastRowLastColumn="0"/>
-          <w:trHeight w:val="555"/>
+          <w:trHeight w:val="20"/>
         </w:trPr>
         <w:tc>
           <w:tcPr>
             <w:cnfStyle w:val="001000000000" w:firstRow="0" w:lastRow="0" w:firstColumn="1" w:lastColumn="0" w:oddVBand="0" w:evenVBand="0" w:oddHBand="0" w:evenHBand="0" w:firstRowFirstColumn="0" w:firstRowLastColumn="0" w:lastRowFirstColumn="0" w:lastRowLastColumn="0"/>
-            <w:tcW w:w="1653" w:type="dxa"/>
+            <w:tcW w:w="925" w:type="dxa"/>
             <w:vMerge w:val="restart"/>
             <w:shd w:val="clear" w:color="auto" w:fill="5B9BD5" w:themeFill="accent5"/>
           </w:tcPr>
@@ -390,7 +391,7 @@
         </w:tc>
         <w:tc>
           <w:tcPr>
-            <w:tcW w:w="2629" w:type="dxa"/>
+            <w:tcW w:w="2492" w:type="dxa"/>
             <w:vMerge w:val="restart"/>
             <w:shd w:val="clear" w:color="auto" w:fill="5B9BD5" w:themeFill="accent5"/>
           </w:tcPr>
@@ -420,7 +421,7 @@
         </w:tc>
         <w:tc>
           <w:tcPr>
-            <w:tcW w:w="2599" w:type="dxa"/>
+            <w:tcW w:w="3098" w:type="dxa"/>
             <w:gridSpan w:val="2"/>
             <w:vMerge w:val="restart"/>
             <w:shd w:val="clear" w:color="auto" w:fill="5B9BD5" w:themeFill="accent5"/>
@@ -451,7 +452,7 @@
         </w:tc>
         <w:tc>
           <w:tcPr>
-            <w:tcW w:w="3764" w:type="dxa"/>
+            <w:tcW w:w="2113" w:type="dxa"/>
             <w:gridSpan w:val="3"/>
             <w:shd w:val="clear" w:color="auto" w:fill="5B9BD5" w:themeFill="accent5"/>
           </w:tcPr>
@@ -482,12 +483,12 @@
       </w:tr>
       <w:tr>
         <w:trPr>
-          <w:trHeight w:val="555"/>
+          <w:trHeight w:val="20"/>
         </w:trPr>
         <w:tc>
           <w:tcPr>
             <w:cnfStyle w:val="001000000000" w:firstRow="0" w:lastRow="0" w:firstColumn="1" w:lastColumn="0" w:oddVBand="0" w:evenVBand="0" w:oddHBand="0" w:evenHBand="0" w:firstRowFirstColumn="0" w:firstRowLastColumn="0" w:lastRowFirstColumn="0" w:lastRowLastColumn="0"/>
-            <w:tcW w:w="1653" w:type="dxa"/>
+            <w:tcW w:w="925" w:type="dxa"/>
             <w:vMerge/>
             <w:tcBorders>
               <w:bottom w:val="single" w:sz="4" w:space="0" w:color="5B9BD5" w:themeColor="accent5"/>
@@ -508,7 +509,7 @@
         </w:tc>
         <w:tc>
           <w:tcPr>
-            <w:tcW w:w="2629" w:type="dxa"/>
+            <w:tcW w:w="2492" w:type="dxa"/>
             <w:vMerge/>
             <w:tcBorders>
               <w:bottom w:val="single" w:sz="4" w:space="0" w:color="5B9BD5" w:themeColor="accent5"/>
@@ -530,7 +531,7 @@
         </w:tc>
         <w:tc>
           <w:tcPr>
-            <w:tcW w:w="2599" w:type="dxa"/>
+            <w:tcW w:w="3098" w:type="dxa"/>
             <w:gridSpan w:val="2"/>
             <w:vMerge/>
             <w:tcBorders>
@@ -553,7 +554,7 @@
         </w:tc>
         <w:tc>
           <w:tcPr>
-            <w:tcW w:w="825" w:type="dxa"/>
+            <w:tcW w:w="775" w:type="dxa"/>
             <w:gridSpan w:val="2"/>
             <w:tcBorders>
               <w:top w:val="single" w:sz="4" w:space="0" w:color="5B9BD5" w:themeColor="accent5"/>
@@ -588,7 +589,7 @@
         </w:tc>
         <w:tc>
           <w:tcPr>
-            <w:tcW w:w="2899" w:type="dxa"/>
+            <w:tcW w:w="1298" w:type="dxa"/>
             <w:tcBorders>
               <w:top w:val="single" w:sz="4" w:space="0" w:color="5B9BD5" w:themeColor="accent5"/>
               <w:bottom w:val="single" w:sz="4" w:space="0" w:color="5B9BD5" w:themeColor="accent5"/>
@@ -624,12 +625,12 @@
       <w:tr>
         <w:trPr>
           <w:cnfStyle w:val="000000100000" w:firstRow="0" w:lastRow="0" w:firstColumn="0" w:lastColumn="0" w:oddVBand="0" w:evenVBand="0" w:oddHBand="1" w:evenHBand="0" w:firstRowFirstColumn="0" w:firstRowLastColumn="0" w:lastRowFirstColumn="0" w:lastRowLastColumn="0"/>
-          <w:trHeight w:val="361"/>
+          <w:trHeight w:val="20"/>
         </w:trPr>
         <w:tc>
           <w:tcPr>
             <w:cnfStyle w:val="001000000000" w:firstRow="0" w:lastRow="0" w:firstColumn="1" w:lastColumn="0" w:oddVBand="0" w:evenVBand="0" w:oddHBand="0" w:evenHBand="0" w:firstRowFirstColumn="0" w:firstRowLastColumn="0" w:lastRowFirstColumn="0" w:lastRowLastColumn="0"/>
-            <w:tcW w:w="1653" w:type="dxa"/>
+            <w:tcW w:w="925" w:type="dxa"/>
           </w:tcPr>
           <w:p>
             <w:r>
@@ -639,7 +640,7 @@
         </w:tc>
         <w:tc>
           <w:tcPr>
-            <w:tcW w:w="2629" w:type="dxa"/>
+            <w:tcW w:w="2492" w:type="dxa"/>
             <w:vAlign w:val="center"/>
           </w:tcPr>
           <w:p>
@@ -710,7 +711,7 @@
         </w:tc>
         <w:tc>
           <w:tcPr>
-            <w:tcW w:w="2599" w:type="dxa"/>
+            <w:tcW w:w="3098" w:type="dxa"/>
             <w:gridSpan w:val="2"/>
           </w:tcPr>
           <w:p>
@@ -718,11 +719,52 @@
               <w:jc w:val="center"/>
               <w:cnfStyle w:val="000000100000" w:firstRow="0" w:lastRow="0" w:firstColumn="0" w:lastColumn="0" w:oddVBand="0" w:evenVBand="0" w:oddHBand="1" w:evenHBand="0" w:firstRowFirstColumn="0" w:firstRowLastColumn="0" w:lastRowFirstColumn="0" w:lastRowLastColumn="0"/>
             </w:pPr>
-          </w:p>
-        </w:tc>
-        <w:tc>
-          <w:tcPr>
-            <w:tcW w:w="825" w:type="dxa"/>
+            <w:r>
+              <w:rPr>
+                <w:noProof/>
+                <w:lang w:val="en-US"/>
+              </w:rPr>
+              <w:drawing>
+                <wp:inline distT="0" distB="0" distL="0" distR="0" wp14:anchorId="56C57C83" wp14:editId="0A20A14E">
+                  <wp:extent cx="1935678" cy="1314841"/>
+                  <wp:effectExtent l="0" t="0" r="7620" b="0"/>
+                  <wp:docPr id="1" name="Imagen 1"/>
+                  <wp:cNvGraphicFramePr>
+                    <a:graphicFrameLocks xmlns:a="http://schemas.openxmlformats.org/drawingml/2006/main" noChangeAspect="1"/>
+                  </wp:cNvGraphicFramePr>
+                  <a:graphic xmlns:a="http://schemas.openxmlformats.org/drawingml/2006/main">
+                    <a:graphicData uri="http://schemas.openxmlformats.org/drawingml/2006/picture">
+                      <pic:pic xmlns:pic="http://schemas.openxmlformats.org/drawingml/2006/picture">
+                        <pic:nvPicPr>
+                          <pic:cNvPr id="1" name=""/>
+                          <pic:cNvPicPr/>
+                        </pic:nvPicPr>
+                        <pic:blipFill>
+                          <a:blip r:embed="rId6"/>
+                          <a:stretch>
+                            <a:fillRect/>
+                          </a:stretch>
+                        </pic:blipFill>
+                        <pic:spPr>
+                          <a:xfrm>
+                            <a:off x="0" y="0"/>
+                            <a:ext cx="1962559" cy="1333100"/>
+                          </a:xfrm>
+                          <a:prstGeom prst="rect">
+                            <a:avLst/>
+                          </a:prstGeom>
+                        </pic:spPr>
+                      </pic:pic>
+                    </a:graphicData>
+                  </a:graphic>
+                </wp:inline>
+              </w:drawing>
+            </w:r>
+          </w:p>
+        </w:tc>
+        <w:tc>
+          <w:tcPr>
+            <w:tcW w:w="775" w:type="dxa"/>
             <w:gridSpan w:val="2"/>
           </w:tcPr>
           <w:p>
@@ -740,7 +782,7 @@
         </w:tc>
         <w:tc>
           <w:tcPr>
-            <w:tcW w:w="2899" w:type="dxa"/>
+            <w:tcW w:w="1298" w:type="dxa"/>
           </w:tcPr>
           <w:p>
             <w:pPr>
@@ -758,12 +800,12 @@
       </w:tr>
       <w:tr>
         <w:trPr>
-          <w:trHeight w:val="361"/>
+          <w:trHeight w:val="20"/>
         </w:trPr>
         <w:tc>
           <w:tcPr>
             <w:cnfStyle w:val="001000000000" w:firstRow="0" w:lastRow="0" w:firstColumn="1" w:lastColumn="0" w:oddVBand="0" w:evenVBand="0" w:oddHBand="0" w:evenHBand="0" w:firstRowFirstColumn="0" w:firstRowLastColumn="0" w:lastRowFirstColumn="0" w:lastRowLastColumn="0"/>
-            <w:tcW w:w="1653" w:type="dxa"/>
+            <w:tcW w:w="925" w:type="dxa"/>
           </w:tcPr>
           <w:p>
             <w:r>
@@ -773,7 +815,7 @@
         </w:tc>
         <w:tc>
           <w:tcPr>
-            <w:tcW w:w="2629" w:type="dxa"/>
+            <w:tcW w:w="2492" w:type="dxa"/>
             <w:vAlign w:val="center"/>
           </w:tcPr>
           <w:p>
@@ -804,7 +846,7 @@
         </w:tc>
         <w:tc>
           <w:tcPr>
-            <w:tcW w:w="2599" w:type="dxa"/>
+            <w:tcW w:w="3098" w:type="dxa"/>
             <w:gridSpan w:val="2"/>
           </w:tcPr>
           <w:p>
@@ -812,11 +854,52 @@
               <w:jc w:val="center"/>
               <w:cnfStyle w:val="000000000000" w:firstRow="0" w:lastRow="0" w:firstColumn="0" w:lastColumn="0" w:oddVBand="0" w:evenVBand="0" w:oddHBand="0" w:evenHBand="0" w:firstRowFirstColumn="0" w:firstRowLastColumn="0" w:lastRowFirstColumn="0" w:lastRowLastColumn="0"/>
             </w:pPr>
-          </w:p>
-        </w:tc>
-        <w:tc>
-          <w:tcPr>
-            <w:tcW w:w="825" w:type="dxa"/>
+            <w:r>
+              <w:rPr>
+                <w:noProof/>
+                <w:lang w:val="en-US"/>
+              </w:rPr>
+              <w:drawing>
+                <wp:inline distT="0" distB="0" distL="0" distR="0" wp14:anchorId="3A253DF7" wp14:editId="15FBC9F4">
+                  <wp:extent cx="1876301" cy="1287447"/>
+                  <wp:effectExtent l="0" t="0" r="0" b="8255"/>
+                  <wp:docPr id="2" name="Imagen 2"/>
+                  <wp:cNvGraphicFramePr>
+                    <a:graphicFrameLocks xmlns:a="http://schemas.openxmlformats.org/drawingml/2006/main" noChangeAspect="1"/>
+                  </wp:cNvGraphicFramePr>
+                  <a:graphic xmlns:a="http://schemas.openxmlformats.org/drawingml/2006/main">
+                    <a:graphicData uri="http://schemas.openxmlformats.org/drawingml/2006/picture">
+                      <pic:pic xmlns:pic="http://schemas.openxmlformats.org/drawingml/2006/picture">
+                        <pic:nvPicPr>
+                          <pic:cNvPr id="1" name=""/>
+                          <pic:cNvPicPr/>
+                        </pic:nvPicPr>
+                        <pic:blipFill>
+                          <a:blip r:embed="rId7"/>
+                          <a:stretch>
+                            <a:fillRect/>
+                          </a:stretch>
+                        </pic:blipFill>
+                        <pic:spPr>
+                          <a:xfrm>
+                            <a:off x="0" y="0"/>
+                            <a:ext cx="1883730" cy="1292545"/>
+                          </a:xfrm>
+                          <a:prstGeom prst="rect">
+                            <a:avLst/>
+                          </a:prstGeom>
+                        </pic:spPr>
+                      </pic:pic>
+                    </a:graphicData>
+                  </a:graphic>
+                </wp:inline>
+              </w:drawing>
+            </w:r>
+          </w:p>
+        </w:tc>
+        <w:tc>
+          <w:tcPr>
+            <w:tcW w:w="775" w:type="dxa"/>
             <w:gridSpan w:val="2"/>
           </w:tcPr>
           <w:p>
@@ -834,7 +917,7 @@
         </w:tc>
         <w:tc>
           <w:tcPr>
-            <w:tcW w:w="2899" w:type="dxa"/>
+            <w:tcW w:w="1298" w:type="dxa"/>
           </w:tcPr>
           <w:p>
             <w:pPr>
@@ -853,22 +936,23 @@
       <w:tr>
         <w:trPr>
           <w:cnfStyle w:val="000000100000" w:firstRow="0" w:lastRow="0" w:firstColumn="0" w:lastColumn="0" w:oddVBand="0" w:evenVBand="0" w:oddHBand="1" w:evenHBand="0" w:firstRowFirstColumn="0" w:firstRowLastColumn="0" w:lastRowFirstColumn="0" w:lastRowLastColumn="0"/>
-          <w:trHeight w:val="361"/>
+          <w:trHeight w:val="20"/>
         </w:trPr>
         <w:tc>
           <w:tcPr>
             <w:cnfStyle w:val="001000000000" w:firstRow="0" w:lastRow="0" w:firstColumn="1" w:lastColumn="0" w:oddVBand="0" w:evenVBand="0" w:oddHBand="0" w:evenHBand="0" w:firstRowFirstColumn="0" w:firstRowLastColumn="0" w:lastRowFirstColumn="0" w:lastRowLastColumn="0"/>
-            <w:tcW w:w="1653" w:type="dxa"/>
-          </w:tcPr>
-          <w:p>
-            <w:r>
+            <w:tcW w:w="925" w:type="dxa"/>
+          </w:tcPr>
+          <w:p>
+            <w:r>
+              <w:lastRenderedPageBreak/>
               <w:t>3</w:t>
             </w:r>
           </w:p>
         </w:tc>
         <w:tc>
           <w:tcPr>
-            <w:tcW w:w="2629" w:type="dxa"/>
+            <w:tcW w:w="2492" w:type="dxa"/>
           </w:tcPr>
           <w:p>
             <w:pPr>
@@ -976,18 +1060,59 @@
         </w:tc>
         <w:tc>
           <w:tcPr>
-            <w:tcW w:w="2599" w:type="dxa"/>
+            <w:tcW w:w="3098" w:type="dxa"/>
             <w:gridSpan w:val="2"/>
           </w:tcPr>
           <w:p>
             <w:pPr>
               <w:cnfStyle w:val="000000100000" w:firstRow="0" w:lastRow="0" w:firstColumn="0" w:lastColumn="0" w:oddVBand="0" w:evenVBand="0" w:oddHBand="1" w:evenHBand="0" w:firstRowFirstColumn="0" w:firstRowLastColumn="0" w:lastRowFirstColumn="0" w:lastRowLastColumn="0"/>
             </w:pPr>
-          </w:p>
-        </w:tc>
-        <w:tc>
-          <w:tcPr>
-            <w:tcW w:w="825" w:type="dxa"/>
+            <w:r>
+              <w:rPr>
+                <w:noProof/>
+                <w:lang w:val="en-US"/>
+              </w:rPr>
+              <w:drawing>
+                <wp:inline distT="0" distB="0" distL="0" distR="0" wp14:anchorId="162B2966" wp14:editId="29EAA365">
+                  <wp:extent cx="1832530" cy="1246909"/>
+                  <wp:effectExtent l="0" t="0" r="0" b="0"/>
+                  <wp:docPr id="3" name="Imagen 3"/>
+                  <wp:cNvGraphicFramePr>
+                    <a:graphicFrameLocks xmlns:a="http://schemas.openxmlformats.org/drawingml/2006/main" noChangeAspect="1"/>
+                  </wp:cNvGraphicFramePr>
+                  <a:graphic xmlns:a="http://schemas.openxmlformats.org/drawingml/2006/main">
+                    <a:graphicData uri="http://schemas.openxmlformats.org/drawingml/2006/picture">
+                      <pic:pic xmlns:pic="http://schemas.openxmlformats.org/drawingml/2006/picture">
+                        <pic:nvPicPr>
+                          <pic:cNvPr id="1" name=""/>
+                          <pic:cNvPicPr/>
+                        </pic:nvPicPr>
+                        <pic:blipFill>
+                          <a:blip r:embed="rId8"/>
+                          <a:stretch>
+                            <a:fillRect/>
+                          </a:stretch>
+                        </pic:blipFill>
+                        <pic:spPr>
+                          <a:xfrm>
+                            <a:off x="0" y="0"/>
+                            <a:ext cx="1850542" cy="1259165"/>
+                          </a:xfrm>
+                          <a:prstGeom prst="rect">
+                            <a:avLst/>
+                          </a:prstGeom>
+                        </pic:spPr>
+                      </pic:pic>
+                    </a:graphicData>
+                  </a:graphic>
+                </wp:inline>
+              </w:drawing>
+            </w:r>
+          </w:p>
+        </w:tc>
+        <w:tc>
+          <w:tcPr>
+            <w:tcW w:w="775" w:type="dxa"/>
             <w:gridSpan w:val="2"/>
           </w:tcPr>
           <w:p>
@@ -998,7 +1123,7 @@
         </w:tc>
         <w:tc>
           <w:tcPr>
-            <w:tcW w:w="2899" w:type="dxa"/>
+            <w:tcW w:w="1298" w:type="dxa"/>
           </w:tcPr>
           <w:p>
             <w:pPr>
@@ -1009,12 +1134,12 @@
       </w:tr>
       <w:tr>
         <w:trPr>
-          <w:trHeight w:val="361"/>
+          <w:trHeight w:val="20"/>
         </w:trPr>
         <w:tc>
           <w:tcPr>
             <w:cnfStyle w:val="001000000000" w:firstRow="0" w:lastRow="0" w:firstColumn="1" w:lastColumn="0" w:oddVBand="0" w:evenVBand="0" w:oddHBand="0" w:evenHBand="0" w:firstRowFirstColumn="0" w:firstRowLastColumn="0" w:lastRowFirstColumn="0" w:lastRowLastColumn="0"/>
-            <w:tcW w:w="1653" w:type="dxa"/>
+            <w:tcW w:w="925" w:type="dxa"/>
           </w:tcPr>
           <w:p>
             <w:r>
@@ -1024,7 +1149,7 @@
         </w:tc>
         <w:tc>
           <w:tcPr>
-            <w:tcW w:w="2629" w:type="dxa"/>
+            <w:tcW w:w="2492" w:type="dxa"/>
           </w:tcPr>
           <w:p>
             <w:pPr>
@@ -1037,18 +1162,59 @@
         </w:tc>
         <w:tc>
           <w:tcPr>
-            <w:tcW w:w="2599" w:type="dxa"/>
+            <w:tcW w:w="3098" w:type="dxa"/>
             <w:gridSpan w:val="2"/>
           </w:tcPr>
           <w:p>
             <w:pPr>
               <w:cnfStyle w:val="000000000000" w:firstRow="0" w:lastRow="0" w:firstColumn="0" w:lastColumn="0" w:oddVBand="0" w:evenVBand="0" w:oddHBand="0" w:evenHBand="0" w:firstRowFirstColumn="0" w:firstRowLastColumn="0" w:lastRowFirstColumn="0" w:lastRowLastColumn="0"/>
             </w:pPr>
-          </w:p>
-        </w:tc>
-        <w:tc>
-          <w:tcPr>
-            <w:tcW w:w="825" w:type="dxa"/>
+            <w:r>
+              <w:rPr>
+                <w:noProof/>
+                <w:lang w:val="en-US"/>
+              </w:rPr>
+              <w:drawing>
+                <wp:inline distT="0" distB="0" distL="0" distR="0" wp14:anchorId="033B559A" wp14:editId="2C496215">
+                  <wp:extent cx="1894376" cy="1294410"/>
+                  <wp:effectExtent l="0" t="0" r="0" b="1270"/>
+                  <wp:docPr id="5" name="Imagen 5"/>
+                  <wp:cNvGraphicFramePr>
+                    <a:graphicFrameLocks xmlns:a="http://schemas.openxmlformats.org/drawingml/2006/main" noChangeAspect="1"/>
+                  </wp:cNvGraphicFramePr>
+                  <a:graphic xmlns:a="http://schemas.openxmlformats.org/drawingml/2006/main">
+                    <a:graphicData uri="http://schemas.openxmlformats.org/drawingml/2006/picture">
+                      <pic:pic xmlns:pic="http://schemas.openxmlformats.org/drawingml/2006/picture">
+                        <pic:nvPicPr>
+                          <pic:cNvPr id="1" name=""/>
+                          <pic:cNvPicPr/>
+                        </pic:nvPicPr>
+                        <pic:blipFill>
+                          <a:blip r:embed="rId9"/>
+                          <a:stretch>
+                            <a:fillRect/>
+                          </a:stretch>
+                        </pic:blipFill>
+                        <pic:spPr>
+                          <a:xfrm>
+                            <a:off x="0" y="0"/>
+                            <a:ext cx="1911930" cy="1306405"/>
+                          </a:xfrm>
+                          <a:prstGeom prst="rect">
+                            <a:avLst/>
+                          </a:prstGeom>
+                        </pic:spPr>
+                      </pic:pic>
+                    </a:graphicData>
+                  </a:graphic>
+                </wp:inline>
+              </w:drawing>
+            </w:r>
+          </w:p>
+        </w:tc>
+        <w:tc>
+          <w:tcPr>
+            <w:tcW w:w="775" w:type="dxa"/>
             <w:gridSpan w:val="2"/>
           </w:tcPr>
           <w:p>
@@ -1059,7 +1225,7 @@
         </w:tc>
         <w:tc>
           <w:tcPr>
-            <w:tcW w:w="2899" w:type="dxa"/>
+            <w:tcW w:w="1298" w:type="dxa"/>
           </w:tcPr>
           <w:p>
             <w:pPr>
@@ -1071,12 +1237,12 @@
       <w:tr>
         <w:trPr>
           <w:cnfStyle w:val="000000100000" w:firstRow="0" w:lastRow="0" w:firstColumn="0" w:lastColumn="0" w:oddVBand="0" w:evenVBand="0" w:oddHBand="1" w:evenHBand="0" w:firstRowFirstColumn="0" w:firstRowLastColumn="0" w:lastRowFirstColumn="0" w:lastRowLastColumn="0"/>
-          <w:trHeight w:val="361"/>
+          <w:trHeight w:val="20"/>
         </w:trPr>
         <w:tc>
           <w:tcPr>
             <w:cnfStyle w:val="001000000000" w:firstRow="0" w:lastRow="0" w:firstColumn="1" w:lastColumn="0" w:oddVBand="0" w:evenVBand="0" w:oddHBand="0" w:evenHBand="0" w:firstRowFirstColumn="0" w:firstRowLastColumn="0" w:lastRowFirstColumn="0" w:lastRowLastColumn="0"/>
-            <w:tcW w:w="1653" w:type="dxa"/>
+            <w:tcW w:w="925" w:type="dxa"/>
           </w:tcPr>
           <w:p>
             <w:r>
@@ -1086,7 +1252,7 @@
         </w:tc>
         <w:tc>
           <w:tcPr>
-            <w:tcW w:w="2629" w:type="dxa"/>
+            <w:tcW w:w="2492" w:type="dxa"/>
           </w:tcPr>
           <w:p>
             <w:pPr>
@@ -1108,18 +1274,66 @@
         </w:tc>
         <w:tc>
           <w:tcPr>
-            <w:tcW w:w="2599" w:type="dxa"/>
+            <w:tcW w:w="3098" w:type="dxa"/>
             <w:gridSpan w:val="2"/>
           </w:tcPr>
           <w:p>
             <w:pPr>
               <w:cnfStyle w:val="000000100000" w:firstRow="0" w:lastRow="0" w:firstColumn="0" w:lastColumn="0" w:oddVBand="0" w:evenVBand="0" w:oddHBand="1" w:evenHBand="0" w:firstRowFirstColumn="0" w:firstRowLastColumn="0" w:lastRowFirstColumn="0" w:lastRowLastColumn="0"/>
             </w:pPr>
-          </w:p>
-        </w:tc>
-        <w:tc>
-          <w:tcPr>
-            <w:tcW w:w="825" w:type="dxa"/>
+            <w:r>
+              <w:rPr>
+                <w:noProof/>
+                <w:lang w:val="en-US"/>
+              </w:rPr>
+              <w:drawing>
+                <wp:inline distT="0" distB="0" distL="0" distR="0" wp14:anchorId="5A7423DE" wp14:editId="12D541C7">
+                  <wp:extent cx="1894205" cy="1283676"/>
+                  <wp:effectExtent l="0" t="0" r="0" b="0"/>
+                  <wp:docPr id="6" name="Imagen 6"/>
+                  <wp:cNvGraphicFramePr>
+                    <a:graphicFrameLocks xmlns:a="http://schemas.openxmlformats.org/drawingml/2006/main" noChangeAspect="1"/>
+                  </wp:cNvGraphicFramePr>
+                  <a:graphic xmlns:a="http://schemas.openxmlformats.org/drawingml/2006/main">
+                    <a:graphicData uri="http://schemas.openxmlformats.org/drawingml/2006/picture">
+                      <pic:pic xmlns:pic="http://schemas.openxmlformats.org/drawingml/2006/picture">
+                        <pic:nvPicPr>
+                          <pic:cNvPr id="1" name=""/>
+                          <pic:cNvPicPr/>
+                        </pic:nvPicPr>
+                        <pic:blipFill rotWithShape="1">
+                          <a:blip r:embed="rId10"/>
+                          <a:srcRect r="39198" b="26709"/>
+                          <a:stretch/>
+                        </pic:blipFill>
+                        <pic:spPr bwMode="auto">
+                          <a:xfrm>
+                            <a:off x="0" y="0"/>
+                            <a:ext cx="1913944" cy="1297053"/>
+                          </a:xfrm>
+                          <a:prstGeom prst="rect">
+                            <a:avLst/>
+                          </a:prstGeom>
+                          <a:ln>
+                            <a:noFill/>
+                          </a:ln>
+                          <a:extLst>
+                            <a:ext uri="{53640926-AAD7-44D8-BBD7-CCE9431645EC}">
+                              <a14:shadowObscured xmlns:a14="http://schemas.microsoft.com/office/drawing/2010/main"/>
+                            </a:ext>
+                          </a:extLst>
+                        </pic:spPr>
+                      </pic:pic>
+                    </a:graphicData>
+                  </a:graphic>
+                </wp:inline>
+              </w:drawing>
+            </w:r>
+          </w:p>
+        </w:tc>
+        <w:tc>
+          <w:tcPr>
+            <w:tcW w:w="775" w:type="dxa"/>
             <w:gridSpan w:val="2"/>
           </w:tcPr>
           <w:p>
@@ -1130,7 +1344,7 @@
         </w:tc>
         <w:tc>
           <w:tcPr>
-            <w:tcW w:w="2899" w:type="dxa"/>
+            <w:tcW w:w="1298" w:type="dxa"/>
           </w:tcPr>
           <w:p>
             <w:pPr>
@@ -1141,12 +1355,12 @@
       </w:tr>
       <w:tr>
         <w:trPr>
-          <w:trHeight w:val="361"/>
+          <w:trHeight w:val="20"/>
         </w:trPr>
         <w:tc>
           <w:tcPr>
             <w:cnfStyle w:val="001000000000" w:firstRow="0" w:lastRow="0" w:firstColumn="1" w:lastColumn="0" w:oddVBand="0" w:evenVBand="0" w:oddHBand="0" w:evenHBand="0" w:firstRowFirstColumn="0" w:firstRowLastColumn="0" w:lastRowFirstColumn="0" w:lastRowLastColumn="0"/>
-            <w:tcW w:w="1653" w:type="dxa"/>
+            <w:tcW w:w="925" w:type="dxa"/>
           </w:tcPr>
           <w:p>
             <w:r>
@@ -1156,7 +1370,7 @@
         </w:tc>
         <w:tc>
           <w:tcPr>
-            <w:tcW w:w="2629" w:type="dxa"/>
+            <w:tcW w:w="2492" w:type="dxa"/>
           </w:tcPr>
           <w:p>
             <w:pPr>
@@ -1216,18 +1430,66 @@
         </w:tc>
         <w:tc>
           <w:tcPr>
-            <w:tcW w:w="2599" w:type="dxa"/>
+            <w:tcW w:w="3098" w:type="dxa"/>
             <w:gridSpan w:val="2"/>
           </w:tcPr>
           <w:p>
             <w:pPr>
               <w:cnfStyle w:val="000000000000" w:firstRow="0" w:lastRow="0" w:firstColumn="0" w:lastColumn="0" w:oddVBand="0" w:evenVBand="0" w:oddHBand="0" w:evenHBand="0" w:firstRowFirstColumn="0" w:firstRowLastColumn="0" w:lastRowFirstColumn="0" w:lastRowLastColumn="0"/>
             </w:pPr>
-          </w:p>
-        </w:tc>
-        <w:tc>
-          <w:tcPr>
-            <w:tcW w:w="825" w:type="dxa"/>
+            <w:r>
+              <w:rPr>
+                <w:noProof/>
+                <w:lang w:val="en-US"/>
+              </w:rPr>
+              <w:drawing>
+                <wp:inline distT="0" distB="0" distL="0" distR="0" wp14:anchorId="72685395" wp14:editId="0695685E">
+                  <wp:extent cx="1869956" cy="1282535"/>
+                  <wp:effectExtent l="0" t="0" r="0" b="0"/>
+                  <wp:docPr id="7" name="Imagen 7"/>
+                  <wp:cNvGraphicFramePr>
+                    <a:graphicFrameLocks xmlns:a="http://schemas.openxmlformats.org/drawingml/2006/main" noChangeAspect="1"/>
+                  </wp:cNvGraphicFramePr>
+                  <a:graphic xmlns:a="http://schemas.openxmlformats.org/drawingml/2006/main">
+                    <a:graphicData uri="http://schemas.openxmlformats.org/drawingml/2006/picture">
+                      <pic:pic xmlns:pic="http://schemas.openxmlformats.org/drawingml/2006/picture">
+                        <pic:nvPicPr>
+                          <pic:cNvPr id="1" name=""/>
+                          <pic:cNvPicPr/>
+                        </pic:nvPicPr>
+                        <pic:blipFill rotWithShape="1">
+                          <a:blip r:embed="rId11"/>
+                          <a:srcRect r="38570" b="25058"/>
+                          <a:stretch/>
+                        </pic:blipFill>
+                        <pic:spPr bwMode="auto">
+                          <a:xfrm>
+                            <a:off x="0" y="0"/>
+                            <a:ext cx="1880157" cy="1289532"/>
+                          </a:xfrm>
+                          <a:prstGeom prst="rect">
+                            <a:avLst/>
+                          </a:prstGeom>
+                          <a:ln>
+                            <a:noFill/>
+                          </a:ln>
+                          <a:extLst>
+                            <a:ext uri="{53640926-AAD7-44D8-BBD7-CCE9431645EC}">
+                              <a14:shadowObscured xmlns:a14="http://schemas.microsoft.com/office/drawing/2010/main"/>
+                            </a:ext>
+                          </a:extLst>
+                        </pic:spPr>
+                      </pic:pic>
+                    </a:graphicData>
+                  </a:graphic>
+                </wp:inline>
+              </w:drawing>
+            </w:r>
+          </w:p>
+        </w:tc>
+        <w:tc>
+          <w:tcPr>
+            <w:tcW w:w="775" w:type="dxa"/>
             <w:gridSpan w:val="2"/>
           </w:tcPr>
           <w:p>
@@ -1238,7 +1500,7 @@
         </w:tc>
         <w:tc>
           <w:tcPr>
-            <w:tcW w:w="2899" w:type="dxa"/>
+            <w:tcW w:w="1298" w:type="dxa"/>
           </w:tcPr>
           <w:p>
             <w:pPr>
@@ -1250,22 +1512,23 @@
       <w:tr>
         <w:trPr>
           <w:cnfStyle w:val="000000100000" w:firstRow="0" w:lastRow="0" w:firstColumn="0" w:lastColumn="0" w:oddVBand="0" w:evenVBand="0" w:oddHBand="1" w:evenHBand="0" w:firstRowFirstColumn="0" w:firstRowLastColumn="0" w:lastRowFirstColumn="0" w:lastRowLastColumn="0"/>
-          <w:trHeight w:val="361"/>
+          <w:trHeight w:val="20"/>
         </w:trPr>
         <w:tc>
           <w:tcPr>
             <w:cnfStyle w:val="001000000000" w:firstRow="0" w:lastRow="0" w:firstColumn="1" w:lastColumn="0" w:oddVBand="0" w:evenVBand="0" w:oddHBand="0" w:evenHBand="0" w:firstRowFirstColumn="0" w:firstRowLastColumn="0" w:lastRowFirstColumn="0" w:lastRowLastColumn="0"/>
-            <w:tcW w:w="1653" w:type="dxa"/>
-          </w:tcPr>
-          <w:p>
-            <w:r>
+            <w:tcW w:w="925" w:type="dxa"/>
+          </w:tcPr>
+          <w:p>
+            <w:r>
+              <w:lastRenderedPageBreak/>
               <w:t>6</w:t>
             </w:r>
           </w:p>
         </w:tc>
         <w:tc>
           <w:tcPr>
-            <w:tcW w:w="2629" w:type="dxa"/>
+            <w:tcW w:w="2492" w:type="dxa"/>
           </w:tcPr>
           <w:p>
             <w:pPr>
@@ -1287,18 +1550,59 @@
         </w:tc>
         <w:tc>
           <w:tcPr>
-            <w:tcW w:w="2599" w:type="dxa"/>
+            <w:tcW w:w="3098" w:type="dxa"/>
             <w:gridSpan w:val="2"/>
           </w:tcPr>
           <w:p>
             <w:pPr>
               <w:cnfStyle w:val="000000100000" w:firstRow="0" w:lastRow="0" w:firstColumn="0" w:lastColumn="0" w:oddVBand="0" w:evenVBand="0" w:oddHBand="1" w:evenHBand="0" w:firstRowFirstColumn="0" w:firstRowLastColumn="0" w:lastRowFirstColumn="0" w:lastRowLastColumn="0"/>
             </w:pPr>
-          </w:p>
-        </w:tc>
-        <w:tc>
-          <w:tcPr>
-            <w:tcW w:w="825" w:type="dxa"/>
+            <w:r>
+              <w:rPr>
+                <w:noProof/>
+                <w:lang w:val="en-US"/>
+              </w:rPr>
+              <w:drawing>
+                <wp:inline distT="0" distB="0" distL="0" distR="0" wp14:anchorId="7F53F80D" wp14:editId="1208AF63">
+                  <wp:extent cx="1844399" cy="1258784"/>
+                  <wp:effectExtent l="0" t="0" r="3810" b="0"/>
+                  <wp:docPr id="8" name="Imagen 8"/>
+                  <wp:cNvGraphicFramePr>
+                    <a:graphicFrameLocks xmlns:a="http://schemas.openxmlformats.org/drawingml/2006/main" noChangeAspect="1"/>
+                  </wp:cNvGraphicFramePr>
+                  <a:graphic xmlns:a="http://schemas.openxmlformats.org/drawingml/2006/main">
+                    <a:graphicData uri="http://schemas.openxmlformats.org/drawingml/2006/picture">
+                      <pic:pic xmlns:pic="http://schemas.openxmlformats.org/drawingml/2006/picture">
+                        <pic:nvPicPr>
+                          <pic:cNvPr id="1" name=""/>
+                          <pic:cNvPicPr/>
+                        </pic:nvPicPr>
+                        <pic:blipFill>
+                          <a:blip r:embed="rId12"/>
+                          <a:stretch>
+                            <a:fillRect/>
+                          </a:stretch>
+                        </pic:blipFill>
+                        <pic:spPr>
+                          <a:xfrm>
+                            <a:off x="0" y="0"/>
+                            <a:ext cx="1868059" cy="1274931"/>
+                          </a:xfrm>
+                          <a:prstGeom prst="rect">
+                            <a:avLst/>
+                          </a:prstGeom>
+                        </pic:spPr>
+                      </pic:pic>
+                    </a:graphicData>
+                  </a:graphic>
+                </wp:inline>
+              </w:drawing>
+            </w:r>
+          </w:p>
+        </w:tc>
+        <w:tc>
+          <w:tcPr>
+            <w:tcW w:w="775" w:type="dxa"/>
             <w:gridSpan w:val="2"/>
           </w:tcPr>
           <w:p>
@@ -1309,7 +1613,7 @@
         </w:tc>
         <w:tc>
           <w:tcPr>
-            <w:tcW w:w="2899" w:type="dxa"/>
+            <w:tcW w:w="1298" w:type="dxa"/>
           </w:tcPr>
           <w:p>
             <w:pPr>
@@ -1320,12 +1624,12 @@
       </w:tr>
       <w:tr>
         <w:trPr>
-          <w:trHeight w:val="361"/>
+          <w:trHeight w:val="20"/>
         </w:trPr>
         <w:tc>
           <w:tcPr>
             <w:cnfStyle w:val="001000000000" w:firstRow="0" w:lastRow="0" w:firstColumn="1" w:lastColumn="0" w:oddVBand="0" w:evenVBand="0" w:oddHBand="0" w:evenHBand="0" w:firstRowFirstColumn="0" w:firstRowLastColumn="0" w:lastRowFirstColumn="0" w:lastRowLastColumn="0"/>
-            <w:tcW w:w="1653" w:type="dxa"/>
+            <w:tcW w:w="925" w:type="dxa"/>
           </w:tcPr>
           <w:p>
             <w:r>
@@ -1335,7 +1639,7 @@
         </w:tc>
         <w:tc>
           <w:tcPr>
-            <w:tcW w:w="2629" w:type="dxa"/>
+            <w:tcW w:w="2492" w:type="dxa"/>
           </w:tcPr>
           <w:p>
             <w:pPr>
@@ -1360,18 +1664,59 @@
         </w:tc>
         <w:tc>
           <w:tcPr>
-            <w:tcW w:w="2599" w:type="dxa"/>
+            <w:tcW w:w="3098" w:type="dxa"/>
             <w:gridSpan w:val="2"/>
           </w:tcPr>
           <w:p>
             <w:pPr>
               <w:cnfStyle w:val="000000000000" w:firstRow="0" w:lastRow="0" w:firstColumn="0" w:lastColumn="0" w:oddVBand="0" w:evenVBand="0" w:oddHBand="0" w:evenHBand="0" w:firstRowFirstColumn="0" w:firstRowLastColumn="0" w:lastRowFirstColumn="0" w:lastRowLastColumn="0"/>
             </w:pPr>
-          </w:p>
-        </w:tc>
-        <w:tc>
-          <w:tcPr>
-            <w:tcW w:w="825" w:type="dxa"/>
+            <w:r>
+              <w:rPr>
+                <w:noProof/>
+                <w:lang w:val="en-US"/>
+              </w:rPr>
+              <w:drawing>
+                <wp:inline distT="0" distB="0" distL="0" distR="0" wp14:anchorId="5F2D3389" wp14:editId="481B6CC2">
+                  <wp:extent cx="1938523" cy="1318161"/>
+                  <wp:effectExtent l="0" t="0" r="5080" b="0"/>
+                  <wp:docPr id="9" name="Imagen 9"/>
+                  <wp:cNvGraphicFramePr>
+                    <a:graphicFrameLocks xmlns:a="http://schemas.openxmlformats.org/drawingml/2006/main" noChangeAspect="1"/>
+                  </wp:cNvGraphicFramePr>
+                  <a:graphic xmlns:a="http://schemas.openxmlformats.org/drawingml/2006/main">
+                    <a:graphicData uri="http://schemas.openxmlformats.org/drawingml/2006/picture">
+                      <pic:pic xmlns:pic="http://schemas.openxmlformats.org/drawingml/2006/picture">
+                        <pic:nvPicPr>
+                          <pic:cNvPr id="1" name=""/>
+                          <pic:cNvPicPr/>
+                        </pic:nvPicPr>
+                        <pic:blipFill>
+                          <a:blip r:embed="rId13"/>
+                          <a:stretch>
+                            <a:fillRect/>
+                          </a:stretch>
+                        </pic:blipFill>
+                        <pic:spPr>
+                          <a:xfrm>
+                            <a:off x="0" y="0"/>
+                            <a:ext cx="1946451" cy="1323552"/>
+                          </a:xfrm>
+                          <a:prstGeom prst="rect">
+                            <a:avLst/>
+                          </a:prstGeom>
+                        </pic:spPr>
+                      </pic:pic>
+                    </a:graphicData>
+                  </a:graphic>
+                </wp:inline>
+              </w:drawing>
+            </w:r>
+          </w:p>
+        </w:tc>
+        <w:tc>
+          <w:tcPr>
+            <w:tcW w:w="775" w:type="dxa"/>
             <w:gridSpan w:val="2"/>
           </w:tcPr>
           <w:p>
@@ -1382,7 +1727,7 @@
         </w:tc>
         <w:tc>
           <w:tcPr>
-            <w:tcW w:w="2899" w:type="dxa"/>
+            <w:tcW w:w="1298" w:type="dxa"/>
           </w:tcPr>
           <w:p>
             <w:pPr>
@@ -1394,12 +1739,12 @@
       <w:tr>
         <w:trPr>
           <w:cnfStyle w:val="000000100000" w:firstRow="0" w:lastRow="0" w:firstColumn="0" w:lastColumn="0" w:oddVBand="0" w:evenVBand="0" w:oddHBand="1" w:evenHBand="0" w:firstRowFirstColumn="0" w:firstRowLastColumn="0" w:lastRowFirstColumn="0" w:lastRowLastColumn="0"/>
-          <w:trHeight w:val="361"/>
+          <w:trHeight w:val="20"/>
         </w:trPr>
         <w:tc>
           <w:tcPr>
             <w:cnfStyle w:val="001000000000" w:firstRow="0" w:lastRow="0" w:firstColumn="1" w:lastColumn="0" w:oddVBand="0" w:evenVBand="0" w:oddHBand="0" w:evenHBand="0" w:firstRowFirstColumn="0" w:firstRowLastColumn="0" w:lastRowFirstColumn="0" w:lastRowLastColumn="0"/>
-            <w:tcW w:w="1653" w:type="dxa"/>
+            <w:tcW w:w="925" w:type="dxa"/>
           </w:tcPr>
           <w:p>
             <w:r>
@@ -1409,7 +1754,7 @@
         </w:tc>
         <w:tc>
           <w:tcPr>
-            <w:tcW w:w="2629" w:type="dxa"/>
+            <w:tcW w:w="2492" w:type="dxa"/>
           </w:tcPr>
           <w:p>
             <w:pPr>
@@ -1434,18 +1779,59 @@
         </w:tc>
         <w:tc>
           <w:tcPr>
-            <w:tcW w:w="2599" w:type="dxa"/>
+            <w:tcW w:w="3098" w:type="dxa"/>
             <w:gridSpan w:val="2"/>
           </w:tcPr>
           <w:p>
             <w:pPr>
               <w:cnfStyle w:val="000000100000" w:firstRow="0" w:lastRow="0" w:firstColumn="0" w:lastColumn="0" w:oddVBand="0" w:evenVBand="0" w:oddHBand="1" w:evenHBand="0" w:firstRowFirstColumn="0" w:firstRowLastColumn="0" w:lastRowFirstColumn="0" w:lastRowLastColumn="0"/>
             </w:pPr>
-          </w:p>
-        </w:tc>
-        <w:tc>
-          <w:tcPr>
-            <w:tcW w:w="825" w:type="dxa"/>
+            <w:r>
+              <w:rPr>
+                <w:noProof/>
+                <w:lang w:val="en-US"/>
+              </w:rPr>
+              <w:drawing>
+                <wp:inline distT="0" distB="0" distL="0" distR="0" wp14:anchorId="5D0861E6" wp14:editId="58DE0134">
+                  <wp:extent cx="1938020" cy="1308272"/>
+                  <wp:effectExtent l="0" t="0" r="5080" b="6350"/>
+                  <wp:docPr id="10" name="Imagen 10"/>
+                  <wp:cNvGraphicFramePr>
+                    <a:graphicFrameLocks xmlns:a="http://schemas.openxmlformats.org/drawingml/2006/main" noChangeAspect="1"/>
+                  </wp:cNvGraphicFramePr>
+                  <a:graphic xmlns:a="http://schemas.openxmlformats.org/drawingml/2006/main">
+                    <a:graphicData uri="http://schemas.openxmlformats.org/drawingml/2006/picture">
+                      <pic:pic xmlns:pic="http://schemas.openxmlformats.org/drawingml/2006/picture">
+                        <pic:nvPicPr>
+                          <pic:cNvPr id="1" name=""/>
+                          <pic:cNvPicPr/>
+                        </pic:nvPicPr>
+                        <pic:blipFill>
+                          <a:blip r:embed="rId14"/>
+                          <a:stretch>
+                            <a:fillRect/>
+                          </a:stretch>
+                        </pic:blipFill>
+                        <pic:spPr>
+                          <a:xfrm>
+                            <a:off x="0" y="0"/>
+                            <a:ext cx="1946683" cy="1314120"/>
+                          </a:xfrm>
+                          <a:prstGeom prst="rect">
+                            <a:avLst/>
+                          </a:prstGeom>
+                        </pic:spPr>
+                      </pic:pic>
+                    </a:graphicData>
+                  </a:graphic>
+                </wp:inline>
+              </w:drawing>
+            </w:r>
+          </w:p>
+        </w:tc>
+        <w:tc>
+          <w:tcPr>
+            <w:tcW w:w="775" w:type="dxa"/>
             <w:gridSpan w:val="2"/>
           </w:tcPr>
           <w:p>
@@ -1456,7 +1842,7 @@
         </w:tc>
         <w:tc>
           <w:tcPr>
-            <w:tcW w:w="2899" w:type="dxa"/>
+            <w:tcW w:w="1298" w:type="dxa"/>
           </w:tcPr>
           <w:p>
             <w:pPr>
@@ -1467,12 +1853,12 @@
       </w:tr>
       <w:tr>
         <w:trPr>
-          <w:trHeight w:val="361"/>
+          <w:trHeight w:val="20"/>
         </w:trPr>
         <w:tc>
           <w:tcPr>
             <w:cnfStyle w:val="001000000000" w:firstRow="0" w:lastRow="0" w:firstColumn="1" w:lastColumn="0" w:oddVBand="0" w:evenVBand="0" w:oddHBand="0" w:evenHBand="0" w:firstRowFirstColumn="0" w:firstRowLastColumn="0" w:lastRowFirstColumn="0" w:lastRowLastColumn="0"/>
-            <w:tcW w:w="1653" w:type="dxa"/>
+            <w:tcW w:w="925" w:type="dxa"/>
           </w:tcPr>
           <w:p>
             <w:r>
@@ -1482,7 +1868,7 @@
         </w:tc>
         <w:tc>
           <w:tcPr>
-            <w:tcW w:w="2629" w:type="dxa"/>
+            <w:tcW w:w="2492" w:type="dxa"/>
           </w:tcPr>
           <w:p>
             <w:pPr>
@@ -1495,102 +1881,192 @@
               <w:t>Apellido</w:t>
             </w:r>
             <w:r>
+              <w:t xml:space="preserve"> guardar en la base de da</w:t>
+            </w:r>
+            <w:r>
+              <w:t>tos lo mande en forma poner mayúscula en cada palabra.</w:t>
+            </w:r>
+          </w:p>
+          <w:p>
+            <w:pPr>
+              <w:cnfStyle w:val="000000000000" w:firstRow="0" w:lastRow="0" w:firstColumn="0" w:lastColumn="0" w:oddVBand="0" w:evenVBand="0" w:oddHBand="0" w:evenHBand="0" w:firstRowFirstColumn="0" w:firstRowLastColumn="0" w:lastRowFirstColumn="0" w:lastRowLastColumn="0"/>
+            </w:pPr>
+            <w:r>
+              <w:t xml:space="preserve"> Ejemplo: </w:t>
+            </w:r>
+          </w:p>
+          <w:p>
+            <w:pPr>
+              <w:cnfStyle w:val="000000000000" w:firstRow="0" w:lastRow="0" w:firstColumn="0" w:lastColumn="0" w:oddVBand="0" w:evenVBand="0" w:oddHBand="0" w:evenHBand="0" w:firstRowFirstColumn="0" w:firstRowLastColumn="0" w:lastRowFirstColumn="0" w:lastRowLastColumn="0"/>
+            </w:pPr>
+            <w:r>
+              <w:t>Correcto:</w:t>
+            </w:r>
+          </w:p>
+          <w:p>
+            <w:pPr>
+              <w:cnfStyle w:val="000000000000" w:firstRow="0" w:lastRow="0" w:firstColumn="0" w:lastColumn="0" w:oddVBand="0" w:evenVBand="0" w:oddHBand="0" w:evenHBand="0" w:firstRowFirstColumn="0" w:firstRowLastColumn="0" w:lastRowFirstColumn="0" w:lastRowLastColumn="0"/>
+            </w:pPr>
+            <w:r>
+              <w:t xml:space="preserve">Juan </w:t>
+            </w:r>
+            <w:proofErr w:type="spellStart"/>
+            <w:r>
+              <w:t>Petronilo</w:t>
+            </w:r>
+            <w:proofErr w:type="spellEnd"/>
+            <w:r>
               <w:t xml:space="preserve"> </w:t>
             </w:r>
-            <w:r>
-              <w:lastRenderedPageBreak/>
-              <w:t>guardar en la base de da</w:t>
-            </w:r>
-            <w:r>
-              <w:t>tos lo mande en forma poner mayúscula en cada palabra.</w:t>
-            </w:r>
-          </w:p>
-          <w:p>
-            <w:pPr>
-              <w:cnfStyle w:val="000000000000" w:firstRow="0" w:lastRow="0" w:firstColumn="0" w:lastColumn="0" w:oddVBand="0" w:evenVBand="0" w:oddHBand="0" w:evenHBand="0" w:firstRowFirstColumn="0" w:firstRowLastColumn="0" w:lastRowFirstColumn="0" w:lastRowLastColumn="0"/>
-            </w:pPr>
-            <w:r>
-              <w:t xml:space="preserve"> Ejemplo: </w:t>
-            </w:r>
-          </w:p>
-          <w:p>
-            <w:pPr>
-              <w:cnfStyle w:val="000000000000" w:firstRow="0" w:lastRow="0" w:firstColumn="0" w:lastColumn="0" w:oddVBand="0" w:evenVBand="0" w:oddHBand="0" w:evenHBand="0" w:firstRowFirstColumn="0" w:firstRowLastColumn="0" w:lastRowFirstColumn="0" w:lastRowLastColumn="0"/>
-            </w:pPr>
-            <w:r>
-              <w:t>Correcto:</w:t>
-            </w:r>
-          </w:p>
-          <w:p>
-            <w:pPr>
-              <w:cnfStyle w:val="000000000000" w:firstRow="0" w:lastRow="0" w:firstColumn="0" w:lastColumn="0" w:oddVBand="0" w:evenVBand="0" w:oddHBand="0" w:evenHBand="0" w:firstRowFirstColumn="0" w:firstRowLastColumn="0" w:lastRowFirstColumn="0" w:lastRowLastColumn="0"/>
-            </w:pPr>
-            <w:r>
-              <w:t xml:space="preserve">Juan </w:t>
-            </w:r>
             <w:proofErr w:type="spellStart"/>
             <w:r>
-              <w:t>Petronilo</w:t>
+              <w:t>Sanchez</w:t>
             </w:r>
             <w:proofErr w:type="spellEnd"/>
+          </w:p>
+          <w:p>
+            <w:pPr>
+              <w:cnfStyle w:val="000000000000" w:firstRow="0" w:lastRow="0" w:firstColumn="0" w:lastColumn="0" w:oddVBand="0" w:evenVBand="0" w:oddHBand="0" w:evenHBand="0" w:firstRowFirstColumn="0" w:firstRowLastColumn="0" w:lastRowFirstColumn="0" w:lastRowLastColumn="0"/>
+            </w:pPr>
+          </w:p>
+          <w:p>
+            <w:pPr>
+              <w:cnfStyle w:val="000000000000" w:firstRow="0" w:lastRow="0" w:firstColumn="0" w:lastColumn="0" w:oddVBand="0" w:evenVBand="0" w:oddHBand="0" w:evenHBand="0" w:firstRowFirstColumn="0" w:firstRowLastColumn="0" w:lastRowFirstColumn="0" w:lastRowLastColumn="0"/>
+            </w:pPr>
+            <w:r>
+              <w:t>Incorrecto:</w:t>
+            </w:r>
+          </w:p>
+          <w:p>
+            <w:pPr>
+              <w:cnfStyle w:val="000000000000" w:firstRow="0" w:lastRow="0" w:firstColumn="0" w:lastColumn="0" w:oddVBand="0" w:evenVBand="0" w:oddHBand="0" w:evenHBand="0" w:firstRowFirstColumn="0" w:firstRowLastColumn="0" w:lastRowFirstColumn="0" w:lastRowLastColumn="0"/>
+            </w:pPr>
+            <w:r>
+              <w:t xml:space="preserve">juan </w:t>
+            </w:r>
+            <w:proofErr w:type="spellStart"/>
+            <w:r>
+              <w:t>petronilo</w:t>
+            </w:r>
+            <w:proofErr w:type="spellEnd"/>
             <w:r>
               <w:t xml:space="preserve"> </w:t>
             </w:r>
             <w:proofErr w:type="spellStart"/>
             <w:r>
-              <w:t>Sanchez</w:t>
+              <w:t>sanchez</w:t>
             </w:r>
             <w:proofErr w:type="spellEnd"/>
           </w:p>
-          <w:p>
-            <w:pPr>
-              <w:cnfStyle w:val="000000000000" w:firstRow="0" w:lastRow="0" w:firstColumn="0" w:lastColumn="0" w:oddVBand="0" w:evenVBand="0" w:oddHBand="0" w:evenHBand="0" w:firstRowFirstColumn="0" w:firstRowLastColumn="0" w:lastRowFirstColumn="0" w:lastRowLastColumn="0"/>
-            </w:pPr>
-          </w:p>
-          <w:p>
-            <w:pPr>
-              <w:cnfStyle w:val="000000000000" w:firstRow="0" w:lastRow="0" w:firstColumn="0" w:lastColumn="0" w:oddVBand="0" w:evenVBand="0" w:oddHBand="0" w:evenHBand="0" w:firstRowFirstColumn="0" w:firstRowLastColumn="0" w:lastRowFirstColumn="0" w:lastRowLastColumn="0"/>
-            </w:pPr>
-            <w:r>
-              <w:t>Incorrecto:</w:t>
-            </w:r>
-          </w:p>
-          <w:p>
-            <w:pPr>
-              <w:cnfStyle w:val="000000000000" w:firstRow="0" w:lastRow="0" w:firstColumn="0" w:lastColumn="0" w:oddVBand="0" w:evenVBand="0" w:oddHBand="0" w:evenHBand="0" w:firstRowFirstColumn="0" w:firstRowLastColumn="0" w:lastRowFirstColumn="0" w:lastRowLastColumn="0"/>
-            </w:pPr>
-            <w:r>
-              <w:t xml:space="preserve">juan </w:t>
-            </w:r>
-            <w:proofErr w:type="spellStart"/>
-            <w:r>
-              <w:t>petronilo</w:t>
-            </w:r>
-            <w:proofErr w:type="spellEnd"/>
-            <w:r>
-              <w:t xml:space="preserve"> </w:t>
-            </w:r>
-            <w:proofErr w:type="spellStart"/>
-            <w:r>
-              <w:t>sanchez</w:t>
-            </w:r>
-            <w:proofErr w:type="spellEnd"/>
-          </w:p>
-        </w:tc>
-        <w:tc>
-          <w:tcPr>
-            <w:tcW w:w="2599" w:type="dxa"/>
+        </w:tc>
+        <w:tc>
+          <w:tcPr>
+            <w:tcW w:w="3098" w:type="dxa"/>
             <w:gridSpan w:val="2"/>
           </w:tcPr>
           <w:p>
             <w:pPr>
               <w:cnfStyle w:val="000000000000" w:firstRow="0" w:lastRow="0" w:firstColumn="0" w:lastColumn="0" w:oddVBand="0" w:evenVBand="0" w:oddHBand="0" w:evenHBand="0" w:firstRowFirstColumn="0" w:firstRowLastColumn="0" w:lastRowFirstColumn="0" w:lastRowLastColumn="0"/>
             </w:pPr>
-          </w:p>
-        </w:tc>
-        <w:tc>
-          <w:tcPr>
-            <w:tcW w:w="825" w:type="dxa"/>
+            <w:r>
+              <w:rPr>
+                <w:noProof/>
+                <w:lang w:val="en-US"/>
+              </w:rPr>
+              <w:drawing>
+                <wp:inline distT="0" distB="0" distL="0" distR="0" wp14:anchorId="2D76DBBD" wp14:editId="7E5DB675">
+                  <wp:extent cx="1938020" cy="655955"/>
+                  <wp:effectExtent l="0" t="0" r="5080" b="0"/>
+                  <wp:docPr id="12" name="Imagen 12"/>
+                  <wp:cNvGraphicFramePr>
+                    <a:graphicFrameLocks xmlns:a="http://schemas.openxmlformats.org/drawingml/2006/main" noChangeAspect="1"/>
+                  </wp:cNvGraphicFramePr>
+                  <a:graphic xmlns:a="http://schemas.openxmlformats.org/drawingml/2006/main">
+                    <a:graphicData uri="http://schemas.openxmlformats.org/drawingml/2006/picture">
+                      <pic:pic xmlns:pic="http://schemas.openxmlformats.org/drawingml/2006/picture">
+                        <pic:nvPicPr>
+                          <pic:cNvPr id="1" name=""/>
+                          <pic:cNvPicPr/>
+                        </pic:nvPicPr>
+                        <pic:blipFill>
+                          <a:blip r:embed="rId15"/>
+                          <a:stretch>
+                            <a:fillRect/>
+                          </a:stretch>
+                        </pic:blipFill>
+                        <pic:spPr>
+                          <a:xfrm>
+                            <a:off x="0" y="0"/>
+                            <a:ext cx="1955268" cy="661793"/>
+                          </a:xfrm>
+                          <a:prstGeom prst="rect">
+                            <a:avLst/>
+                          </a:prstGeom>
+                        </pic:spPr>
+                      </pic:pic>
+                    </a:graphicData>
+                  </a:graphic>
+                </wp:inline>
+              </w:drawing>
+            </w:r>
+          </w:p>
+          <w:p>
+            <w:pPr>
+              <w:cnfStyle w:val="000000000000" w:firstRow="0" w:lastRow="0" w:firstColumn="0" w:lastColumn="0" w:oddVBand="0" w:evenVBand="0" w:oddHBand="0" w:evenHBand="0" w:firstRowFirstColumn="0" w:firstRowLastColumn="0" w:lastRowFirstColumn="0" w:lastRowLastColumn="0"/>
+            </w:pPr>
+            <w:r>
+              <w:rPr>
+                <w:noProof/>
+                <w:lang w:val="en-US"/>
+              </w:rPr>
+              <w:drawing>
+                <wp:inline distT="0" distB="0" distL="0" distR="0" wp14:anchorId="0C056C33" wp14:editId="78C3E752">
+                  <wp:extent cx="1983179" cy="708660"/>
+                  <wp:effectExtent l="0" t="0" r="0" b="0"/>
+                  <wp:docPr id="13" name="Imagen 13"/>
+                  <wp:cNvGraphicFramePr>
+                    <a:graphicFrameLocks xmlns:a="http://schemas.openxmlformats.org/drawingml/2006/main" noChangeAspect="1"/>
+                  </wp:cNvGraphicFramePr>
+                  <a:graphic xmlns:a="http://schemas.openxmlformats.org/drawingml/2006/main">
+                    <a:graphicData uri="http://schemas.openxmlformats.org/drawingml/2006/picture">
+                      <pic:pic xmlns:pic="http://schemas.openxmlformats.org/drawingml/2006/picture">
+                        <pic:nvPicPr>
+                          <pic:cNvPr id="1" name=""/>
+                          <pic:cNvPicPr/>
+                        </pic:nvPicPr>
+                        <pic:blipFill rotWithShape="1">
+                          <a:blip r:embed="rId16"/>
+                          <a:srcRect b="41075"/>
+                          <a:stretch/>
+                        </pic:blipFill>
+                        <pic:spPr bwMode="auto">
+                          <a:xfrm>
+                            <a:off x="0" y="0"/>
+                            <a:ext cx="2032616" cy="726326"/>
+                          </a:xfrm>
+                          <a:prstGeom prst="rect">
+                            <a:avLst/>
+                          </a:prstGeom>
+                          <a:ln>
+                            <a:noFill/>
+                          </a:ln>
+                          <a:extLst>
+                            <a:ext uri="{53640926-AAD7-44D8-BBD7-CCE9431645EC}">
+                              <a14:shadowObscured xmlns:a14="http://schemas.microsoft.com/office/drawing/2010/main"/>
+                            </a:ext>
+                          </a:extLst>
+                        </pic:spPr>
+                      </pic:pic>
+                    </a:graphicData>
+                  </a:graphic>
+                </wp:inline>
+              </w:drawing>
+            </w:r>
+          </w:p>
+        </w:tc>
+        <w:tc>
+          <w:tcPr>
+            <w:tcW w:w="775" w:type="dxa"/>
             <w:gridSpan w:val="2"/>
           </w:tcPr>
           <w:p>
@@ -1601,7 +2077,7 @@
         </w:tc>
         <w:tc>
           <w:tcPr>
-            <w:tcW w:w="2899" w:type="dxa"/>
+            <w:tcW w:w="1298" w:type="dxa"/>
           </w:tcPr>
           <w:p>
             <w:pPr>
@@ -1613,12 +2089,12 @@
       <w:tr>
         <w:trPr>
           <w:cnfStyle w:val="000000100000" w:firstRow="0" w:lastRow="0" w:firstColumn="0" w:lastColumn="0" w:oddVBand="0" w:evenVBand="0" w:oddHBand="1" w:evenHBand="0" w:firstRowFirstColumn="0" w:firstRowLastColumn="0" w:lastRowFirstColumn="0" w:lastRowLastColumn="0"/>
-          <w:trHeight w:val="361"/>
+          <w:trHeight w:val="20"/>
         </w:trPr>
         <w:tc>
           <w:tcPr>
             <w:cnfStyle w:val="001000000000" w:firstRow="0" w:lastRow="0" w:firstColumn="1" w:lastColumn="0" w:oddVBand="0" w:evenVBand="0" w:oddHBand="0" w:evenHBand="0" w:firstRowFirstColumn="0" w:firstRowLastColumn="0" w:lastRowFirstColumn="0" w:lastRowLastColumn="0"/>
-            <w:tcW w:w="1653" w:type="dxa"/>
+            <w:tcW w:w="925" w:type="dxa"/>
           </w:tcPr>
           <w:p>
             <w:r>
@@ -1628,7 +2104,7 @@
         </w:tc>
         <w:tc>
           <w:tcPr>
-            <w:tcW w:w="2629" w:type="dxa"/>
+            <w:tcW w:w="2492" w:type="dxa"/>
           </w:tcPr>
           <w:p>
             <w:pPr>
@@ -1641,18 +2117,106 @@
         </w:tc>
         <w:tc>
           <w:tcPr>
-            <w:tcW w:w="2599" w:type="dxa"/>
+            <w:tcW w:w="3098" w:type="dxa"/>
             <w:gridSpan w:val="2"/>
           </w:tcPr>
           <w:p>
             <w:pPr>
               <w:cnfStyle w:val="000000100000" w:firstRow="0" w:lastRow="0" w:firstColumn="0" w:lastColumn="0" w:oddVBand="0" w:evenVBand="0" w:oddHBand="1" w:evenHBand="0" w:firstRowFirstColumn="0" w:firstRowLastColumn="0" w:lastRowFirstColumn="0" w:lastRowLastColumn="0"/>
             </w:pPr>
-          </w:p>
-        </w:tc>
-        <w:tc>
-          <w:tcPr>
-            <w:tcW w:w="825" w:type="dxa"/>
+            <w:r>
+              <w:rPr>
+                <w:noProof/>
+                <w:lang w:val="en-US"/>
+              </w:rPr>
+              <w:drawing>
+                <wp:inline distT="0" distB="0" distL="0" distR="0" wp14:anchorId="4C729D6B" wp14:editId="3A0528FE">
+                  <wp:extent cx="2066306" cy="1162685"/>
+                  <wp:effectExtent l="0" t="0" r="0" b="0"/>
+                  <wp:docPr id="14" name="Imagen 14"/>
+                  <wp:cNvGraphicFramePr>
+                    <a:graphicFrameLocks xmlns:a="http://schemas.openxmlformats.org/drawingml/2006/main" noChangeAspect="1"/>
+                  </wp:cNvGraphicFramePr>
+                  <a:graphic xmlns:a="http://schemas.openxmlformats.org/drawingml/2006/main">
+                    <a:graphicData uri="http://schemas.openxmlformats.org/drawingml/2006/picture">
+                      <pic:pic xmlns:pic="http://schemas.openxmlformats.org/drawingml/2006/picture">
+                        <pic:nvPicPr>
+                          <pic:cNvPr id="1" name=""/>
+                          <pic:cNvPicPr/>
+                        </pic:nvPicPr>
+                        <pic:blipFill>
+                          <a:blip r:embed="rId17"/>
+                          <a:stretch>
+                            <a:fillRect/>
+                          </a:stretch>
+                        </pic:blipFill>
+                        <pic:spPr>
+                          <a:xfrm>
+                            <a:off x="0" y="0"/>
+                            <a:ext cx="2089035" cy="1175474"/>
+                          </a:xfrm>
+                          <a:prstGeom prst="rect">
+                            <a:avLst/>
+                          </a:prstGeom>
+                        </pic:spPr>
+                      </pic:pic>
+                    </a:graphicData>
+                  </a:graphic>
+                </wp:inline>
+              </w:drawing>
+            </w:r>
+          </w:p>
+          <w:p>
+            <w:pPr>
+              <w:cnfStyle w:val="000000100000" w:firstRow="0" w:lastRow="0" w:firstColumn="0" w:lastColumn="0" w:oddVBand="0" w:evenVBand="0" w:oddHBand="1" w:evenHBand="0" w:firstRowFirstColumn="0" w:firstRowLastColumn="0" w:lastRowFirstColumn="0" w:lastRowLastColumn="0"/>
+            </w:pPr>
+            <w:r>
+              <w:rPr>
+                <w:noProof/>
+                <w:lang w:val="en-US"/>
+              </w:rPr>
+              <w:lastRenderedPageBreak/>
+              <w:drawing>
+                <wp:inline distT="0" distB="0" distL="0" distR="0" wp14:anchorId="481A4C95" wp14:editId="6886167D">
+                  <wp:extent cx="2018805" cy="1160780"/>
+                  <wp:effectExtent l="0" t="0" r="635" b="1270"/>
+                  <wp:docPr id="15" name="Imagen 15"/>
+                  <wp:cNvGraphicFramePr>
+                    <a:graphicFrameLocks xmlns:a="http://schemas.openxmlformats.org/drawingml/2006/main" noChangeAspect="1"/>
+                  </wp:cNvGraphicFramePr>
+                  <a:graphic xmlns:a="http://schemas.openxmlformats.org/drawingml/2006/main">
+                    <a:graphicData uri="http://schemas.openxmlformats.org/drawingml/2006/picture">
+                      <pic:pic xmlns:pic="http://schemas.openxmlformats.org/drawingml/2006/picture">
+                        <pic:nvPicPr>
+                          <pic:cNvPr id="1" name=""/>
+                          <pic:cNvPicPr/>
+                        </pic:nvPicPr>
+                        <pic:blipFill>
+                          <a:blip r:embed="rId18"/>
+                          <a:stretch>
+                            <a:fillRect/>
+                          </a:stretch>
+                        </pic:blipFill>
+                        <pic:spPr>
+                          <a:xfrm>
+                            <a:off x="0" y="0"/>
+                            <a:ext cx="2032505" cy="1168657"/>
+                          </a:xfrm>
+                          <a:prstGeom prst="rect">
+                            <a:avLst/>
+                          </a:prstGeom>
+                        </pic:spPr>
+                      </pic:pic>
+                    </a:graphicData>
+                  </a:graphic>
+                </wp:inline>
+              </w:drawing>
+            </w:r>
+          </w:p>
+        </w:tc>
+        <w:tc>
+          <w:tcPr>
+            <w:tcW w:w="775" w:type="dxa"/>
             <w:gridSpan w:val="2"/>
           </w:tcPr>
           <w:p>
@@ -1663,7 +2227,7 @@
         </w:tc>
         <w:tc>
           <w:tcPr>
-            <w:tcW w:w="2899" w:type="dxa"/>
+            <w:tcW w:w="1298" w:type="dxa"/>
           </w:tcPr>
           <w:p>
             <w:pPr>
@@ -1674,12 +2238,12 @@
       </w:tr>
       <w:tr>
         <w:trPr>
-          <w:trHeight w:val="361"/>
+          <w:trHeight w:val="20"/>
         </w:trPr>
         <w:tc>
           <w:tcPr>
             <w:cnfStyle w:val="001000000000" w:firstRow="0" w:lastRow="0" w:firstColumn="1" w:lastColumn="0" w:oddVBand="0" w:evenVBand="0" w:oddHBand="0" w:evenHBand="0" w:firstRowFirstColumn="0" w:firstRowLastColumn="0" w:lastRowFirstColumn="0" w:lastRowLastColumn="0"/>
-            <w:tcW w:w="1653" w:type="dxa"/>
+            <w:tcW w:w="925" w:type="dxa"/>
           </w:tcPr>
           <w:p>
             <w:r>
@@ -1689,7 +2253,7 @@
         </w:tc>
         <w:tc>
           <w:tcPr>
-            <w:tcW w:w="2629" w:type="dxa"/>
+            <w:tcW w:w="2492" w:type="dxa"/>
           </w:tcPr>
           <w:p>
             <w:pPr>
@@ -1702,18 +2266,59 @@
         </w:tc>
         <w:tc>
           <w:tcPr>
-            <w:tcW w:w="2599" w:type="dxa"/>
+            <w:tcW w:w="3098" w:type="dxa"/>
             <w:gridSpan w:val="2"/>
           </w:tcPr>
           <w:p>
             <w:pPr>
               <w:cnfStyle w:val="000000000000" w:firstRow="0" w:lastRow="0" w:firstColumn="0" w:lastColumn="0" w:oddVBand="0" w:evenVBand="0" w:oddHBand="0" w:evenHBand="0" w:firstRowFirstColumn="0" w:firstRowLastColumn="0" w:lastRowFirstColumn="0" w:lastRowLastColumn="0"/>
             </w:pPr>
-          </w:p>
-        </w:tc>
-        <w:tc>
-          <w:tcPr>
-            <w:tcW w:w="825" w:type="dxa"/>
+            <w:r>
+              <w:rPr>
+                <w:noProof/>
+                <w:lang w:val="en-US"/>
+              </w:rPr>
+              <w:drawing>
+                <wp:inline distT="0" distB="0" distL="0" distR="0" wp14:anchorId="2B722784" wp14:editId="1DEE02E7">
+                  <wp:extent cx="2034034" cy="1330036"/>
+                  <wp:effectExtent l="0" t="0" r="4445" b="3810"/>
+                  <wp:docPr id="16" name="Imagen 16"/>
+                  <wp:cNvGraphicFramePr>
+                    <a:graphicFrameLocks xmlns:a="http://schemas.openxmlformats.org/drawingml/2006/main" noChangeAspect="1"/>
+                  </wp:cNvGraphicFramePr>
+                  <a:graphic xmlns:a="http://schemas.openxmlformats.org/drawingml/2006/main">
+                    <a:graphicData uri="http://schemas.openxmlformats.org/drawingml/2006/picture">
+                      <pic:pic xmlns:pic="http://schemas.openxmlformats.org/drawingml/2006/picture">
+                        <pic:nvPicPr>
+                          <pic:cNvPr id="1" name=""/>
+                          <pic:cNvPicPr/>
+                        </pic:nvPicPr>
+                        <pic:blipFill>
+                          <a:blip r:embed="rId19"/>
+                          <a:stretch>
+                            <a:fillRect/>
+                          </a:stretch>
+                        </pic:blipFill>
+                        <pic:spPr>
+                          <a:xfrm>
+                            <a:off x="0" y="0"/>
+                            <a:ext cx="2062687" cy="1348772"/>
+                          </a:xfrm>
+                          <a:prstGeom prst="rect">
+                            <a:avLst/>
+                          </a:prstGeom>
+                        </pic:spPr>
+                      </pic:pic>
+                    </a:graphicData>
+                  </a:graphic>
+                </wp:inline>
+              </w:drawing>
+            </w:r>
+          </w:p>
+        </w:tc>
+        <w:tc>
+          <w:tcPr>
+            <w:tcW w:w="775" w:type="dxa"/>
             <w:gridSpan w:val="2"/>
           </w:tcPr>
           <w:p>
@@ -1724,7 +2329,7 @@
         </w:tc>
         <w:tc>
           <w:tcPr>
-            <w:tcW w:w="2899" w:type="dxa"/>
+            <w:tcW w:w="1298" w:type="dxa"/>
           </w:tcPr>
           <w:p>
             <w:pPr>
@@ -1736,12 +2341,12 @@
       <w:tr>
         <w:trPr>
           <w:cnfStyle w:val="000000100000" w:firstRow="0" w:lastRow="0" w:firstColumn="0" w:lastColumn="0" w:oddVBand="0" w:evenVBand="0" w:oddHBand="1" w:evenHBand="0" w:firstRowFirstColumn="0" w:firstRowLastColumn="0" w:lastRowFirstColumn="0" w:lastRowLastColumn="0"/>
-          <w:trHeight w:val="361"/>
+          <w:trHeight w:val="20"/>
         </w:trPr>
         <w:tc>
           <w:tcPr>
             <w:cnfStyle w:val="001000000000" w:firstRow="0" w:lastRow="0" w:firstColumn="1" w:lastColumn="0" w:oddVBand="0" w:evenVBand="0" w:oddHBand="0" w:evenHBand="0" w:firstRowFirstColumn="0" w:firstRowLastColumn="0" w:lastRowFirstColumn="0" w:lastRowLastColumn="0"/>
-            <w:tcW w:w="1653" w:type="dxa"/>
+            <w:tcW w:w="925" w:type="dxa"/>
           </w:tcPr>
           <w:p>
             <w:r>
@@ -1751,7 +2356,7 @@
         </w:tc>
         <w:tc>
           <w:tcPr>
-            <w:tcW w:w="2629" w:type="dxa"/>
+            <w:tcW w:w="2492" w:type="dxa"/>
           </w:tcPr>
           <w:p>
             <w:pPr>
@@ -1858,18 +2463,59 @@
         </w:tc>
         <w:tc>
           <w:tcPr>
-            <w:tcW w:w="2599" w:type="dxa"/>
+            <w:tcW w:w="3098" w:type="dxa"/>
             <w:gridSpan w:val="2"/>
           </w:tcPr>
           <w:p>
             <w:pPr>
               <w:cnfStyle w:val="000000100000" w:firstRow="0" w:lastRow="0" w:firstColumn="0" w:lastColumn="0" w:oddVBand="0" w:evenVBand="0" w:oddHBand="1" w:evenHBand="0" w:firstRowFirstColumn="0" w:firstRowLastColumn="0" w:lastRowFirstColumn="0" w:lastRowLastColumn="0"/>
             </w:pPr>
-          </w:p>
-        </w:tc>
-        <w:tc>
-          <w:tcPr>
-            <w:tcW w:w="825" w:type="dxa"/>
+            <w:r>
+              <w:rPr>
+                <w:noProof/>
+                <w:lang w:val="en-US"/>
+              </w:rPr>
+              <w:drawing>
+                <wp:inline distT="0" distB="0" distL="0" distR="0" wp14:anchorId="4B041544" wp14:editId="6649C047">
+                  <wp:extent cx="1885950" cy="904875"/>
+                  <wp:effectExtent l="0" t="0" r="0" b="9525"/>
+                  <wp:docPr id="17" name="Imagen 17"/>
+                  <wp:cNvGraphicFramePr>
+                    <a:graphicFrameLocks xmlns:a="http://schemas.openxmlformats.org/drawingml/2006/main" noChangeAspect="1"/>
+                  </wp:cNvGraphicFramePr>
+                  <a:graphic xmlns:a="http://schemas.openxmlformats.org/drawingml/2006/main">
+                    <a:graphicData uri="http://schemas.openxmlformats.org/drawingml/2006/picture">
+                      <pic:pic xmlns:pic="http://schemas.openxmlformats.org/drawingml/2006/picture">
+                        <pic:nvPicPr>
+                          <pic:cNvPr id="1" name=""/>
+                          <pic:cNvPicPr/>
+                        </pic:nvPicPr>
+                        <pic:blipFill>
+                          <a:blip r:embed="rId20"/>
+                          <a:stretch>
+                            <a:fillRect/>
+                          </a:stretch>
+                        </pic:blipFill>
+                        <pic:spPr>
+                          <a:xfrm>
+                            <a:off x="0" y="0"/>
+                            <a:ext cx="1885950" cy="904875"/>
+                          </a:xfrm>
+                          <a:prstGeom prst="rect">
+                            <a:avLst/>
+                          </a:prstGeom>
+                        </pic:spPr>
+                      </pic:pic>
+                    </a:graphicData>
+                  </a:graphic>
+                </wp:inline>
+              </w:drawing>
+            </w:r>
+          </w:p>
+        </w:tc>
+        <w:tc>
+          <w:tcPr>
+            <w:tcW w:w="775" w:type="dxa"/>
             <w:gridSpan w:val="2"/>
           </w:tcPr>
           <w:p>
@@ -1880,7 +2526,7 @@
         </w:tc>
         <w:tc>
           <w:tcPr>
-            <w:tcW w:w="2899" w:type="dxa"/>
+            <w:tcW w:w="1298" w:type="dxa"/>
           </w:tcPr>
           <w:p>
             <w:pPr>
@@ -1891,15 +2537,14 @@
       </w:tr>
       <w:tr>
         <w:trPr>
-          <w:trHeight w:val="361"/>
+          <w:trHeight w:val="20"/>
         </w:trPr>
         <w:tc>
           <w:tcPr>
             <w:cnfStyle w:val="001000000000" w:firstRow="0" w:lastRow="0" w:firstColumn="1" w:lastColumn="0" w:oddVBand="0" w:evenVBand="0" w:oddHBand="0" w:evenHBand="0" w:firstRowFirstColumn="0" w:firstRowLastColumn="0" w:lastRowFirstColumn="0" w:lastRowLastColumn="0"/>
-            <w:tcW w:w="1653" w:type="dxa"/>
-          </w:tcPr>
-          <w:p>
-            <w:bookmarkStart w:id="0" w:name="_GoBack" w:colFirst="0" w:colLast="1"/>
+            <w:tcW w:w="925" w:type="dxa"/>
+          </w:tcPr>
+          <w:p>
             <w:r>
               <w:t>13</w:t>
             </w:r>
@@ -1907,7 +2552,7 @@
         </w:tc>
         <w:tc>
           <w:tcPr>
-            <w:tcW w:w="2629" w:type="dxa"/>
+            <w:tcW w:w="2492" w:type="dxa"/>
           </w:tcPr>
           <w:p>
             <w:pPr>
@@ -1939,18 +2584,61 @@
         </w:tc>
         <w:tc>
           <w:tcPr>
-            <w:tcW w:w="2599" w:type="dxa"/>
+            <w:tcW w:w="3098" w:type="dxa"/>
             <w:gridSpan w:val="2"/>
           </w:tcPr>
           <w:p>
             <w:pPr>
               <w:cnfStyle w:val="000000000000" w:firstRow="0" w:lastRow="0" w:firstColumn="0" w:lastColumn="0" w:oddVBand="0" w:evenVBand="0" w:oddHBand="0" w:evenHBand="0" w:firstRowFirstColumn="0" w:firstRowLastColumn="0" w:lastRowFirstColumn="0" w:lastRowLastColumn="0"/>
             </w:pPr>
-          </w:p>
-        </w:tc>
-        <w:tc>
-          <w:tcPr>
-            <w:tcW w:w="825" w:type="dxa"/>
+            <w:bookmarkStart w:id="0" w:name="_GoBack"/>
+            <w:r>
+              <w:rPr>
+                <w:noProof/>
+                <w:lang w:val="en-US"/>
+              </w:rPr>
+              <w:drawing>
+                <wp:inline distT="0" distB="0" distL="0" distR="0" wp14:anchorId="4B4F9B6A" wp14:editId="50FB1246">
+                  <wp:extent cx="1771650" cy="1115695"/>
+                  <wp:effectExtent l="0" t="0" r="0" b="8255"/>
+                  <wp:docPr id="18" name="Imagen 18"/>
+                  <wp:cNvGraphicFramePr>
+                    <a:graphicFrameLocks xmlns:a="http://schemas.openxmlformats.org/drawingml/2006/main" noChangeAspect="1"/>
+                  </wp:cNvGraphicFramePr>
+                  <a:graphic xmlns:a="http://schemas.openxmlformats.org/drawingml/2006/main">
+                    <a:graphicData uri="http://schemas.openxmlformats.org/drawingml/2006/picture">
+                      <pic:pic xmlns:pic="http://schemas.openxmlformats.org/drawingml/2006/picture">
+                        <pic:nvPicPr>
+                          <pic:cNvPr id="1" name=""/>
+                          <pic:cNvPicPr/>
+                        </pic:nvPicPr>
+                        <pic:blipFill>
+                          <a:blip r:embed="rId21"/>
+                          <a:stretch>
+                            <a:fillRect/>
+                          </a:stretch>
+                        </pic:blipFill>
+                        <pic:spPr>
+                          <a:xfrm>
+                            <a:off x="0" y="0"/>
+                            <a:ext cx="1771650" cy="1115695"/>
+                          </a:xfrm>
+                          <a:prstGeom prst="rect">
+                            <a:avLst/>
+                          </a:prstGeom>
+                        </pic:spPr>
+                      </pic:pic>
+                    </a:graphicData>
+                  </a:graphic>
+                </wp:inline>
+              </w:drawing>
+            </w:r>
+            <w:bookmarkEnd w:id="0"/>
+          </w:p>
+        </w:tc>
+        <w:tc>
+          <w:tcPr>
+            <w:tcW w:w="775" w:type="dxa"/>
             <w:gridSpan w:val="2"/>
           </w:tcPr>
           <w:p>
@@ -1961,7 +2649,7 @@
         </w:tc>
         <w:tc>
           <w:tcPr>
-            <w:tcW w:w="2899" w:type="dxa"/>
+            <w:tcW w:w="1298" w:type="dxa"/>
           </w:tcPr>
           <w:p>
             <w:pPr>
@@ -1970,17 +2658,16 @@
           </w:p>
         </w:tc>
       </w:tr>
-      <w:bookmarkEnd w:id="0"/>
     </w:tbl>
     <w:p/>
     <w:p/>
     <w:sectPr>
-      <w:headerReference w:type="even" r:id="rId6"/>
-      <w:headerReference w:type="default" r:id="rId7"/>
-      <w:footerReference w:type="even" r:id="rId8"/>
-      <w:footerReference w:type="default" r:id="rId9"/>
-      <w:headerReference w:type="first" r:id="rId10"/>
-      <w:footerReference w:type="first" r:id="rId11"/>
+      <w:headerReference w:type="even" r:id="rId22"/>
+      <w:headerReference w:type="default" r:id="rId23"/>
+      <w:footerReference w:type="even" r:id="rId24"/>
+      <w:footerReference w:type="default" r:id="rId25"/>
+      <w:headerReference w:type="first" r:id="rId26"/>
+      <w:footerReference w:type="first" r:id="rId27"/>
       <w:pgSz w:w="12240" w:h="15840"/>
       <w:pgMar w:top="1417" w:right="1701" w:bottom="1417" w:left="1701" w:header="708" w:footer="708" w:gutter="0"/>
       <w:cols w:space="708"/>

</xml_diff>

<commit_message>
Plan de pruebas de componentes modificacion y psps
</commit_message>
<xml_diff>
--- a/Documentación/Planes de Pruebas/Control Escolar/Plan de pruebas para Interfaz_Alta-ControlEscolar.docx
+++ b/Documentación/Planes de Pruebas/Control Escolar/Plan de pruebas para Interfaz_Alta-ControlEscolar.docx
@@ -651,10 +651,31 @@
               <w:t xml:space="preserve">Cuando sea seleccionado semestre mayor a “1”. </w:t>
             </w:r>
             <w:r>
-              <w:t>La caja de texto de numero de control solo permita escribir número mande mensaje de error</w:t>
-            </w:r>
-            <w:r>
-              <w:t xml:space="preserve"> de solo números</w:t>
+              <w:t xml:space="preserve">La caja de texto de </w:t>
+            </w:r>
+            <w:r>
+              <w:t>número</w:t>
+            </w:r>
+            <w:r>
+              <w:t xml:space="preserve"> de control solo permita escribir número</w:t>
+            </w:r>
+            <w:r>
+              <w:t>s, al intentar escribir letras que</w:t>
+            </w:r>
+            <w:r>
+              <w:t xml:space="preserve"> mande mensaje de error</w:t>
+            </w:r>
+            <w:r>
+              <w:t xml:space="preserve"> de </w:t>
+            </w:r>
+            <w:r>
+              <w:t>“</w:t>
+            </w:r>
+            <w:r>
+              <w:t>solo números</w:t>
+            </w:r>
+            <w:r>
+              <w:t>”</w:t>
             </w:r>
             <w:r>
               <w:t>.</w:t>
@@ -726,8 +747,8 @@
               </w:rPr>
               <w:drawing>
                 <wp:inline distT="0" distB="0" distL="0" distR="0" wp14:anchorId="56C57C83" wp14:editId="0A20A14E">
-                  <wp:extent cx="1935678" cy="1314841"/>
-                  <wp:effectExtent l="0" t="0" r="7620" b="0"/>
+                  <wp:extent cx="1808901" cy="1228725"/>
+                  <wp:effectExtent l="0" t="0" r="1270" b="0"/>
                   <wp:docPr id="1" name="Imagen 1"/>
                   <wp:cNvGraphicFramePr>
                     <a:graphicFrameLocks xmlns:a="http://schemas.openxmlformats.org/drawingml/2006/main" noChangeAspect="1"/>
@@ -748,7 +769,7 @@
                         <pic:spPr>
                           <a:xfrm>
                             <a:off x="0" y="0"/>
-                            <a:ext cx="1962559" cy="1333100"/>
+                            <a:ext cx="1836949" cy="1247777"/>
                           </a:xfrm>
                           <a:prstGeom prst="rect">
                             <a:avLst/>
@@ -834,13 +855,7 @@
               <w:t xml:space="preserve"> y no dejara hacer modificación alguna</w:t>
             </w:r>
             <w:r>
-              <w:t xml:space="preserve"> en dicho combo </w:t>
-            </w:r>
-            <w:r>
-              <w:t>box</w:t>
-            </w:r>
-            <w:r>
-              <w:t>.</w:t>
+              <w:t xml:space="preserve"> en dicha caja de texto</w:t>
             </w:r>
           </w:p>
         </w:tc>
@@ -1005,7 +1020,7 @@
                 <w:szCs w:val="21"/>
                 <w:shd w:val="clear" w:color="auto" w:fill="FFFFFF"/>
               </w:rPr>
-              <w:t>BEML920313HMCLNS09</w:t>
+              <w:t>ERTA0804096SCHMM93</w:t>
             </w:r>
           </w:p>
           <w:p>
@@ -1054,7 +1069,17 @@
                 <w:szCs w:val="21"/>
                 <w:shd w:val="clear" w:color="auto" w:fill="FFFFFF"/>
               </w:rPr>
-              <w:t>BEML920313H</w:t>
+              <w:t>ERTA0804096SCHMM93</w:t>
+            </w:r>
+            <w:r>
+              <w:rPr>
+                <w:rFonts w:ascii="Arial" w:hAnsi="Arial" w:cs="Arial"/>
+                <w:color w:val="222222"/>
+                <w:sz w:val="21"/>
+                <w:szCs w:val="21"/>
+                <w:shd w:val="clear" w:color="auto" w:fill="FFFFFF"/>
+              </w:rPr>
+              <w:t>10</w:t>
             </w:r>
           </w:p>
         </w:tc>
@@ -1073,10 +1098,10 @@
                 <w:lang w:val="en-US"/>
               </w:rPr>
               <w:drawing>
-                <wp:inline distT="0" distB="0" distL="0" distR="0" wp14:anchorId="162B2966" wp14:editId="29EAA365">
-                  <wp:extent cx="1832530" cy="1246909"/>
-                  <wp:effectExtent l="0" t="0" r="0" b="0"/>
-                  <wp:docPr id="3" name="Imagen 3"/>
+                <wp:inline distT="0" distB="0" distL="0" distR="0" wp14:anchorId="6455A1E9" wp14:editId="4976D6FC">
+                  <wp:extent cx="1817370" cy="1232535"/>
+                  <wp:effectExtent l="0" t="0" r="0" b="5715"/>
+                  <wp:docPr id="19" name="Imagen 19"/>
                   <wp:cNvGraphicFramePr>
                     <a:graphicFrameLocks xmlns:a="http://schemas.openxmlformats.org/drawingml/2006/main" noChangeAspect="1"/>
                   </wp:cNvGraphicFramePr>
@@ -1096,7 +1121,7 @@
                         <pic:spPr>
                           <a:xfrm>
                             <a:off x="0" y="0"/>
-                            <a:ext cx="1850542" cy="1259165"/>
+                            <a:ext cx="1817370" cy="1232535"/>
                           </a:xfrm>
                           <a:prstGeom prst="rect">
                             <a:avLst/>
@@ -1109,65 +1134,9 @@
               </w:drawing>
             </w:r>
           </w:p>
-        </w:tc>
-        <w:tc>
-          <w:tcPr>
-            <w:tcW w:w="775" w:type="dxa"/>
-            <w:gridSpan w:val="2"/>
-          </w:tcPr>
-          <w:p>
-            <w:pPr>
-              <w:cnfStyle w:val="000000100000" w:firstRow="0" w:lastRow="0" w:firstColumn="0" w:lastColumn="0" w:oddVBand="0" w:evenVBand="0" w:oddHBand="1" w:evenHBand="0" w:firstRowFirstColumn="0" w:firstRowLastColumn="0" w:lastRowFirstColumn="0" w:lastRowLastColumn="0"/>
-            </w:pPr>
-          </w:p>
-        </w:tc>
-        <w:tc>
-          <w:tcPr>
-            <w:tcW w:w="1298" w:type="dxa"/>
-          </w:tcPr>
-          <w:p>
-            <w:pPr>
-              <w:cnfStyle w:val="000000100000" w:firstRow="0" w:lastRow="0" w:firstColumn="0" w:lastColumn="0" w:oddVBand="0" w:evenVBand="0" w:oddHBand="1" w:evenHBand="0" w:firstRowFirstColumn="0" w:firstRowLastColumn="0" w:lastRowFirstColumn="0" w:lastRowLastColumn="0"/>
-            </w:pPr>
-          </w:p>
-        </w:tc>
-      </w:tr>
-      <w:tr>
-        <w:trPr>
-          <w:trHeight w:val="20"/>
-        </w:trPr>
-        <w:tc>
-          <w:tcPr>
-            <w:cnfStyle w:val="001000000000" w:firstRow="0" w:lastRow="0" w:firstColumn="1" w:lastColumn="0" w:oddVBand="0" w:evenVBand="0" w:oddHBand="0" w:evenHBand="0" w:firstRowFirstColumn="0" w:firstRowLastColumn="0" w:lastRowFirstColumn="0" w:lastRowLastColumn="0"/>
-            <w:tcW w:w="925" w:type="dxa"/>
-          </w:tcPr>
-          <w:p>
-            <w:r>
-              <w:t>4</w:t>
-            </w:r>
-          </w:p>
-        </w:tc>
-        <w:tc>
-          <w:tcPr>
-            <w:tcW w:w="2492" w:type="dxa"/>
-          </w:tcPr>
-          <w:p>
-            <w:pPr>
-              <w:cnfStyle w:val="000000000000" w:firstRow="0" w:lastRow="0" w:firstColumn="0" w:lastColumn="0" w:oddVBand="0" w:evenVBand="0" w:oddHBand="0" w:evenHBand="0" w:firstRowFirstColumn="0" w:firstRowLastColumn="0" w:lastRowFirstColumn="0" w:lastRowLastColumn="0"/>
-            </w:pPr>
-            <w:r>
-              <w:t>La caja de texto de dirección permitirá escribir cualquier carácter, número o letra. No existen limitaciones</w:t>
-            </w:r>
-          </w:p>
-        </w:tc>
-        <w:tc>
-          <w:tcPr>
-            <w:tcW w:w="3098" w:type="dxa"/>
-            <w:gridSpan w:val="2"/>
-          </w:tcPr>
-          <w:p>
-            <w:pPr>
-              <w:cnfStyle w:val="000000000000" w:firstRow="0" w:lastRow="0" w:firstColumn="0" w:lastColumn="0" w:oddVBand="0" w:evenVBand="0" w:oddHBand="0" w:evenHBand="0" w:firstRowFirstColumn="0" w:firstRowLastColumn="0" w:lastRowFirstColumn="0" w:lastRowLastColumn="0"/>
+          <w:p>
+            <w:pPr>
+              <w:cnfStyle w:val="000000100000" w:firstRow="0" w:lastRow="0" w:firstColumn="0" w:lastColumn="0" w:oddVBand="0" w:evenVBand="0" w:oddHBand="1" w:evenHBand="0" w:firstRowFirstColumn="0" w:firstRowLastColumn="0" w:lastRowFirstColumn="0" w:lastRowLastColumn="0"/>
             </w:pPr>
             <w:r>
               <w:rPr>
@@ -1175,10 +1144,10 @@
                 <w:lang w:val="en-US"/>
               </w:rPr>
               <w:drawing>
-                <wp:inline distT="0" distB="0" distL="0" distR="0" wp14:anchorId="033B559A" wp14:editId="2C496215">
-                  <wp:extent cx="1894376" cy="1294410"/>
-                  <wp:effectExtent l="0" t="0" r="0" b="1270"/>
-                  <wp:docPr id="5" name="Imagen 5"/>
+                <wp:inline distT="0" distB="0" distL="0" distR="0" wp14:anchorId="162B2966" wp14:editId="29EAA365">
+                  <wp:extent cx="1832530" cy="1246909"/>
+                  <wp:effectExtent l="0" t="0" r="0" b="0"/>
+                  <wp:docPr id="3" name="Imagen 3"/>
                   <wp:cNvGraphicFramePr>
                     <a:graphicFrameLocks xmlns:a="http://schemas.openxmlformats.org/drawingml/2006/main" noChangeAspect="1"/>
                   </wp:cNvGraphicFramePr>
@@ -1198,7 +1167,239 @@
                         <pic:spPr>
                           <a:xfrm>
                             <a:off x="0" y="0"/>
+                            <a:ext cx="1850542" cy="1259165"/>
+                          </a:xfrm>
+                          <a:prstGeom prst="rect">
+                            <a:avLst/>
+                          </a:prstGeom>
+                        </pic:spPr>
+                      </pic:pic>
+                    </a:graphicData>
+                  </a:graphic>
+                </wp:inline>
+              </w:drawing>
+            </w:r>
+          </w:p>
+        </w:tc>
+        <w:tc>
+          <w:tcPr>
+            <w:tcW w:w="775" w:type="dxa"/>
+            <w:gridSpan w:val="2"/>
+          </w:tcPr>
+          <w:p>
+            <w:pPr>
+              <w:cnfStyle w:val="000000100000" w:firstRow="0" w:lastRow="0" w:firstColumn="0" w:lastColumn="0" w:oddVBand="0" w:evenVBand="0" w:oddHBand="1" w:evenHBand="0" w:firstRowFirstColumn="0" w:firstRowLastColumn="0" w:lastRowFirstColumn="0" w:lastRowLastColumn="0"/>
+            </w:pPr>
+          </w:p>
+        </w:tc>
+        <w:tc>
+          <w:tcPr>
+            <w:tcW w:w="1298" w:type="dxa"/>
+          </w:tcPr>
+          <w:p>
+            <w:pPr>
+              <w:cnfStyle w:val="000000100000" w:firstRow="0" w:lastRow="0" w:firstColumn="0" w:lastColumn="0" w:oddVBand="0" w:evenVBand="0" w:oddHBand="1" w:evenHBand="0" w:firstRowFirstColumn="0" w:firstRowLastColumn="0" w:lastRowFirstColumn="0" w:lastRowLastColumn="0"/>
+            </w:pPr>
+          </w:p>
+        </w:tc>
+      </w:tr>
+      <w:tr>
+        <w:trPr>
+          <w:trHeight w:val="20"/>
+        </w:trPr>
+        <w:tc>
+          <w:tcPr>
+            <w:cnfStyle w:val="001000000000" w:firstRow="0" w:lastRow="0" w:firstColumn="1" w:lastColumn="0" w:oddVBand="0" w:evenVBand="0" w:oddHBand="0" w:evenHBand="0" w:firstRowFirstColumn="0" w:firstRowLastColumn="0" w:lastRowFirstColumn="0" w:lastRowLastColumn="0"/>
+            <w:tcW w:w="925" w:type="dxa"/>
+          </w:tcPr>
+          <w:p>
+            <w:r>
+              <w:t>4</w:t>
+            </w:r>
+          </w:p>
+        </w:tc>
+        <w:tc>
+          <w:tcPr>
+            <w:tcW w:w="2492" w:type="dxa"/>
+          </w:tcPr>
+          <w:p>
+            <w:pPr>
+              <w:cnfStyle w:val="000000000000" w:firstRow="0" w:lastRow="0" w:firstColumn="0" w:lastColumn="0" w:oddVBand="0" w:evenVBand="0" w:oddHBand="0" w:evenHBand="0" w:firstRowFirstColumn="0" w:firstRowLastColumn="0" w:lastRowFirstColumn="0" w:lastRowLastColumn="0"/>
+            </w:pPr>
+            <w:r>
+              <w:t>La caja de texto de dirección permi</w:t>
+            </w:r>
+            <w:r>
+              <w:t>tirá escribir solo los caracteres “.” #</w:t>
+            </w:r>
+            <w:r>
+              <w:t xml:space="preserve">, </w:t>
+            </w:r>
+            <w:r>
+              <w:t>Número o letra.</w:t>
+            </w:r>
+          </w:p>
+          <w:p>
+            <w:pPr>
+              <w:cnfStyle w:val="000000000000" w:firstRow="0" w:lastRow="0" w:firstColumn="0" w:lastColumn="0" w:oddVBand="0" w:evenVBand="0" w:oddHBand="0" w:evenHBand="0" w:firstRowFirstColumn="0" w:firstRowLastColumn="0" w:lastRowFirstColumn="0" w:lastRowLastColumn="0"/>
+            </w:pPr>
+            <w:r>
+              <w:t>Ejemplo:</w:t>
+            </w:r>
+          </w:p>
+          <w:p>
+            <w:pPr>
+              <w:cnfStyle w:val="000000000000" w:firstRow="0" w:lastRow="0" w:firstColumn="0" w:lastColumn="0" w:oddVBand="0" w:evenVBand="0" w:oddHBand="0" w:evenHBand="0" w:firstRowFirstColumn="0" w:firstRowLastColumn="0" w:lastRowFirstColumn="0" w:lastRowLastColumn="0"/>
+            </w:pPr>
+            <w:r>
+              <w:t>Correcto:</w:t>
+            </w:r>
+          </w:p>
+          <w:p>
+            <w:pPr>
+              <w:cnfStyle w:val="000000000000" w:firstRow="0" w:lastRow="0" w:firstColumn="0" w:lastColumn="0" w:oddVBand="0" w:evenVBand="0" w:oddHBand="0" w:evenHBand="0" w:firstRowFirstColumn="0" w:firstRowLastColumn="0" w:lastRowFirstColumn="0" w:lastRowLastColumn="0"/>
+            </w:pPr>
+            <w:r>
+              <w:t xml:space="preserve">Col. Vista </w:t>
+            </w:r>
+            <w:proofErr w:type="spellStart"/>
+            <w:r>
+              <w:t>Hemosa</w:t>
+            </w:r>
+            <w:proofErr w:type="spellEnd"/>
+            <w:r>
+              <w:t xml:space="preserve"> </w:t>
+            </w:r>
+            <w:proofErr w:type="spellStart"/>
+            <w:r>
+              <w:t>C.Girasoles</w:t>
+            </w:r>
+            <w:proofErr w:type="spellEnd"/>
+            <w:r>
+              <w:t xml:space="preserve"> #57</w:t>
+            </w:r>
+          </w:p>
+          <w:p>
+            <w:pPr>
+              <w:cnfStyle w:val="000000000000" w:firstRow="0" w:lastRow="0" w:firstColumn="0" w:lastColumn="0" w:oddVBand="0" w:evenVBand="0" w:oddHBand="0" w:evenHBand="0" w:firstRowFirstColumn="0" w:firstRowLastColumn="0" w:lastRowFirstColumn="0" w:lastRowLastColumn="0"/>
+            </w:pPr>
+          </w:p>
+          <w:p>
+            <w:pPr>
+              <w:jc w:val="right"/>
+              <w:cnfStyle w:val="000000000000" w:firstRow="0" w:lastRow="0" w:firstColumn="0" w:lastColumn="0" w:oddVBand="0" w:evenVBand="0" w:oddHBand="0" w:evenHBand="0" w:firstRowFirstColumn="0" w:firstRowLastColumn="0" w:lastRowFirstColumn="0" w:lastRowLastColumn="0"/>
+              <w:rPr>
+                <w:u w:val="single"/>
+              </w:rPr>
+            </w:pPr>
+          </w:p>
+          <w:p>
+            <w:pPr>
+              <w:cnfStyle w:val="000000000000" w:firstRow="0" w:lastRow="0" w:firstColumn="0" w:lastColumn="0" w:oddVBand="0" w:evenVBand="0" w:oddHBand="0" w:evenHBand="0" w:firstRowFirstColumn="0" w:firstRowLastColumn="0" w:lastRowFirstColumn="0" w:lastRowLastColumn="0"/>
+            </w:pPr>
+            <w:r>
+              <w:t>Incorrecto:</w:t>
+            </w:r>
+          </w:p>
+          <w:p>
+            <w:pPr>
+              <w:cnfStyle w:val="000000000000" w:firstRow="0" w:lastRow="0" w:firstColumn="0" w:lastColumn="0" w:oddVBand="0" w:evenVBand="0" w:oddHBand="0" w:evenHBand="0" w:firstRowFirstColumn="0" w:firstRowLastColumn="0" w:lastRowFirstColumn="0" w:lastRowLastColumn="0"/>
+            </w:pPr>
+            <w:r>
+              <w:t>Col @ Vista</w:t>
+            </w:r>
+          </w:p>
+        </w:tc>
+        <w:tc>
+          <w:tcPr>
+            <w:tcW w:w="3098" w:type="dxa"/>
+            <w:gridSpan w:val="2"/>
+          </w:tcPr>
+          <w:p>
+            <w:pPr>
+              <w:cnfStyle w:val="000000000000" w:firstRow="0" w:lastRow="0" w:firstColumn="0" w:lastColumn="0" w:oddVBand="0" w:evenVBand="0" w:oddHBand="0" w:evenHBand="0" w:firstRowFirstColumn="0" w:firstRowLastColumn="0" w:lastRowFirstColumn="0" w:lastRowLastColumn="0"/>
+            </w:pPr>
+            <w:r>
+              <w:rPr>
+                <w:noProof/>
+                <w:lang w:val="en-US"/>
+              </w:rPr>
+              <w:drawing>
+                <wp:inline distT="0" distB="0" distL="0" distR="0" wp14:anchorId="033B559A" wp14:editId="2C496215">
+                  <wp:extent cx="1894376" cy="1294410"/>
+                  <wp:effectExtent l="0" t="0" r="0" b="1270"/>
+                  <wp:docPr id="5" name="Imagen 5"/>
+                  <wp:cNvGraphicFramePr>
+                    <a:graphicFrameLocks xmlns:a="http://schemas.openxmlformats.org/drawingml/2006/main" noChangeAspect="1"/>
+                  </wp:cNvGraphicFramePr>
+                  <a:graphic xmlns:a="http://schemas.openxmlformats.org/drawingml/2006/main">
+                    <a:graphicData uri="http://schemas.openxmlformats.org/drawingml/2006/picture">
+                      <pic:pic xmlns:pic="http://schemas.openxmlformats.org/drawingml/2006/picture">
+                        <pic:nvPicPr>
+                          <pic:cNvPr id="1" name=""/>
+                          <pic:cNvPicPr/>
+                        </pic:nvPicPr>
+                        <pic:blipFill>
+                          <a:blip r:embed="rId10"/>
+                          <a:stretch>
+                            <a:fillRect/>
+                          </a:stretch>
+                        </pic:blipFill>
+                        <pic:spPr>
+                          <a:xfrm>
+                            <a:off x="0" y="0"/>
                             <a:ext cx="1911930" cy="1306405"/>
+                          </a:xfrm>
+                          <a:prstGeom prst="rect">
+                            <a:avLst/>
+                          </a:prstGeom>
+                        </pic:spPr>
+                      </pic:pic>
+                    </a:graphicData>
+                  </a:graphic>
+                </wp:inline>
+              </w:drawing>
+            </w:r>
+          </w:p>
+          <w:p>
+            <w:pPr>
+              <w:cnfStyle w:val="000000000000" w:firstRow="0" w:lastRow="0" w:firstColumn="0" w:lastColumn="0" w:oddVBand="0" w:evenVBand="0" w:oddHBand="0" w:evenHBand="0" w:firstRowFirstColumn="0" w:firstRowLastColumn="0" w:lastRowFirstColumn="0" w:lastRowLastColumn="0"/>
+            </w:pPr>
+          </w:p>
+          <w:p>
+            <w:pPr>
+              <w:cnfStyle w:val="000000000000" w:firstRow="0" w:lastRow="0" w:firstColumn="0" w:lastColumn="0" w:oddVBand="0" w:evenVBand="0" w:oddHBand="0" w:evenHBand="0" w:firstRowFirstColumn="0" w:firstRowLastColumn="0" w:lastRowFirstColumn="0" w:lastRowLastColumn="0"/>
+            </w:pPr>
+            <w:r>
+              <w:rPr>
+                <w:noProof/>
+                <w:lang w:val="en-US"/>
+              </w:rPr>
+              <w:drawing>
+                <wp:inline distT="0" distB="0" distL="0" distR="0" wp14:anchorId="704C8EC4" wp14:editId="43A4F2EB">
+                  <wp:extent cx="1817370" cy="1236345"/>
+                  <wp:effectExtent l="0" t="0" r="0" b="1905"/>
+                  <wp:docPr id="11" name="Imagen 11"/>
+                  <wp:cNvGraphicFramePr>
+                    <a:graphicFrameLocks xmlns:a="http://schemas.openxmlformats.org/drawingml/2006/main" noChangeAspect="1"/>
+                  </wp:cNvGraphicFramePr>
+                  <a:graphic xmlns:a="http://schemas.openxmlformats.org/drawingml/2006/main">
+                    <a:graphicData uri="http://schemas.openxmlformats.org/drawingml/2006/picture">
+                      <pic:pic xmlns:pic="http://schemas.openxmlformats.org/drawingml/2006/picture">
+                        <pic:nvPicPr>
+                          <pic:cNvPr id="1" name=""/>
+                          <pic:cNvPicPr/>
+                        </pic:nvPicPr>
+                        <pic:blipFill>
+                          <a:blip r:embed="rId11"/>
+                          <a:stretch>
+                            <a:fillRect/>
+                          </a:stretch>
+                        </pic:blipFill>
+                        <pic:spPr>
+                          <a:xfrm>
+                            <a:off x="0" y="0"/>
+                            <a:ext cx="1817370" cy="1236345"/>
                           </a:xfrm>
                           <a:prstGeom prst="rect">
                             <a:avLst/>
@@ -1302,7 +1503,7 @@
                           <pic:cNvPicPr/>
                         </pic:nvPicPr>
                         <pic:blipFill rotWithShape="1">
-                          <a:blip r:embed="rId10"/>
+                          <a:blip r:embed="rId12"/>
                           <a:srcRect r="39198" b="26709"/>
                           <a:stretch/>
                         </pic:blipFill>
@@ -1404,6 +1605,7 @@
               <w:cnfStyle w:val="000000000000" w:firstRow="0" w:lastRow="0" w:firstColumn="0" w:lastColumn="0" w:oddVBand="0" w:evenVBand="0" w:oddHBand="0" w:evenHBand="0" w:firstRowFirstColumn="0" w:firstRowLastColumn="0" w:lastRowFirstColumn="0" w:lastRowLastColumn="0"/>
             </w:pPr>
             <w:r>
+              <w:lastRenderedPageBreak/>
               <w:t>Periodo Agosto-Enero</w:t>
             </w:r>
             <w:r>
@@ -1442,6 +1644,7 @@
                 <w:noProof/>
                 <w:lang w:val="en-US"/>
               </w:rPr>
+              <w:lastRenderedPageBreak/>
               <w:drawing>
                 <wp:inline distT="0" distB="0" distL="0" distR="0" wp14:anchorId="72685395" wp14:editId="0695685E">
                   <wp:extent cx="1869956" cy="1282535"/>
@@ -1458,7 +1661,7 @@
                           <pic:cNvPicPr/>
                         </pic:nvPicPr>
                         <pic:blipFill rotWithShape="1">
-                          <a:blip r:embed="rId11"/>
+                          <a:blip r:embed="rId13"/>
                           <a:srcRect r="38570" b="25058"/>
                           <a:stretch/>
                         </pic:blipFill>
@@ -1521,7 +1724,6 @@
           </w:tcPr>
           <w:p>
             <w:r>
-              <w:lastRenderedPageBreak/>
               <w:t>6</w:t>
             </w:r>
           </w:p>
@@ -1567,235 +1769,6 @@
                   <wp:extent cx="1844399" cy="1258784"/>
                   <wp:effectExtent l="0" t="0" r="3810" b="0"/>
                   <wp:docPr id="8" name="Imagen 8"/>
-                  <wp:cNvGraphicFramePr>
-                    <a:graphicFrameLocks xmlns:a="http://schemas.openxmlformats.org/drawingml/2006/main" noChangeAspect="1"/>
-                  </wp:cNvGraphicFramePr>
-                  <a:graphic xmlns:a="http://schemas.openxmlformats.org/drawingml/2006/main">
-                    <a:graphicData uri="http://schemas.openxmlformats.org/drawingml/2006/picture">
-                      <pic:pic xmlns:pic="http://schemas.openxmlformats.org/drawingml/2006/picture">
-                        <pic:nvPicPr>
-                          <pic:cNvPr id="1" name=""/>
-                          <pic:cNvPicPr/>
-                        </pic:nvPicPr>
-                        <pic:blipFill>
-                          <a:blip r:embed="rId12"/>
-                          <a:stretch>
-                            <a:fillRect/>
-                          </a:stretch>
-                        </pic:blipFill>
-                        <pic:spPr>
-                          <a:xfrm>
-                            <a:off x="0" y="0"/>
-                            <a:ext cx="1868059" cy="1274931"/>
-                          </a:xfrm>
-                          <a:prstGeom prst="rect">
-                            <a:avLst/>
-                          </a:prstGeom>
-                        </pic:spPr>
-                      </pic:pic>
-                    </a:graphicData>
-                  </a:graphic>
-                </wp:inline>
-              </w:drawing>
-            </w:r>
-          </w:p>
-        </w:tc>
-        <w:tc>
-          <w:tcPr>
-            <w:tcW w:w="775" w:type="dxa"/>
-            <w:gridSpan w:val="2"/>
-          </w:tcPr>
-          <w:p>
-            <w:pPr>
-              <w:cnfStyle w:val="000000100000" w:firstRow="0" w:lastRow="0" w:firstColumn="0" w:lastColumn="0" w:oddVBand="0" w:evenVBand="0" w:oddHBand="1" w:evenHBand="0" w:firstRowFirstColumn="0" w:firstRowLastColumn="0" w:lastRowFirstColumn="0" w:lastRowLastColumn="0"/>
-            </w:pPr>
-          </w:p>
-        </w:tc>
-        <w:tc>
-          <w:tcPr>
-            <w:tcW w:w="1298" w:type="dxa"/>
-          </w:tcPr>
-          <w:p>
-            <w:pPr>
-              <w:cnfStyle w:val="000000100000" w:firstRow="0" w:lastRow="0" w:firstColumn="0" w:lastColumn="0" w:oddVBand="0" w:evenVBand="0" w:oddHBand="1" w:evenHBand="0" w:firstRowFirstColumn="0" w:firstRowLastColumn="0" w:lastRowFirstColumn="0" w:lastRowLastColumn="0"/>
-            </w:pPr>
-          </w:p>
-        </w:tc>
-      </w:tr>
-      <w:tr>
-        <w:trPr>
-          <w:trHeight w:val="20"/>
-        </w:trPr>
-        <w:tc>
-          <w:tcPr>
-            <w:cnfStyle w:val="001000000000" w:firstRow="0" w:lastRow="0" w:firstColumn="1" w:lastColumn="0" w:oddVBand="0" w:evenVBand="0" w:oddHBand="0" w:evenHBand="0" w:firstRowFirstColumn="0" w:firstRowLastColumn="0" w:lastRowFirstColumn="0" w:lastRowLastColumn="0"/>
-            <w:tcW w:w="925" w:type="dxa"/>
-          </w:tcPr>
-          <w:p>
-            <w:r>
-              <w:t>7</w:t>
-            </w:r>
-          </w:p>
-        </w:tc>
-        <w:tc>
-          <w:tcPr>
-            <w:tcW w:w="2492" w:type="dxa"/>
-          </w:tcPr>
-          <w:p>
-            <w:pPr>
-              <w:cnfStyle w:val="000000000000" w:firstRow="0" w:lastRow="0" w:firstColumn="0" w:lastColumn="0" w:oddVBand="0" w:evenVBand="0" w:oddHBand="0" w:evenHBand="0" w:firstRowFirstColumn="0" w:firstRowLastColumn="0" w:lastRowFirstColumn="0" w:lastRowLastColumn="0"/>
-            </w:pPr>
-            <w:r>
-              <w:t>La caja de texto de apellido materno deberá dejar escribir solo letras no números</w:t>
-            </w:r>
-            <w:r>
-              <w:t>,</w:t>
-            </w:r>
-            <w:r>
-              <w:t xml:space="preserve"> no caracteres especiales</w:t>
-            </w:r>
-            <w:r>
-              <w:t xml:space="preserve"> y</w:t>
-            </w:r>
-            <w:r>
-              <w:t xml:space="preserve"> no espacios</w:t>
-            </w:r>
-          </w:p>
-        </w:tc>
-        <w:tc>
-          <w:tcPr>
-            <w:tcW w:w="3098" w:type="dxa"/>
-            <w:gridSpan w:val="2"/>
-          </w:tcPr>
-          <w:p>
-            <w:pPr>
-              <w:cnfStyle w:val="000000000000" w:firstRow="0" w:lastRow="0" w:firstColumn="0" w:lastColumn="0" w:oddVBand="0" w:evenVBand="0" w:oddHBand="0" w:evenHBand="0" w:firstRowFirstColumn="0" w:firstRowLastColumn="0" w:lastRowFirstColumn="0" w:lastRowLastColumn="0"/>
-            </w:pPr>
-            <w:r>
-              <w:rPr>
-                <w:noProof/>
-                <w:lang w:val="en-US"/>
-              </w:rPr>
-              <w:drawing>
-                <wp:inline distT="0" distB="0" distL="0" distR="0" wp14:anchorId="5F2D3389" wp14:editId="481B6CC2">
-                  <wp:extent cx="1938523" cy="1318161"/>
-                  <wp:effectExtent l="0" t="0" r="5080" b="0"/>
-                  <wp:docPr id="9" name="Imagen 9"/>
-                  <wp:cNvGraphicFramePr>
-                    <a:graphicFrameLocks xmlns:a="http://schemas.openxmlformats.org/drawingml/2006/main" noChangeAspect="1"/>
-                  </wp:cNvGraphicFramePr>
-                  <a:graphic xmlns:a="http://schemas.openxmlformats.org/drawingml/2006/main">
-                    <a:graphicData uri="http://schemas.openxmlformats.org/drawingml/2006/picture">
-                      <pic:pic xmlns:pic="http://schemas.openxmlformats.org/drawingml/2006/picture">
-                        <pic:nvPicPr>
-                          <pic:cNvPr id="1" name=""/>
-                          <pic:cNvPicPr/>
-                        </pic:nvPicPr>
-                        <pic:blipFill>
-                          <a:blip r:embed="rId13"/>
-                          <a:stretch>
-                            <a:fillRect/>
-                          </a:stretch>
-                        </pic:blipFill>
-                        <pic:spPr>
-                          <a:xfrm>
-                            <a:off x="0" y="0"/>
-                            <a:ext cx="1946451" cy="1323552"/>
-                          </a:xfrm>
-                          <a:prstGeom prst="rect">
-                            <a:avLst/>
-                          </a:prstGeom>
-                        </pic:spPr>
-                      </pic:pic>
-                    </a:graphicData>
-                  </a:graphic>
-                </wp:inline>
-              </w:drawing>
-            </w:r>
-          </w:p>
-        </w:tc>
-        <w:tc>
-          <w:tcPr>
-            <w:tcW w:w="775" w:type="dxa"/>
-            <w:gridSpan w:val="2"/>
-          </w:tcPr>
-          <w:p>
-            <w:pPr>
-              <w:cnfStyle w:val="000000000000" w:firstRow="0" w:lastRow="0" w:firstColumn="0" w:lastColumn="0" w:oddVBand="0" w:evenVBand="0" w:oddHBand="0" w:evenHBand="0" w:firstRowFirstColumn="0" w:firstRowLastColumn="0" w:lastRowFirstColumn="0" w:lastRowLastColumn="0"/>
-            </w:pPr>
-          </w:p>
-        </w:tc>
-        <w:tc>
-          <w:tcPr>
-            <w:tcW w:w="1298" w:type="dxa"/>
-          </w:tcPr>
-          <w:p>
-            <w:pPr>
-              <w:cnfStyle w:val="000000000000" w:firstRow="0" w:lastRow="0" w:firstColumn="0" w:lastColumn="0" w:oddVBand="0" w:evenVBand="0" w:oddHBand="0" w:evenHBand="0" w:firstRowFirstColumn="0" w:firstRowLastColumn="0" w:lastRowFirstColumn="0" w:lastRowLastColumn="0"/>
-            </w:pPr>
-          </w:p>
-        </w:tc>
-      </w:tr>
-      <w:tr>
-        <w:trPr>
-          <w:cnfStyle w:val="000000100000" w:firstRow="0" w:lastRow="0" w:firstColumn="0" w:lastColumn="0" w:oddVBand="0" w:evenVBand="0" w:oddHBand="1" w:evenHBand="0" w:firstRowFirstColumn="0" w:firstRowLastColumn="0" w:lastRowFirstColumn="0" w:lastRowLastColumn="0"/>
-          <w:trHeight w:val="20"/>
-        </w:trPr>
-        <w:tc>
-          <w:tcPr>
-            <w:cnfStyle w:val="001000000000" w:firstRow="0" w:lastRow="0" w:firstColumn="1" w:lastColumn="0" w:oddVBand="0" w:evenVBand="0" w:oddHBand="0" w:evenHBand="0" w:firstRowFirstColumn="0" w:firstRowLastColumn="0" w:lastRowFirstColumn="0" w:lastRowLastColumn="0"/>
-            <w:tcW w:w="925" w:type="dxa"/>
-          </w:tcPr>
-          <w:p>
-            <w:r>
-              <w:t>8</w:t>
-            </w:r>
-          </w:p>
-        </w:tc>
-        <w:tc>
-          <w:tcPr>
-            <w:tcW w:w="2492" w:type="dxa"/>
-          </w:tcPr>
-          <w:p>
-            <w:pPr>
-              <w:cnfStyle w:val="000000100000" w:firstRow="0" w:lastRow="0" w:firstColumn="0" w:lastColumn="0" w:oddVBand="0" w:evenVBand="0" w:oddHBand="1" w:evenHBand="0" w:firstRowFirstColumn="0" w:firstRowLastColumn="0" w:lastRowFirstColumn="0" w:lastRowLastColumn="0"/>
-            </w:pPr>
-            <w:r>
-              <w:t>La caja de texto de apellido paterno deberá dejar escribir solo letras no números</w:t>
-            </w:r>
-            <w:r>
-              <w:t>,</w:t>
-            </w:r>
-            <w:r>
-              <w:t xml:space="preserve"> no caracteres especiales</w:t>
-            </w:r>
-            <w:r>
-              <w:t xml:space="preserve"> y</w:t>
-            </w:r>
-            <w:r>
-              <w:t xml:space="preserve"> no espacios</w:t>
-            </w:r>
-          </w:p>
-        </w:tc>
-        <w:tc>
-          <w:tcPr>
-            <w:tcW w:w="3098" w:type="dxa"/>
-            <w:gridSpan w:val="2"/>
-          </w:tcPr>
-          <w:p>
-            <w:pPr>
-              <w:cnfStyle w:val="000000100000" w:firstRow="0" w:lastRow="0" w:firstColumn="0" w:lastColumn="0" w:oddVBand="0" w:evenVBand="0" w:oddHBand="1" w:evenHBand="0" w:firstRowFirstColumn="0" w:firstRowLastColumn="0" w:lastRowFirstColumn="0" w:lastRowLastColumn="0"/>
-            </w:pPr>
-            <w:r>
-              <w:rPr>
-                <w:noProof/>
-                <w:lang w:val="en-US"/>
-              </w:rPr>
-              <w:drawing>
-                <wp:inline distT="0" distB="0" distL="0" distR="0" wp14:anchorId="5D0861E6" wp14:editId="58DE0134">
-                  <wp:extent cx="1938020" cy="1308272"/>
-                  <wp:effectExtent l="0" t="0" r="5080" b="6350"/>
-                  <wp:docPr id="10" name="Imagen 10"/>
                   <wp:cNvGraphicFramePr>
                     <a:graphicFrameLocks xmlns:a="http://schemas.openxmlformats.org/drawingml/2006/main" noChangeAspect="1"/>
                   </wp:cNvGraphicFramePr>
@@ -1815,7 +1788,7 @@
                         <pic:spPr>
                           <a:xfrm>
                             <a:off x="0" y="0"/>
-                            <a:ext cx="1946683" cy="1314120"/>
+                            <a:ext cx="1868059" cy="1274931"/>
                           </a:xfrm>
                           <a:prstGeom prst="rect">
                             <a:avLst/>
@@ -1862,7 +1835,7 @@
           </w:tcPr>
           <w:p>
             <w:r>
-              <w:t>9</w:t>
+              <w:t>7</w:t>
             </w:r>
           </w:p>
         </w:tc>
@@ -1875,88 +1848,20 @@
               <w:cnfStyle w:val="000000000000" w:firstRow="0" w:lastRow="0" w:firstColumn="0" w:lastColumn="0" w:oddVBand="0" w:evenVBand="0" w:oddHBand="0" w:evenHBand="0" w:firstRowFirstColumn="0" w:firstRowLastColumn="0" w:lastRowFirstColumn="0" w:lastRowLastColumn="0"/>
             </w:pPr>
             <w:r>
-              <w:t xml:space="preserve">Al guardar los siguientes datos: Nombre, Apellido Paterno y </w:t>
-            </w:r>
-            <w:r>
-              <w:t>Apellido</w:t>
-            </w:r>
-            <w:r>
-              <w:t xml:space="preserve"> guardar en la base de da</w:t>
-            </w:r>
-            <w:r>
-              <w:t>tos lo mande en forma poner mayúscula en cada palabra.</w:t>
-            </w:r>
-          </w:p>
-          <w:p>
-            <w:pPr>
-              <w:cnfStyle w:val="000000000000" w:firstRow="0" w:lastRow="0" w:firstColumn="0" w:lastColumn="0" w:oddVBand="0" w:evenVBand="0" w:oddHBand="0" w:evenHBand="0" w:firstRowFirstColumn="0" w:firstRowLastColumn="0" w:lastRowFirstColumn="0" w:lastRowLastColumn="0"/>
-            </w:pPr>
-            <w:r>
-              <w:t xml:space="preserve"> Ejemplo: </w:t>
-            </w:r>
-          </w:p>
-          <w:p>
-            <w:pPr>
-              <w:cnfStyle w:val="000000000000" w:firstRow="0" w:lastRow="0" w:firstColumn="0" w:lastColumn="0" w:oddVBand="0" w:evenVBand="0" w:oddHBand="0" w:evenHBand="0" w:firstRowFirstColumn="0" w:firstRowLastColumn="0" w:lastRowFirstColumn="0" w:lastRowLastColumn="0"/>
-            </w:pPr>
-            <w:r>
-              <w:t>Correcto:</w:t>
-            </w:r>
-          </w:p>
-          <w:p>
-            <w:pPr>
-              <w:cnfStyle w:val="000000000000" w:firstRow="0" w:lastRow="0" w:firstColumn="0" w:lastColumn="0" w:oddVBand="0" w:evenVBand="0" w:oddHBand="0" w:evenHBand="0" w:firstRowFirstColumn="0" w:firstRowLastColumn="0" w:lastRowFirstColumn="0" w:lastRowLastColumn="0"/>
-            </w:pPr>
-            <w:r>
-              <w:t xml:space="preserve">Juan </w:t>
-            </w:r>
-            <w:proofErr w:type="spellStart"/>
-            <w:r>
-              <w:t>Petronilo</w:t>
-            </w:r>
-            <w:proofErr w:type="spellEnd"/>
-            <w:r>
-              <w:t xml:space="preserve"> </w:t>
-            </w:r>
-            <w:proofErr w:type="spellStart"/>
-            <w:r>
-              <w:t>Sanchez</w:t>
-            </w:r>
-            <w:proofErr w:type="spellEnd"/>
-          </w:p>
-          <w:p>
-            <w:pPr>
-              <w:cnfStyle w:val="000000000000" w:firstRow="0" w:lastRow="0" w:firstColumn="0" w:lastColumn="0" w:oddVBand="0" w:evenVBand="0" w:oddHBand="0" w:evenHBand="0" w:firstRowFirstColumn="0" w:firstRowLastColumn="0" w:lastRowFirstColumn="0" w:lastRowLastColumn="0"/>
-            </w:pPr>
-          </w:p>
-          <w:p>
-            <w:pPr>
-              <w:cnfStyle w:val="000000000000" w:firstRow="0" w:lastRow="0" w:firstColumn="0" w:lastColumn="0" w:oddVBand="0" w:evenVBand="0" w:oddHBand="0" w:evenHBand="0" w:firstRowFirstColumn="0" w:firstRowLastColumn="0" w:lastRowFirstColumn="0" w:lastRowLastColumn="0"/>
-            </w:pPr>
-            <w:r>
-              <w:t>Incorrecto:</w:t>
-            </w:r>
-          </w:p>
-          <w:p>
-            <w:pPr>
-              <w:cnfStyle w:val="000000000000" w:firstRow="0" w:lastRow="0" w:firstColumn="0" w:lastColumn="0" w:oddVBand="0" w:evenVBand="0" w:oddHBand="0" w:evenHBand="0" w:firstRowFirstColumn="0" w:firstRowLastColumn="0" w:lastRowFirstColumn="0" w:lastRowLastColumn="0"/>
-            </w:pPr>
-            <w:r>
-              <w:t xml:space="preserve">juan </w:t>
-            </w:r>
-            <w:proofErr w:type="spellStart"/>
-            <w:r>
-              <w:t>petronilo</w:t>
-            </w:r>
-            <w:proofErr w:type="spellEnd"/>
-            <w:r>
-              <w:t xml:space="preserve"> </w:t>
-            </w:r>
-            <w:proofErr w:type="spellStart"/>
-            <w:r>
-              <w:t>sanchez</w:t>
-            </w:r>
-            <w:proofErr w:type="spellEnd"/>
+              <w:t>La caja de texto de apellido materno deberá dejar escribir solo letras no números</w:t>
+            </w:r>
+            <w:r>
+              <w:t>,</w:t>
+            </w:r>
+            <w:r>
+              <w:t xml:space="preserve"> no caracteres especiales</w:t>
+            </w:r>
+            <w:r>
+              <w:t xml:space="preserve"> y</w:t>
+            </w:r>
+            <w:r>
+              <w:t xml:space="preserve"> no espacios</w:t>
+            </w:r>
           </w:p>
         </w:tc>
         <w:tc>
@@ -1974,10 +1879,10 @@
                 <w:lang w:val="en-US"/>
               </w:rPr>
               <w:drawing>
-                <wp:inline distT="0" distB="0" distL="0" distR="0" wp14:anchorId="2D76DBBD" wp14:editId="7E5DB675">
-                  <wp:extent cx="1938020" cy="655955"/>
+                <wp:inline distT="0" distB="0" distL="0" distR="0" wp14:anchorId="5F2D3389" wp14:editId="481B6CC2">
+                  <wp:extent cx="1938523" cy="1318161"/>
                   <wp:effectExtent l="0" t="0" r="5080" b="0"/>
-                  <wp:docPr id="12" name="Imagen 12"/>
+                  <wp:docPr id="9" name="Imagen 9"/>
                   <wp:cNvGraphicFramePr>
                     <a:graphicFrameLocks xmlns:a="http://schemas.openxmlformats.org/drawingml/2006/main" noChangeAspect="1"/>
                   </wp:cNvGraphicFramePr>
@@ -1997,6 +1902,292 @@
                         <pic:spPr>
                           <a:xfrm>
                             <a:off x="0" y="0"/>
+                            <a:ext cx="1946451" cy="1323552"/>
+                          </a:xfrm>
+                          <a:prstGeom prst="rect">
+                            <a:avLst/>
+                          </a:prstGeom>
+                        </pic:spPr>
+                      </pic:pic>
+                    </a:graphicData>
+                  </a:graphic>
+                </wp:inline>
+              </w:drawing>
+            </w:r>
+          </w:p>
+        </w:tc>
+        <w:tc>
+          <w:tcPr>
+            <w:tcW w:w="775" w:type="dxa"/>
+            <w:gridSpan w:val="2"/>
+          </w:tcPr>
+          <w:p>
+            <w:pPr>
+              <w:cnfStyle w:val="000000000000" w:firstRow="0" w:lastRow="0" w:firstColumn="0" w:lastColumn="0" w:oddVBand="0" w:evenVBand="0" w:oddHBand="0" w:evenHBand="0" w:firstRowFirstColumn="0" w:firstRowLastColumn="0" w:lastRowFirstColumn="0" w:lastRowLastColumn="0"/>
+            </w:pPr>
+          </w:p>
+        </w:tc>
+        <w:tc>
+          <w:tcPr>
+            <w:tcW w:w="1298" w:type="dxa"/>
+          </w:tcPr>
+          <w:p>
+            <w:pPr>
+              <w:cnfStyle w:val="000000000000" w:firstRow="0" w:lastRow="0" w:firstColumn="0" w:lastColumn="0" w:oddVBand="0" w:evenVBand="0" w:oddHBand="0" w:evenHBand="0" w:firstRowFirstColumn="0" w:firstRowLastColumn="0" w:lastRowFirstColumn="0" w:lastRowLastColumn="0"/>
+            </w:pPr>
+          </w:p>
+        </w:tc>
+      </w:tr>
+      <w:tr>
+        <w:trPr>
+          <w:cnfStyle w:val="000000100000" w:firstRow="0" w:lastRow="0" w:firstColumn="0" w:lastColumn="0" w:oddVBand="0" w:evenVBand="0" w:oddHBand="1" w:evenHBand="0" w:firstRowFirstColumn="0" w:firstRowLastColumn="0" w:lastRowFirstColumn="0" w:lastRowLastColumn="0"/>
+          <w:trHeight w:val="20"/>
+        </w:trPr>
+        <w:tc>
+          <w:tcPr>
+            <w:cnfStyle w:val="001000000000" w:firstRow="0" w:lastRow="0" w:firstColumn="1" w:lastColumn="0" w:oddVBand="0" w:evenVBand="0" w:oddHBand="0" w:evenHBand="0" w:firstRowFirstColumn="0" w:firstRowLastColumn="0" w:lastRowFirstColumn="0" w:lastRowLastColumn="0"/>
+            <w:tcW w:w="925" w:type="dxa"/>
+          </w:tcPr>
+          <w:p>
+            <w:r>
+              <w:t>8</w:t>
+            </w:r>
+          </w:p>
+        </w:tc>
+        <w:tc>
+          <w:tcPr>
+            <w:tcW w:w="2492" w:type="dxa"/>
+          </w:tcPr>
+          <w:p>
+            <w:pPr>
+              <w:cnfStyle w:val="000000100000" w:firstRow="0" w:lastRow="0" w:firstColumn="0" w:lastColumn="0" w:oddVBand="0" w:evenVBand="0" w:oddHBand="1" w:evenHBand="0" w:firstRowFirstColumn="0" w:firstRowLastColumn="0" w:lastRowFirstColumn="0" w:lastRowLastColumn="0"/>
+            </w:pPr>
+            <w:r>
+              <w:t>La caja de texto de apellido paterno deberá dejar escribir solo letras no números</w:t>
+            </w:r>
+            <w:r>
+              <w:t>,</w:t>
+            </w:r>
+            <w:r>
+              <w:t xml:space="preserve"> no caracteres especiales</w:t>
+            </w:r>
+            <w:r>
+              <w:t xml:space="preserve"> y</w:t>
+            </w:r>
+            <w:r>
+              <w:t xml:space="preserve"> no espacios</w:t>
+            </w:r>
+          </w:p>
+        </w:tc>
+        <w:tc>
+          <w:tcPr>
+            <w:tcW w:w="3098" w:type="dxa"/>
+            <w:gridSpan w:val="2"/>
+          </w:tcPr>
+          <w:p>
+            <w:pPr>
+              <w:cnfStyle w:val="000000100000" w:firstRow="0" w:lastRow="0" w:firstColumn="0" w:lastColumn="0" w:oddVBand="0" w:evenVBand="0" w:oddHBand="1" w:evenHBand="0" w:firstRowFirstColumn="0" w:firstRowLastColumn="0" w:lastRowFirstColumn="0" w:lastRowLastColumn="0"/>
+            </w:pPr>
+            <w:r>
+              <w:rPr>
+                <w:noProof/>
+                <w:lang w:val="en-US"/>
+              </w:rPr>
+              <w:drawing>
+                <wp:inline distT="0" distB="0" distL="0" distR="0" wp14:anchorId="5D0861E6" wp14:editId="58DE0134">
+                  <wp:extent cx="1938020" cy="1308272"/>
+                  <wp:effectExtent l="0" t="0" r="5080" b="6350"/>
+                  <wp:docPr id="10" name="Imagen 10"/>
+                  <wp:cNvGraphicFramePr>
+                    <a:graphicFrameLocks xmlns:a="http://schemas.openxmlformats.org/drawingml/2006/main" noChangeAspect="1"/>
+                  </wp:cNvGraphicFramePr>
+                  <a:graphic xmlns:a="http://schemas.openxmlformats.org/drawingml/2006/main">
+                    <a:graphicData uri="http://schemas.openxmlformats.org/drawingml/2006/picture">
+                      <pic:pic xmlns:pic="http://schemas.openxmlformats.org/drawingml/2006/picture">
+                        <pic:nvPicPr>
+                          <pic:cNvPr id="1" name=""/>
+                          <pic:cNvPicPr/>
+                        </pic:nvPicPr>
+                        <pic:blipFill>
+                          <a:blip r:embed="rId16"/>
+                          <a:stretch>
+                            <a:fillRect/>
+                          </a:stretch>
+                        </pic:blipFill>
+                        <pic:spPr>
+                          <a:xfrm>
+                            <a:off x="0" y="0"/>
+                            <a:ext cx="1946683" cy="1314120"/>
+                          </a:xfrm>
+                          <a:prstGeom prst="rect">
+                            <a:avLst/>
+                          </a:prstGeom>
+                        </pic:spPr>
+                      </pic:pic>
+                    </a:graphicData>
+                  </a:graphic>
+                </wp:inline>
+              </w:drawing>
+            </w:r>
+          </w:p>
+        </w:tc>
+        <w:tc>
+          <w:tcPr>
+            <w:tcW w:w="775" w:type="dxa"/>
+            <w:gridSpan w:val="2"/>
+          </w:tcPr>
+          <w:p>
+            <w:pPr>
+              <w:cnfStyle w:val="000000100000" w:firstRow="0" w:lastRow="0" w:firstColumn="0" w:lastColumn="0" w:oddVBand="0" w:evenVBand="0" w:oddHBand="1" w:evenHBand="0" w:firstRowFirstColumn="0" w:firstRowLastColumn="0" w:lastRowFirstColumn="0" w:lastRowLastColumn="0"/>
+            </w:pPr>
+          </w:p>
+        </w:tc>
+        <w:tc>
+          <w:tcPr>
+            <w:tcW w:w="1298" w:type="dxa"/>
+          </w:tcPr>
+          <w:p>
+            <w:pPr>
+              <w:cnfStyle w:val="000000100000" w:firstRow="0" w:lastRow="0" w:firstColumn="0" w:lastColumn="0" w:oddVBand="0" w:evenVBand="0" w:oddHBand="1" w:evenHBand="0" w:firstRowFirstColumn="0" w:firstRowLastColumn="0" w:lastRowFirstColumn="0" w:lastRowLastColumn="0"/>
+            </w:pPr>
+          </w:p>
+        </w:tc>
+      </w:tr>
+      <w:tr>
+        <w:trPr>
+          <w:trHeight w:val="20"/>
+        </w:trPr>
+        <w:tc>
+          <w:tcPr>
+            <w:cnfStyle w:val="001000000000" w:firstRow="0" w:lastRow="0" w:firstColumn="1" w:lastColumn="0" w:oddVBand="0" w:evenVBand="0" w:oddHBand="0" w:evenHBand="0" w:firstRowFirstColumn="0" w:firstRowLastColumn="0" w:lastRowFirstColumn="0" w:lastRowLastColumn="0"/>
+            <w:tcW w:w="925" w:type="dxa"/>
+          </w:tcPr>
+          <w:p>
+            <w:r>
+              <w:t>9</w:t>
+            </w:r>
+          </w:p>
+        </w:tc>
+        <w:tc>
+          <w:tcPr>
+            <w:tcW w:w="2492" w:type="dxa"/>
+          </w:tcPr>
+          <w:p>
+            <w:pPr>
+              <w:cnfStyle w:val="000000000000" w:firstRow="0" w:lastRow="0" w:firstColumn="0" w:lastColumn="0" w:oddVBand="0" w:evenVBand="0" w:oddHBand="0" w:evenHBand="0" w:firstRowFirstColumn="0" w:firstRowLastColumn="0" w:lastRowFirstColumn="0" w:lastRowLastColumn="0"/>
+            </w:pPr>
+            <w:r>
+              <w:t xml:space="preserve">Al guardar los siguientes datos: Nombre, Apellido Paterno y </w:t>
+            </w:r>
+            <w:r>
+              <w:t>Apellido</w:t>
+            </w:r>
+            <w:r>
+              <w:t xml:space="preserve"> guardar en la base de da</w:t>
+            </w:r>
+            <w:r>
+              <w:t>tos lo mande en forma poner mayúscula en cada palabra.</w:t>
+            </w:r>
+          </w:p>
+          <w:p>
+            <w:pPr>
+              <w:cnfStyle w:val="000000000000" w:firstRow="0" w:lastRow="0" w:firstColumn="0" w:lastColumn="0" w:oddVBand="0" w:evenVBand="0" w:oddHBand="0" w:evenHBand="0" w:firstRowFirstColumn="0" w:firstRowLastColumn="0" w:lastRowFirstColumn="0" w:lastRowLastColumn="0"/>
+            </w:pPr>
+            <w:r>
+              <w:t xml:space="preserve"> Ejemplo: </w:t>
+            </w:r>
+          </w:p>
+          <w:p>
+            <w:pPr>
+              <w:cnfStyle w:val="000000000000" w:firstRow="0" w:lastRow="0" w:firstColumn="0" w:lastColumn="0" w:oddVBand="0" w:evenVBand="0" w:oddHBand="0" w:evenHBand="0" w:firstRowFirstColumn="0" w:firstRowLastColumn="0" w:lastRowFirstColumn="0" w:lastRowLastColumn="0"/>
+            </w:pPr>
+            <w:r>
+              <w:t>Correcto:</w:t>
+            </w:r>
+          </w:p>
+          <w:p>
+            <w:pPr>
+              <w:cnfStyle w:val="000000000000" w:firstRow="0" w:lastRow="0" w:firstColumn="0" w:lastColumn="0" w:oddVBand="0" w:evenVBand="0" w:oddHBand="0" w:evenHBand="0" w:firstRowFirstColumn="0" w:firstRowLastColumn="0" w:lastRowFirstColumn="0" w:lastRowLastColumn="0"/>
+            </w:pPr>
+            <w:r>
+              <w:t xml:space="preserve">Tania Esparza </w:t>
+            </w:r>
+            <w:proofErr w:type="spellStart"/>
+            <w:r>
+              <w:t>Ramirez</w:t>
+            </w:r>
+            <w:proofErr w:type="spellEnd"/>
+          </w:p>
+          <w:p>
+            <w:pPr>
+              <w:cnfStyle w:val="000000000000" w:firstRow="0" w:lastRow="0" w:firstColumn="0" w:lastColumn="0" w:oddVBand="0" w:evenVBand="0" w:oddHBand="0" w:evenHBand="0" w:firstRowFirstColumn="0" w:firstRowLastColumn="0" w:lastRowFirstColumn="0" w:lastRowLastColumn="0"/>
+            </w:pPr>
+            <w:r>
+              <w:t>Incorrecto:</w:t>
+            </w:r>
+          </w:p>
+          <w:p>
+            <w:pPr>
+              <w:cnfStyle w:val="000000000000" w:firstRow="0" w:lastRow="0" w:firstColumn="0" w:lastColumn="0" w:oddVBand="0" w:evenVBand="0" w:oddHBand="0" w:evenHBand="0" w:firstRowFirstColumn="0" w:firstRowLastColumn="0" w:lastRowFirstColumn="0" w:lastRowLastColumn="0"/>
+            </w:pPr>
+            <w:proofErr w:type="spellStart"/>
+            <w:r>
+              <w:t>tania</w:t>
+            </w:r>
+            <w:proofErr w:type="spellEnd"/>
+            <w:r>
+              <w:t xml:space="preserve"> esparza </w:t>
+            </w:r>
+            <w:proofErr w:type="spellStart"/>
+            <w:r>
+              <w:t>ramirez</w:t>
+            </w:r>
+            <w:proofErr w:type="spellEnd"/>
+          </w:p>
+          <w:p>
+            <w:pPr>
+              <w:cnfStyle w:val="000000000000" w:firstRow="0" w:lastRow="0" w:firstColumn="0" w:lastColumn="0" w:oddVBand="0" w:evenVBand="0" w:oddHBand="0" w:evenHBand="0" w:firstRowFirstColumn="0" w:firstRowLastColumn="0" w:lastRowFirstColumn="0" w:lastRowLastColumn="0"/>
+            </w:pPr>
+          </w:p>
+        </w:tc>
+        <w:tc>
+          <w:tcPr>
+            <w:tcW w:w="3098" w:type="dxa"/>
+            <w:gridSpan w:val="2"/>
+          </w:tcPr>
+          <w:p>
+            <w:pPr>
+              <w:cnfStyle w:val="000000000000" w:firstRow="0" w:lastRow="0" w:firstColumn="0" w:lastColumn="0" w:oddVBand="0" w:evenVBand="0" w:oddHBand="0" w:evenHBand="0" w:firstRowFirstColumn="0" w:firstRowLastColumn="0" w:lastRowFirstColumn="0" w:lastRowLastColumn="0"/>
+            </w:pPr>
+            <w:r>
+              <w:rPr>
+                <w:noProof/>
+                <w:lang w:val="en-US"/>
+              </w:rPr>
+              <w:drawing>
+                <wp:inline distT="0" distB="0" distL="0" distR="0" wp14:anchorId="2D76DBBD" wp14:editId="7E5DB675">
+                  <wp:extent cx="1938020" cy="655955"/>
+                  <wp:effectExtent l="0" t="0" r="5080" b="0"/>
+                  <wp:docPr id="12" name="Imagen 12"/>
+                  <wp:cNvGraphicFramePr>
+                    <a:graphicFrameLocks xmlns:a="http://schemas.openxmlformats.org/drawingml/2006/main" noChangeAspect="1"/>
+                  </wp:cNvGraphicFramePr>
+                  <a:graphic xmlns:a="http://schemas.openxmlformats.org/drawingml/2006/main">
+                    <a:graphicData uri="http://schemas.openxmlformats.org/drawingml/2006/picture">
+                      <pic:pic xmlns:pic="http://schemas.openxmlformats.org/drawingml/2006/picture">
+                        <pic:nvPicPr>
+                          <pic:cNvPr id="1" name=""/>
+                          <pic:cNvPicPr/>
+                        </pic:nvPicPr>
+                        <pic:blipFill>
+                          <a:blip r:embed="rId17"/>
+                          <a:stretch>
+                            <a:fillRect/>
+                          </a:stretch>
+                        </pic:blipFill>
+                        <pic:spPr>
+                          <a:xfrm>
+                            <a:off x="0" y="0"/>
                             <a:ext cx="1955268" cy="661793"/>
                           </a:xfrm>
                           <a:prstGeom prst="rect">
@@ -2035,7 +2226,7 @@
                           <pic:cNvPicPr/>
                         </pic:nvPicPr>
                         <pic:blipFill rotWithShape="1">
-                          <a:blip r:embed="rId16"/>
+                          <a:blip r:embed="rId18"/>
                           <a:srcRect b="41075"/>
                           <a:stretch/>
                         </pic:blipFill>
@@ -2098,6 +2289,7 @@
           </w:tcPr>
           <w:p>
             <w:r>
+              <w:lastRenderedPageBreak/>
               <w:t>10</w:t>
             </w:r>
           </w:p>
@@ -2111,7 +2303,30 @@
               <w:cnfStyle w:val="000000100000" w:firstRow="0" w:lastRow="0" w:firstColumn="0" w:lastColumn="0" w:oddVBand="0" w:evenVBand="0" w:oddHBand="1" w:evenHBand="0" w:firstRowFirstColumn="0" w:firstRowLastColumn="0" w:lastRowFirstColumn="0" w:lastRowLastColumn="0"/>
             </w:pPr>
             <w:r>
-              <w:t>Al accionar el botón de la guardar datos se mande toda la información y se añada a la base de datos en sus respectivos campos y de manera correcta.</w:t>
+              <w:t>Llenar todos los campos con la información solicitada. Deberá dejar guardar en la base de datos</w:t>
+            </w:r>
+            <w:r>
+              <w:t>,</w:t>
+            </w:r>
+            <w:r>
+              <w:t xml:space="preserve"> mandara un mensaje que se </w:t>
+            </w:r>
+            <w:r>
+              <w:t>ha</w:t>
+            </w:r>
+          </w:p>
+          <w:p>
+            <w:pPr>
+              <w:cnfStyle w:val="000000100000" w:firstRow="0" w:lastRow="0" w:firstColumn="0" w:lastColumn="0" w:oddVBand="0" w:evenVBand="0" w:oddHBand="1" w:evenHBand="0" w:firstRowFirstColumn="0" w:firstRowLastColumn="0" w:lastRowFirstColumn="0" w:lastRowLastColumn="0"/>
+            </w:pPr>
+            <w:r>
+              <w:t>Realizado</w:t>
+            </w:r>
+            <w:r>
+              <w:t xml:space="preserve"> la </w:t>
+            </w:r>
+            <w:r>
+              <w:t>inscripción con algunos de los datos del alumnos mencionados en el mensaje.</w:t>
             </w:r>
           </w:p>
         </w:tc>
@@ -2123,166 +2338,21 @@
           <w:p>
             <w:pPr>
               <w:cnfStyle w:val="000000100000" w:firstRow="0" w:lastRow="0" w:firstColumn="0" w:lastColumn="0" w:oddVBand="0" w:evenVBand="0" w:oddHBand="1" w:evenHBand="0" w:firstRowFirstColumn="0" w:firstRowLastColumn="0" w:lastRowFirstColumn="0" w:lastRowLastColumn="0"/>
-            </w:pPr>
+              <w:rPr>
+                <w:noProof/>
+              </w:rPr>
+            </w:pPr>
+            <w:bookmarkStart w:id="0" w:name="_GoBack"/>
             <w:r>
               <w:rPr>
                 <w:noProof/>
                 <w:lang w:val="en-US"/>
               </w:rPr>
               <w:drawing>
-                <wp:inline distT="0" distB="0" distL="0" distR="0" wp14:anchorId="4C729D6B" wp14:editId="3A0528FE">
-                  <wp:extent cx="2066306" cy="1162685"/>
+                <wp:inline distT="0" distB="0" distL="0" distR="0" wp14:anchorId="7DACE60E" wp14:editId="34F66E44">
+                  <wp:extent cx="1817370" cy="1240155"/>
                   <wp:effectExtent l="0" t="0" r="0" b="0"/>
-                  <wp:docPr id="14" name="Imagen 14"/>
-                  <wp:cNvGraphicFramePr>
-                    <a:graphicFrameLocks xmlns:a="http://schemas.openxmlformats.org/drawingml/2006/main" noChangeAspect="1"/>
-                  </wp:cNvGraphicFramePr>
-                  <a:graphic xmlns:a="http://schemas.openxmlformats.org/drawingml/2006/main">
-                    <a:graphicData uri="http://schemas.openxmlformats.org/drawingml/2006/picture">
-                      <pic:pic xmlns:pic="http://schemas.openxmlformats.org/drawingml/2006/picture">
-                        <pic:nvPicPr>
-                          <pic:cNvPr id="1" name=""/>
-                          <pic:cNvPicPr/>
-                        </pic:nvPicPr>
-                        <pic:blipFill>
-                          <a:blip r:embed="rId17"/>
-                          <a:stretch>
-                            <a:fillRect/>
-                          </a:stretch>
-                        </pic:blipFill>
-                        <pic:spPr>
-                          <a:xfrm>
-                            <a:off x="0" y="0"/>
-                            <a:ext cx="2089035" cy="1175474"/>
-                          </a:xfrm>
-                          <a:prstGeom prst="rect">
-                            <a:avLst/>
-                          </a:prstGeom>
-                        </pic:spPr>
-                      </pic:pic>
-                    </a:graphicData>
-                  </a:graphic>
-                </wp:inline>
-              </w:drawing>
-            </w:r>
-          </w:p>
-          <w:p>
-            <w:pPr>
-              <w:cnfStyle w:val="000000100000" w:firstRow="0" w:lastRow="0" w:firstColumn="0" w:lastColumn="0" w:oddVBand="0" w:evenVBand="0" w:oddHBand="1" w:evenHBand="0" w:firstRowFirstColumn="0" w:firstRowLastColumn="0" w:lastRowFirstColumn="0" w:lastRowLastColumn="0"/>
-            </w:pPr>
-            <w:r>
-              <w:rPr>
-                <w:noProof/>
-                <w:lang w:val="en-US"/>
-              </w:rPr>
-              <w:lastRenderedPageBreak/>
-              <w:drawing>
-                <wp:inline distT="0" distB="0" distL="0" distR="0" wp14:anchorId="481A4C95" wp14:editId="6886167D">
-                  <wp:extent cx="2018805" cy="1160780"/>
-                  <wp:effectExtent l="0" t="0" r="635" b="1270"/>
-                  <wp:docPr id="15" name="Imagen 15"/>
-                  <wp:cNvGraphicFramePr>
-                    <a:graphicFrameLocks xmlns:a="http://schemas.openxmlformats.org/drawingml/2006/main" noChangeAspect="1"/>
-                  </wp:cNvGraphicFramePr>
-                  <a:graphic xmlns:a="http://schemas.openxmlformats.org/drawingml/2006/main">
-                    <a:graphicData uri="http://schemas.openxmlformats.org/drawingml/2006/picture">
-                      <pic:pic xmlns:pic="http://schemas.openxmlformats.org/drawingml/2006/picture">
-                        <pic:nvPicPr>
-                          <pic:cNvPr id="1" name=""/>
-                          <pic:cNvPicPr/>
-                        </pic:nvPicPr>
-                        <pic:blipFill>
-                          <a:blip r:embed="rId18"/>
-                          <a:stretch>
-                            <a:fillRect/>
-                          </a:stretch>
-                        </pic:blipFill>
-                        <pic:spPr>
-                          <a:xfrm>
-                            <a:off x="0" y="0"/>
-                            <a:ext cx="2032505" cy="1168657"/>
-                          </a:xfrm>
-                          <a:prstGeom prst="rect">
-                            <a:avLst/>
-                          </a:prstGeom>
-                        </pic:spPr>
-                      </pic:pic>
-                    </a:graphicData>
-                  </a:graphic>
-                </wp:inline>
-              </w:drawing>
-            </w:r>
-          </w:p>
-        </w:tc>
-        <w:tc>
-          <w:tcPr>
-            <w:tcW w:w="775" w:type="dxa"/>
-            <w:gridSpan w:val="2"/>
-          </w:tcPr>
-          <w:p>
-            <w:pPr>
-              <w:cnfStyle w:val="000000100000" w:firstRow="0" w:lastRow="0" w:firstColumn="0" w:lastColumn="0" w:oddVBand="0" w:evenVBand="0" w:oddHBand="1" w:evenHBand="0" w:firstRowFirstColumn="0" w:firstRowLastColumn="0" w:lastRowFirstColumn="0" w:lastRowLastColumn="0"/>
-            </w:pPr>
-          </w:p>
-        </w:tc>
-        <w:tc>
-          <w:tcPr>
-            <w:tcW w:w="1298" w:type="dxa"/>
-          </w:tcPr>
-          <w:p>
-            <w:pPr>
-              <w:cnfStyle w:val="000000100000" w:firstRow="0" w:lastRow="0" w:firstColumn="0" w:lastColumn="0" w:oddVBand="0" w:evenVBand="0" w:oddHBand="1" w:evenHBand="0" w:firstRowFirstColumn="0" w:firstRowLastColumn="0" w:lastRowFirstColumn="0" w:lastRowLastColumn="0"/>
-            </w:pPr>
-          </w:p>
-        </w:tc>
-      </w:tr>
-      <w:tr>
-        <w:trPr>
-          <w:trHeight w:val="20"/>
-        </w:trPr>
-        <w:tc>
-          <w:tcPr>
-            <w:cnfStyle w:val="001000000000" w:firstRow="0" w:lastRow="0" w:firstColumn="1" w:lastColumn="0" w:oddVBand="0" w:evenVBand="0" w:oddHBand="0" w:evenHBand="0" w:firstRowFirstColumn="0" w:firstRowLastColumn="0" w:lastRowFirstColumn="0" w:lastRowLastColumn="0"/>
-            <w:tcW w:w="925" w:type="dxa"/>
-          </w:tcPr>
-          <w:p>
-            <w:r>
-              <w:t>11</w:t>
-            </w:r>
-          </w:p>
-        </w:tc>
-        <w:tc>
-          <w:tcPr>
-            <w:tcW w:w="2492" w:type="dxa"/>
-          </w:tcPr>
-          <w:p>
-            <w:pPr>
-              <w:cnfStyle w:val="000000000000" w:firstRow="0" w:lastRow="0" w:firstColumn="0" w:lastColumn="0" w:oddVBand="0" w:evenVBand="0" w:oddHBand="0" w:evenHBand="0" w:firstRowFirstColumn="0" w:firstRowLastColumn="0" w:lastRowFirstColumn="0" w:lastRowLastColumn="0"/>
-            </w:pPr>
-            <w:r>
-              <w:t>Verificación de que no se añadan alumnos que ya están existentes, mandar mensaje de error en caso de ser existente.</w:t>
-            </w:r>
-          </w:p>
-        </w:tc>
-        <w:tc>
-          <w:tcPr>
-            <w:tcW w:w="3098" w:type="dxa"/>
-            <w:gridSpan w:val="2"/>
-          </w:tcPr>
-          <w:p>
-            <w:pPr>
-              <w:cnfStyle w:val="000000000000" w:firstRow="0" w:lastRow="0" w:firstColumn="0" w:lastColumn="0" w:oddVBand="0" w:evenVBand="0" w:oddHBand="0" w:evenHBand="0" w:firstRowFirstColumn="0" w:firstRowLastColumn="0" w:lastRowFirstColumn="0" w:lastRowLastColumn="0"/>
-            </w:pPr>
-            <w:r>
-              <w:rPr>
-                <w:noProof/>
-                <w:lang w:val="en-US"/>
-              </w:rPr>
-              <w:drawing>
-                <wp:inline distT="0" distB="0" distL="0" distR="0" wp14:anchorId="2B722784" wp14:editId="1DEE02E7">
-                  <wp:extent cx="2034034" cy="1330036"/>
-                  <wp:effectExtent l="0" t="0" r="4445" b="3810"/>
-                  <wp:docPr id="16" name="Imagen 16"/>
+                  <wp:docPr id="21" name="Imagen 21"/>
                   <wp:cNvGraphicFramePr>
                     <a:graphicFrameLocks xmlns:a="http://schemas.openxmlformats.org/drawingml/2006/main" noChangeAspect="1"/>
                   </wp:cNvGraphicFramePr>
@@ -2302,7 +2372,7 @@
                         <pic:spPr>
                           <a:xfrm>
                             <a:off x="0" y="0"/>
-                            <a:ext cx="2062687" cy="1348772"/>
+                            <a:ext cx="1817370" cy="1240155"/>
                           </a:xfrm>
                           <a:prstGeom prst="rect">
                             <a:avLst/>
@@ -2314,6 +2384,7 @@
                 </wp:inline>
               </w:drawing>
             </w:r>
+            <w:bookmarkEnd w:id="0"/>
           </w:p>
         </w:tc>
         <w:tc>
@@ -2323,7 +2394,7 @@
           </w:tcPr>
           <w:p>
             <w:pPr>
-              <w:cnfStyle w:val="000000000000" w:firstRow="0" w:lastRow="0" w:firstColumn="0" w:lastColumn="0" w:oddVBand="0" w:evenVBand="0" w:oddHBand="0" w:evenHBand="0" w:firstRowFirstColumn="0" w:firstRowLastColumn="0" w:lastRowFirstColumn="0" w:lastRowLastColumn="0"/>
+              <w:cnfStyle w:val="000000100000" w:firstRow="0" w:lastRow="0" w:firstColumn="0" w:lastColumn="0" w:oddVBand="0" w:evenVBand="0" w:oddHBand="1" w:evenHBand="0" w:firstRowFirstColumn="0" w:firstRowLastColumn="0" w:lastRowFirstColumn="0" w:lastRowLastColumn="0"/>
             </w:pPr>
           </w:p>
         </w:tc>
@@ -2333,14 +2404,13 @@
           </w:tcPr>
           <w:p>
             <w:pPr>
-              <w:cnfStyle w:val="000000000000" w:firstRow="0" w:lastRow="0" w:firstColumn="0" w:lastColumn="0" w:oddVBand="0" w:evenVBand="0" w:oddHBand="0" w:evenHBand="0" w:firstRowFirstColumn="0" w:firstRowLastColumn="0" w:lastRowFirstColumn="0" w:lastRowLastColumn="0"/>
+              <w:cnfStyle w:val="000000100000" w:firstRow="0" w:lastRow="0" w:firstColumn="0" w:lastColumn="0" w:oddVBand="0" w:evenVBand="0" w:oddHBand="1" w:evenHBand="0" w:firstRowFirstColumn="0" w:firstRowLastColumn="0" w:lastRowFirstColumn="0" w:lastRowLastColumn="0"/>
             </w:pPr>
           </w:p>
         </w:tc>
       </w:tr>
       <w:tr>
         <w:trPr>
-          <w:cnfStyle w:val="000000100000" w:firstRow="0" w:lastRow="0" w:firstColumn="0" w:lastColumn="0" w:oddVBand="0" w:evenVBand="0" w:oddHBand="1" w:evenHBand="0" w:firstRowFirstColumn="0" w:firstRowLastColumn="0" w:lastRowFirstColumn="0" w:lastRowLastColumn="0"/>
           <w:trHeight w:val="20"/>
         </w:trPr>
         <w:tc>
@@ -2350,7 +2420,7 @@
           </w:tcPr>
           <w:p>
             <w:r>
-              <w:t>12</w:t>
+              <w:t>11</w:t>
             </w:r>
           </w:p>
         </w:tc>
@@ -2360,105 +2430,26 @@
           </w:tcPr>
           <w:p>
             <w:pPr>
-              <w:cnfStyle w:val="000000100000" w:firstRow="0" w:lastRow="0" w:firstColumn="0" w:lastColumn="0" w:oddVBand="0" w:evenVBand="0" w:oddHBand="1" w:evenHBand="0" w:firstRowFirstColumn="0" w:firstRowLastColumn="0" w:lastRowFirstColumn="0" w:lastRowLastColumn="0"/>
-            </w:pPr>
-            <w:r>
-              <w:t>La caja de texto CURP guarde en base de datos en Letras mayúsculas.</w:t>
-            </w:r>
-          </w:p>
-          <w:p>
-            <w:pPr>
-              <w:cnfStyle w:val="000000100000" w:firstRow="0" w:lastRow="0" w:firstColumn="0" w:lastColumn="0" w:oddVBand="0" w:evenVBand="0" w:oddHBand="1" w:evenHBand="0" w:firstRowFirstColumn="0" w:firstRowLastColumn="0" w:lastRowFirstColumn="0" w:lastRowLastColumn="0"/>
-            </w:pPr>
-          </w:p>
-          <w:p>
-            <w:pPr>
-              <w:cnfStyle w:val="000000100000" w:firstRow="0" w:lastRow="0" w:firstColumn="0" w:lastColumn="0" w:oddVBand="0" w:evenVBand="0" w:oddHBand="1" w:evenHBand="0" w:firstRowFirstColumn="0" w:firstRowLastColumn="0" w:lastRowFirstColumn="0" w:lastRowLastColumn="0"/>
-            </w:pPr>
-            <w:r>
-              <w:t xml:space="preserve">Ejemplo: </w:t>
-            </w:r>
-          </w:p>
-          <w:p>
-            <w:pPr>
-              <w:cnfStyle w:val="000000100000" w:firstRow="0" w:lastRow="0" w:firstColumn="0" w:lastColumn="0" w:oddVBand="0" w:evenVBand="0" w:oddHBand="1" w:evenHBand="0" w:firstRowFirstColumn="0" w:firstRowLastColumn="0" w:lastRowFirstColumn="0" w:lastRowLastColumn="0"/>
-            </w:pPr>
-            <w:r>
-              <w:t>Correcto:</w:t>
-            </w:r>
-          </w:p>
-          <w:p>
-            <w:pPr>
-              <w:cnfStyle w:val="000000100000" w:firstRow="0" w:lastRow="0" w:firstColumn="0" w:lastColumn="0" w:oddVBand="0" w:evenVBand="0" w:oddHBand="1" w:evenHBand="0" w:firstRowFirstColumn="0" w:firstRowLastColumn="0" w:lastRowFirstColumn="0" w:lastRowLastColumn="0"/>
-              <w:rPr>
-                <w:rFonts w:ascii="Arial" w:hAnsi="Arial" w:cs="Arial"/>
-                <w:color w:val="222222"/>
-                <w:sz w:val="21"/>
-                <w:szCs w:val="21"/>
-                <w:shd w:val="clear" w:color="auto" w:fill="FFFFFF"/>
-              </w:rPr>
-            </w:pPr>
-            <w:r>
-              <w:rPr>
-                <w:rFonts w:ascii="Arial" w:hAnsi="Arial" w:cs="Arial"/>
-                <w:color w:val="222222"/>
-                <w:sz w:val="21"/>
-                <w:szCs w:val="21"/>
-                <w:shd w:val="clear" w:color="auto" w:fill="FFFFFF"/>
-              </w:rPr>
-              <w:t>BEML920313HMCLNS09</w:t>
-            </w:r>
-          </w:p>
-          <w:p>
-            <w:pPr>
-              <w:shd w:val="clear" w:color="auto" w:fill="E7E6E6" w:themeFill="background2"/>
-              <w:cnfStyle w:val="000000100000" w:firstRow="0" w:lastRow="0" w:firstColumn="0" w:lastColumn="0" w:oddVBand="0" w:evenVBand="0" w:oddHBand="1" w:evenHBand="0" w:firstRowFirstColumn="0" w:firstRowLastColumn="0" w:lastRowFirstColumn="0" w:lastRowLastColumn="0"/>
-              <w:rPr>
-                <w:shd w:val="clear" w:color="auto" w:fill="FFFFFF"/>
-              </w:rPr>
-            </w:pPr>
-          </w:p>
-          <w:p>
-            <w:pPr>
-              <w:shd w:val="clear" w:color="auto" w:fill="E7E6E6" w:themeFill="background2"/>
-              <w:cnfStyle w:val="000000100000" w:firstRow="0" w:lastRow="0" w:firstColumn="0" w:lastColumn="0" w:oddVBand="0" w:evenVBand="0" w:oddHBand="1" w:evenHBand="0" w:firstRowFirstColumn="0" w:firstRowLastColumn="0" w:lastRowFirstColumn="0" w:lastRowLastColumn="0"/>
-              <w:rPr>
-                <w:shd w:val="clear" w:color="auto" w:fill="FFFFFF"/>
-              </w:rPr>
-            </w:pPr>
-            <w:r>
-              <w:rPr>
-                <w:shd w:val="clear" w:color="auto" w:fill="FFFFFF"/>
-              </w:rPr>
-              <w:t>Incorrecto:</w:t>
-            </w:r>
-          </w:p>
-          <w:p>
-            <w:pPr>
-              <w:cnfStyle w:val="000000100000" w:firstRow="0" w:lastRow="0" w:firstColumn="0" w:lastColumn="0" w:oddVBand="0" w:evenVBand="0" w:oddHBand="1" w:evenHBand="0" w:firstRowFirstColumn="0" w:firstRowLastColumn="0" w:lastRowFirstColumn="0" w:lastRowLastColumn="0"/>
-              <w:rPr>
-                <w:rFonts w:ascii="Arial" w:hAnsi="Arial" w:cs="Arial"/>
-                <w:color w:val="222222"/>
-                <w:sz w:val="21"/>
-                <w:szCs w:val="21"/>
-                <w:shd w:val="clear" w:color="auto" w:fill="FFFFFF"/>
-              </w:rPr>
-            </w:pPr>
-            <w:r>
-              <w:rPr>
-                <w:rFonts w:ascii="Arial" w:hAnsi="Arial" w:cs="Arial"/>
-                <w:color w:val="222222"/>
-                <w:sz w:val="21"/>
-                <w:szCs w:val="21"/>
-                <w:shd w:val="clear" w:color="auto" w:fill="FFFFFF"/>
-              </w:rPr>
-              <w:t>beml920313hmclns09</w:t>
-            </w:r>
-          </w:p>
-          <w:p>
-            <w:pPr>
-              <w:cnfStyle w:val="000000100000" w:firstRow="0" w:lastRow="0" w:firstColumn="0" w:lastColumn="0" w:oddVBand="0" w:evenVBand="0" w:oddHBand="1" w:evenHBand="0" w:firstRowFirstColumn="0" w:firstRowLastColumn="0" w:lastRowFirstColumn="0" w:lastRowLastColumn="0"/>
-            </w:pPr>
+              <w:cnfStyle w:val="000000000000" w:firstRow="0" w:lastRow="0" w:firstColumn="0" w:lastColumn="0" w:oddVBand="0" w:evenVBand="0" w:oddHBand="0" w:evenHBand="0" w:firstRowFirstColumn="0" w:firstRowLastColumn="0" w:lastRowFirstColumn="0" w:lastRowLastColumn="0"/>
+            </w:pPr>
+            <w:r>
+              <w:t xml:space="preserve">Al accionar el botón de la guardar </w:t>
+            </w:r>
+            <w:r>
+              <w:t>datos,</w:t>
+            </w:r>
+            <w:r>
+              <w:t xml:space="preserve"> sin dejar campos vacíos, se mandara toda la información y se añade</w:t>
+            </w:r>
+            <w:r>
+              <w:t xml:space="preserve"> a la base de datos en sus respectivos campos y </w:t>
+            </w:r>
+            <w:r>
+              <w:t>de</w:t>
+            </w:r>
+            <w:r>
+              <w:t xml:space="preserve"> manera correcta.</w:t>
+            </w:r>
           </w:p>
         </w:tc>
         <w:tc>
@@ -2468,7 +2459,7 @@
           </w:tcPr>
           <w:p>
             <w:pPr>
-              <w:cnfStyle w:val="000000100000" w:firstRow="0" w:lastRow="0" w:firstColumn="0" w:lastColumn="0" w:oddVBand="0" w:evenVBand="0" w:oddHBand="1" w:evenHBand="0" w:firstRowFirstColumn="0" w:firstRowLastColumn="0" w:lastRowFirstColumn="0" w:lastRowLastColumn="0"/>
+              <w:cnfStyle w:val="000000000000" w:firstRow="0" w:lastRow="0" w:firstColumn="0" w:lastColumn="0" w:oddVBand="0" w:evenVBand="0" w:oddHBand="0" w:evenHBand="0" w:firstRowFirstColumn="0" w:firstRowLastColumn="0" w:lastRowFirstColumn="0" w:lastRowLastColumn="0"/>
             </w:pPr>
             <w:r>
               <w:rPr>
@@ -2476,10 +2467,10 @@
                 <w:lang w:val="en-US"/>
               </w:rPr>
               <w:drawing>
-                <wp:inline distT="0" distB="0" distL="0" distR="0" wp14:anchorId="4B041544" wp14:editId="6649C047">
-                  <wp:extent cx="1885950" cy="904875"/>
-                  <wp:effectExtent l="0" t="0" r="0" b="9525"/>
-                  <wp:docPr id="17" name="Imagen 17"/>
+                <wp:inline distT="0" distB="0" distL="0" distR="0" wp14:anchorId="4C729D6B" wp14:editId="3A0528FE">
+                  <wp:extent cx="2066306" cy="1162685"/>
+                  <wp:effectExtent l="0" t="0" r="0" b="0"/>
+                  <wp:docPr id="14" name="Imagen 14"/>
                   <wp:cNvGraphicFramePr>
                     <a:graphicFrameLocks xmlns:a="http://schemas.openxmlformats.org/drawingml/2006/main" noChangeAspect="1"/>
                   </wp:cNvGraphicFramePr>
@@ -2499,7 +2490,7 @@
                         <pic:spPr>
                           <a:xfrm>
                             <a:off x="0" y="0"/>
-                            <a:ext cx="1885950" cy="904875"/>
+                            <a:ext cx="2089035" cy="1175474"/>
                           </a:xfrm>
                           <a:prstGeom prst="rect">
                             <a:avLst/>
@@ -2512,96 +2503,20 @@
               </w:drawing>
             </w:r>
           </w:p>
-        </w:tc>
-        <w:tc>
-          <w:tcPr>
-            <w:tcW w:w="775" w:type="dxa"/>
-            <w:gridSpan w:val="2"/>
-          </w:tcPr>
-          <w:p>
-            <w:pPr>
-              <w:cnfStyle w:val="000000100000" w:firstRow="0" w:lastRow="0" w:firstColumn="0" w:lastColumn="0" w:oddVBand="0" w:evenVBand="0" w:oddHBand="1" w:evenHBand="0" w:firstRowFirstColumn="0" w:firstRowLastColumn="0" w:lastRowFirstColumn="0" w:lastRowLastColumn="0"/>
-            </w:pPr>
-          </w:p>
-        </w:tc>
-        <w:tc>
-          <w:tcPr>
-            <w:tcW w:w="1298" w:type="dxa"/>
-          </w:tcPr>
-          <w:p>
-            <w:pPr>
-              <w:cnfStyle w:val="000000100000" w:firstRow="0" w:lastRow="0" w:firstColumn="0" w:lastColumn="0" w:oddVBand="0" w:evenVBand="0" w:oddHBand="1" w:evenHBand="0" w:firstRowFirstColumn="0" w:firstRowLastColumn="0" w:lastRowFirstColumn="0" w:lastRowLastColumn="0"/>
-            </w:pPr>
-          </w:p>
-        </w:tc>
-      </w:tr>
-      <w:tr>
-        <w:trPr>
-          <w:trHeight w:val="20"/>
-        </w:trPr>
-        <w:tc>
-          <w:tcPr>
-            <w:cnfStyle w:val="001000000000" w:firstRow="0" w:lastRow="0" w:firstColumn="1" w:lastColumn="0" w:oddVBand="0" w:evenVBand="0" w:oddHBand="0" w:evenHBand="0" w:firstRowFirstColumn="0" w:firstRowLastColumn="0" w:lastRowFirstColumn="0" w:lastRowLastColumn="0"/>
-            <w:tcW w:w="925" w:type="dxa"/>
-          </w:tcPr>
-          <w:p>
-            <w:r>
-              <w:t>13</w:t>
-            </w:r>
-          </w:p>
-        </w:tc>
-        <w:tc>
-          <w:tcPr>
-            <w:tcW w:w="2492" w:type="dxa"/>
-          </w:tcPr>
-          <w:p>
-            <w:pPr>
-              <w:cnfStyle w:val="000000000000" w:firstRow="0" w:lastRow="0" w:firstColumn="0" w:lastColumn="0" w:oddVBand="0" w:evenVBand="0" w:oddHBand="0" w:evenHBand="0" w:firstRowFirstColumn="0" w:firstRowLastColumn="0" w:lastRowFirstColumn="0" w:lastRowLastColumn="0"/>
-            </w:pPr>
-            <w:r>
-              <w:t xml:space="preserve">No dejar guardar en la base de datos si algún campo </w:t>
-            </w:r>
-            <w:r>
-              <w:t>está</w:t>
-            </w:r>
-            <w:r>
-              <w:t xml:space="preserve"> vacío.</w:t>
-            </w:r>
-          </w:p>
-          <w:p>
-            <w:pPr>
-              <w:cnfStyle w:val="000000000000" w:firstRow="0" w:lastRow="0" w:firstColumn="0" w:lastColumn="0" w:oddVBand="0" w:evenVBand="0" w:oddHBand="0" w:evenHBand="0" w:firstRowFirstColumn="0" w:firstRowLastColumn="0" w:lastRowFirstColumn="0" w:lastRowLastColumn="0"/>
-            </w:pPr>
-          </w:p>
-          <w:p>
-            <w:pPr>
-              <w:cnfStyle w:val="000000000000" w:firstRow="0" w:lastRow="0" w:firstColumn="0" w:lastColumn="0" w:oddVBand="0" w:evenVBand="0" w:oddHBand="0" w:evenHBand="0" w:firstRowFirstColumn="0" w:firstRowLastColumn="0" w:lastRowFirstColumn="0" w:lastRowLastColumn="0"/>
-            </w:pPr>
-            <w:r>
-              <w:t>-&gt;Mandar mensaje de error en caso de que estén campos vacíos.</w:t>
-            </w:r>
-          </w:p>
-        </w:tc>
-        <w:tc>
-          <w:tcPr>
-            <w:tcW w:w="3098" w:type="dxa"/>
-            <w:gridSpan w:val="2"/>
-          </w:tcPr>
-          <w:p>
-            <w:pPr>
-              <w:cnfStyle w:val="000000000000" w:firstRow="0" w:lastRow="0" w:firstColumn="0" w:lastColumn="0" w:oddVBand="0" w:evenVBand="0" w:oddHBand="0" w:evenHBand="0" w:firstRowFirstColumn="0" w:firstRowLastColumn="0" w:lastRowFirstColumn="0" w:lastRowLastColumn="0"/>
-            </w:pPr>
-            <w:bookmarkStart w:id="0" w:name="_GoBack"/>
+          <w:p>
+            <w:pPr>
+              <w:cnfStyle w:val="000000000000" w:firstRow="0" w:lastRow="0" w:firstColumn="0" w:lastColumn="0" w:oddVBand="0" w:evenVBand="0" w:oddHBand="0" w:evenHBand="0" w:firstRowFirstColumn="0" w:firstRowLastColumn="0" w:lastRowFirstColumn="0" w:lastRowLastColumn="0"/>
+            </w:pPr>
             <w:r>
               <w:rPr>
                 <w:noProof/>
                 <w:lang w:val="en-US"/>
               </w:rPr>
               <w:drawing>
-                <wp:inline distT="0" distB="0" distL="0" distR="0" wp14:anchorId="4B4F9B6A" wp14:editId="50FB1246">
-                  <wp:extent cx="1771650" cy="1115695"/>
-                  <wp:effectExtent l="0" t="0" r="0" b="8255"/>
-                  <wp:docPr id="18" name="Imagen 18"/>
+                <wp:inline distT="0" distB="0" distL="0" distR="0" wp14:anchorId="481A4C95" wp14:editId="6886167D">
+                  <wp:extent cx="2018805" cy="1160780"/>
+                  <wp:effectExtent l="0" t="0" r="635" b="1270"/>
+                  <wp:docPr id="15" name="Imagen 15"/>
                   <wp:cNvGraphicFramePr>
                     <a:graphicFrameLocks xmlns:a="http://schemas.openxmlformats.org/drawingml/2006/main" noChangeAspect="1"/>
                   </wp:cNvGraphicFramePr>
@@ -2621,6 +2536,417 @@
                         <pic:spPr>
                           <a:xfrm>
                             <a:off x="0" y="0"/>
+                            <a:ext cx="2032505" cy="1168657"/>
+                          </a:xfrm>
+                          <a:prstGeom prst="rect">
+                            <a:avLst/>
+                          </a:prstGeom>
+                        </pic:spPr>
+                      </pic:pic>
+                    </a:graphicData>
+                  </a:graphic>
+                </wp:inline>
+              </w:drawing>
+            </w:r>
+          </w:p>
+        </w:tc>
+        <w:tc>
+          <w:tcPr>
+            <w:tcW w:w="775" w:type="dxa"/>
+            <w:gridSpan w:val="2"/>
+          </w:tcPr>
+          <w:p>
+            <w:pPr>
+              <w:cnfStyle w:val="000000000000" w:firstRow="0" w:lastRow="0" w:firstColumn="0" w:lastColumn="0" w:oddVBand="0" w:evenVBand="0" w:oddHBand="0" w:evenHBand="0" w:firstRowFirstColumn="0" w:firstRowLastColumn="0" w:lastRowFirstColumn="0" w:lastRowLastColumn="0"/>
+            </w:pPr>
+          </w:p>
+        </w:tc>
+        <w:tc>
+          <w:tcPr>
+            <w:tcW w:w="1298" w:type="dxa"/>
+          </w:tcPr>
+          <w:p>
+            <w:pPr>
+              <w:cnfStyle w:val="000000000000" w:firstRow="0" w:lastRow="0" w:firstColumn="0" w:lastColumn="0" w:oddVBand="0" w:evenVBand="0" w:oddHBand="0" w:evenHBand="0" w:firstRowFirstColumn="0" w:firstRowLastColumn="0" w:lastRowFirstColumn="0" w:lastRowLastColumn="0"/>
+            </w:pPr>
+          </w:p>
+        </w:tc>
+      </w:tr>
+      <w:tr>
+        <w:trPr>
+          <w:cnfStyle w:val="000000100000" w:firstRow="0" w:lastRow="0" w:firstColumn="0" w:lastColumn="0" w:oddVBand="0" w:evenVBand="0" w:oddHBand="1" w:evenHBand="0" w:firstRowFirstColumn="0" w:firstRowLastColumn="0" w:lastRowFirstColumn="0" w:lastRowLastColumn="0"/>
+          <w:trHeight w:val="20"/>
+        </w:trPr>
+        <w:tc>
+          <w:tcPr>
+            <w:cnfStyle w:val="001000000000" w:firstRow="0" w:lastRow="0" w:firstColumn="1" w:lastColumn="0" w:oddVBand="0" w:evenVBand="0" w:oddHBand="0" w:evenHBand="0" w:firstRowFirstColumn="0" w:firstRowLastColumn="0" w:lastRowFirstColumn="0" w:lastRowLastColumn="0"/>
+            <w:tcW w:w="925" w:type="dxa"/>
+          </w:tcPr>
+          <w:p>
+            <w:r>
+              <w:t>11</w:t>
+            </w:r>
+          </w:p>
+        </w:tc>
+        <w:tc>
+          <w:tcPr>
+            <w:tcW w:w="2492" w:type="dxa"/>
+          </w:tcPr>
+          <w:p>
+            <w:pPr>
+              <w:cnfStyle w:val="000000100000" w:firstRow="0" w:lastRow="0" w:firstColumn="0" w:lastColumn="0" w:oddVBand="0" w:evenVBand="0" w:oddHBand="1" w:evenHBand="0" w:firstRowFirstColumn="0" w:firstRowLastColumn="0" w:lastRowFirstColumn="0" w:lastRowLastColumn="0"/>
+            </w:pPr>
+            <w:r>
+              <w:t>Verificación de que no se añadan alumnos que ya están existentes, mandar mensaje de error en caso de ser existente.</w:t>
+            </w:r>
+          </w:p>
+        </w:tc>
+        <w:tc>
+          <w:tcPr>
+            <w:tcW w:w="3098" w:type="dxa"/>
+            <w:gridSpan w:val="2"/>
+          </w:tcPr>
+          <w:p>
+            <w:pPr>
+              <w:cnfStyle w:val="000000100000" w:firstRow="0" w:lastRow="0" w:firstColumn="0" w:lastColumn="0" w:oddVBand="0" w:evenVBand="0" w:oddHBand="1" w:evenHBand="0" w:firstRowFirstColumn="0" w:firstRowLastColumn="0" w:lastRowFirstColumn="0" w:lastRowLastColumn="0"/>
+            </w:pPr>
+            <w:r>
+              <w:rPr>
+                <w:noProof/>
+                <w:lang w:val="en-US"/>
+              </w:rPr>
+              <w:drawing>
+                <wp:inline distT="0" distB="0" distL="0" distR="0" wp14:anchorId="2B722784" wp14:editId="1DEE02E7">
+                  <wp:extent cx="1791699" cy="1171575"/>
+                  <wp:effectExtent l="0" t="0" r="0" b="0"/>
+                  <wp:docPr id="16" name="Imagen 16"/>
+                  <wp:cNvGraphicFramePr>
+                    <a:graphicFrameLocks xmlns:a="http://schemas.openxmlformats.org/drawingml/2006/main" noChangeAspect="1"/>
+                  </wp:cNvGraphicFramePr>
+                  <a:graphic xmlns:a="http://schemas.openxmlformats.org/drawingml/2006/main">
+                    <a:graphicData uri="http://schemas.openxmlformats.org/drawingml/2006/picture">
+                      <pic:pic xmlns:pic="http://schemas.openxmlformats.org/drawingml/2006/picture">
+                        <pic:nvPicPr>
+                          <pic:cNvPr id="1" name=""/>
+                          <pic:cNvPicPr/>
+                        </pic:nvPicPr>
+                        <pic:blipFill>
+                          <a:blip r:embed="rId22"/>
+                          <a:stretch>
+                            <a:fillRect/>
+                          </a:stretch>
+                        </pic:blipFill>
+                        <pic:spPr>
+                          <a:xfrm>
+                            <a:off x="0" y="0"/>
+                            <a:ext cx="1823341" cy="1192266"/>
+                          </a:xfrm>
+                          <a:prstGeom prst="rect">
+                            <a:avLst/>
+                          </a:prstGeom>
+                        </pic:spPr>
+                      </pic:pic>
+                    </a:graphicData>
+                  </a:graphic>
+                </wp:inline>
+              </w:drawing>
+            </w:r>
+          </w:p>
+        </w:tc>
+        <w:tc>
+          <w:tcPr>
+            <w:tcW w:w="775" w:type="dxa"/>
+            <w:gridSpan w:val="2"/>
+          </w:tcPr>
+          <w:p>
+            <w:pPr>
+              <w:cnfStyle w:val="000000100000" w:firstRow="0" w:lastRow="0" w:firstColumn="0" w:lastColumn="0" w:oddVBand="0" w:evenVBand="0" w:oddHBand="1" w:evenHBand="0" w:firstRowFirstColumn="0" w:firstRowLastColumn="0" w:lastRowFirstColumn="0" w:lastRowLastColumn="0"/>
+            </w:pPr>
+          </w:p>
+        </w:tc>
+        <w:tc>
+          <w:tcPr>
+            <w:tcW w:w="1298" w:type="dxa"/>
+          </w:tcPr>
+          <w:p>
+            <w:pPr>
+              <w:cnfStyle w:val="000000100000" w:firstRow="0" w:lastRow="0" w:firstColumn="0" w:lastColumn="0" w:oddVBand="0" w:evenVBand="0" w:oddHBand="1" w:evenHBand="0" w:firstRowFirstColumn="0" w:firstRowLastColumn="0" w:lastRowFirstColumn="0" w:lastRowLastColumn="0"/>
+            </w:pPr>
+          </w:p>
+        </w:tc>
+      </w:tr>
+      <w:tr>
+        <w:trPr>
+          <w:trHeight w:val="20"/>
+        </w:trPr>
+        <w:tc>
+          <w:tcPr>
+            <w:cnfStyle w:val="001000000000" w:firstRow="0" w:lastRow="0" w:firstColumn="1" w:lastColumn="0" w:oddVBand="0" w:evenVBand="0" w:oddHBand="0" w:evenHBand="0" w:firstRowFirstColumn="0" w:firstRowLastColumn="0" w:lastRowFirstColumn="0" w:lastRowLastColumn="0"/>
+            <w:tcW w:w="925" w:type="dxa"/>
+          </w:tcPr>
+          <w:p>
+            <w:r>
+              <w:t>12</w:t>
+            </w:r>
+          </w:p>
+        </w:tc>
+        <w:tc>
+          <w:tcPr>
+            <w:tcW w:w="2492" w:type="dxa"/>
+          </w:tcPr>
+          <w:p>
+            <w:pPr>
+              <w:cnfStyle w:val="000000000000" w:firstRow="0" w:lastRow="0" w:firstColumn="0" w:lastColumn="0" w:oddVBand="0" w:evenVBand="0" w:oddHBand="0" w:evenHBand="0" w:firstRowFirstColumn="0" w:firstRowLastColumn="0" w:lastRowFirstColumn="0" w:lastRowLastColumn="0"/>
+            </w:pPr>
+            <w:r>
+              <w:t>La caja de texto CURP guarde en base de datos en Letras mayúsculas.</w:t>
+            </w:r>
+          </w:p>
+          <w:p>
+            <w:pPr>
+              <w:cnfStyle w:val="000000000000" w:firstRow="0" w:lastRow="0" w:firstColumn="0" w:lastColumn="0" w:oddVBand="0" w:evenVBand="0" w:oddHBand="0" w:evenHBand="0" w:firstRowFirstColumn="0" w:firstRowLastColumn="0" w:lastRowFirstColumn="0" w:lastRowLastColumn="0"/>
+            </w:pPr>
+          </w:p>
+          <w:p>
+            <w:pPr>
+              <w:cnfStyle w:val="000000000000" w:firstRow="0" w:lastRow="0" w:firstColumn="0" w:lastColumn="0" w:oddVBand="0" w:evenVBand="0" w:oddHBand="0" w:evenHBand="0" w:firstRowFirstColumn="0" w:firstRowLastColumn="0" w:lastRowFirstColumn="0" w:lastRowLastColumn="0"/>
+            </w:pPr>
+            <w:r>
+              <w:t xml:space="preserve">Ejemplo: </w:t>
+            </w:r>
+          </w:p>
+          <w:p>
+            <w:pPr>
+              <w:cnfStyle w:val="000000000000" w:firstRow="0" w:lastRow="0" w:firstColumn="0" w:lastColumn="0" w:oddVBand="0" w:evenVBand="0" w:oddHBand="0" w:evenHBand="0" w:firstRowFirstColumn="0" w:firstRowLastColumn="0" w:lastRowFirstColumn="0" w:lastRowLastColumn="0"/>
+            </w:pPr>
+            <w:r>
+              <w:t>Correcto:</w:t>
+            </w:r>
+          </w:p>
+          <w:p>
+            <w:pPr>
+              <w:shd w:val="clear" w:color="auto" w:fill="E7E6E6" w:themeFill="background2"/>
+              <w:cnfStyle w:val="000000000000" w:firstRow="0" w:lastRow="0" w:firstColumn="0" w:lastColumn="0" w:oddVBand="0" w:evenVBand="0" w:oddHBand="0" w:evenHBand="0" w:firstRowFirstColumn="0" w:firstRowLastColumn="0" w:lastRowFirstColumn="0" w:lastRowLastColumn="0"/>
+              <w:rPr>
+                <w:rFonts w:ascii="Arial" w:hAnsi="Arial" w:cs="Arial"/>
+                <w:color w:val="222222"/>
+                <w:sz w:val="21"/>
+                <w:szCs w:val="21"/>
+                <w:shd w:val="clear" w:color="auto" w:fill="FFFFFF"/>
+              </w:rPr>
+            </w:pPr>
+            <w:r>
+              <w:rPr>
+                <w:rFonts w:ascii="Arial" w:hAnsi="Arial" w:cs="Arial"/>
+                <w:color w:val="222222"/>
+                <w:sz w:val="21"/>
+                <w:szCs w:val="21"/>
+                <w:shd w:val="clear" w:color="auto" w:fill="FFFFFF"/>
+              </w:rPr>
+              <w:t>ERTA0804096SCHMM93</w:t>
+            </w:r>
+          </w:p>
+          <w:p>
+            <w:pPr>
+              <w:shd w:val="clear" w:color="auto" w:fill="E7E6E6" w:themeFill="background2"/>
+              <w:cnfStyle w:val="000000000000" w:firstRow="0" w:lastRow="0" w:firstColumn="0" w:lastColumn="0" w:oddVBand="0" w:evenVBand="0" w:oddHBand="0" w:evenHBand="0" w:firstRowFirstColumn="0" w:firstRowLastColumn="0" w:lastRowFirstColumn="0" w:lastRowLastColumn="0"/>
+              <w:rPr>
+                <w:shd w:val="clear" w:color="auto" w:fill="FFFFFF"/>
+              </w:rPr>
+            </w:pPr>
+          </w:p>
+          <w:p>
+            <w:pPr>
+              <w:shd w:val="clear" w:color="auto" w:fill="E7E6E6" w:themeFill="background2"/>
+              <w:cnfStyle w:val="000000000000" w:firstRow="0" w:lastRow="0" w:firstColumn="0" w:lastColumn="0" w:oddVBand="0" w:evenVBand="0" w:oddHBand="0" w:evenHBand="0" w:firstRowFirstColumn="0" w:firstRowLastColumn="0" w:lastRowFirstColumn="0" w:lastRowLastColumn="0"/>
+              <w:rPr>
+                <w:shd w:val="clear" w:color="auto" w:fill="FFFFFF"/>
+              </w:rPr>
+            </w:pPr>
+            <w:r>
+              <w:rPr>
+                <w:shd w:val="clear" w:color="auto" w:fill="FFFFFF"/>
+              </w:rPr>
+              <w:t>Incorrecto:</w:t>
+            </w:r>
+          </w:p>
+          <w:p>
+            <w:pPr>
+              <w:cnfStyle w:val="000000000000" w:firstRow="0" w:lastRow="0" w:firstColumn="0" w:lastColumn="0" w:oddVBand="0" w:evenVBand="0" w:oddHBand="0" w:evenHBand="0" w:firstRowFirstColumn="0" w:firstRowLastColumn="0" w:lastRowFirstColumn="0" w:lastRowLastColumn="0"/>
+            </w:pPr>
+            <w:r>
+              <w:rPr>
+                <w:rFonts w:ascii="Arial" w:hAnsi="Arial" w:cs="Arial"/>
+                <w:color w:val="222222"/>
+                <w:sz w:val="21"/>
+                <w:szCs w:val="21"/>
+                <w:shd w:val="clear" w:color="auto" w:fill="FFFFFF"/>
+              </w:rPr>
+              <w:t>erta0804096schmm93</w:t>
+            </w:r>
+          </w:p>
+        </w:tc>
+        <w:tc>
+          <w:tcPr>
+            <w:tcW w:w="3098" w:type="dxa"/>
+            <w:gridSpan w:val="2"/>
+          </w:tcPr>
+          <w:p>
+            <w:pPr>
+              <w:cnfStyle w:val="000000000000" w:firstRow="0" w:lastRow="0" w:firstColumn="0" w:lastColumn="0" w:oddVBand="0" w:evenVBand="0" w:oddHBand="0" w:evenHBand="0" w:firstRowFirstColumn="0" w:firstRowLastColumn="0" w:lastRowFirstColumn="0" w:lastRowLastColumn="0"/>
+            </w:pPr>
+            <w:r>
+              <w:rPr>
+                <w:noProof/>
+                <w:lang w:val="en-US"/>
+              </w:rPr>
+              <w:drawing>
+                <wp:inline distT="0" distB="0" distL="0" distR="0" wp14:anchorId="4B041544" wp14:editId="6649C047">
+                  <wp:extent cx="1885950" cy="904875"/>
+                  <wp:effectExtent l="0" t="0" r="0" b="9525"/>
+                  <wp:docPr id="17" name="Imagen 17"/>
+                  <wp:cNvGraphicFramePr>
+                    <a:graphicFrameLocks xmlns:a="http://schemas.openxmlformats.org/drawingml/2006/main" noChangeAspect="1"/>
+                  </wp:cNvGraphicFramePr>
+                  <a:graphic xmlns:a="http://schemas.openxmlformats.org/drawingml/2006/main">
+                    <a:graphicData uri="http://schemas.openxmlformats.org/drawingml/2006/picture">
+                      <pic:pic xmlns:pic="http://schemas.openxmlformats.org/drawingml/2006/picture">
+                        <pic:nvPicPr>
+                          <pic:cNvPr id="1" name=""/>
+                          <pic:cNvPicPr/>
+                        </pic:nvPicPr>
+                        <pic:blipFill>
+                          <a:blip r:embed="rId23"/>
+                          <a:stretch>
+                            <a:fillRect/>
+                          </a:stretch>
+                        </pic:blipFill>
+                        <pic:spPr>
+                          <a:xfrm>
+                            <a:off x="0" y="0"/>
+                            <a:ext cx="1885950" cy="904875"/>
+                          </a:xfrm>
+                          <a:prstGeom prst="rect">
+                            <a:avLst/>
+                          </a:prstGeom>
+                        </pic:spPr>
+                      </pic:pic>
+                    </a:graphicData>
+                  </a:graphic>
+                </wp:inline>
+              </w:drawing>
+            </w:r>
+          </w:p>
+        </w:tc>
+        <w:tc>
+          <w:tcPr>
+            <w:tcW w:w="775" w:type="dxa"/>
+            <w:gridSpan w:val="2"/>
+          </w:tcPr>
+          <w:p>
+            <w:pPr>
+              <w:cnfStyle w:val="000000000000" w:firstRow="0" w:lastRow="0" w:firstColumn="0" w:lastColumn="0" w:oddVBand="0" w:evenVBand="0" w:oddHBand="0" w:evenHBand="0" w:firstRowFirstColumn="0" w:firstRowLastColumn="0" w:lastRowFirstColumn="0" w:lastRowLastColumn="0"/>
+            </w:pPr>
+          </w:p>
+        </w:tc>
+        <w:tc>
+          <w:tcPr>
+            <w:tcW w:w="1298" w:type="dxa"/>
+          </w:tcPr>
+          <w:p>
+            <w:pPr>
+              <w:cnfStyle w:val="000000000000" w:firstRow="0" w:lastRow="0" w:firstColumn="0" w:lastColumn="0" w:oddVBand="0" w:evenVBand="0" w:oddHBand="0" w:evenHBand="0" w:firstRowFirstColumn="0" w:firstRowLastColumn="0" w:lastRowFirstColumn="0" w:lastRowLastColumn="0"/>
+            </w:pPr>
+          </w:p>
+        </w:tc>
+      </w:tr>
+      <w:tr>
+        <w:trPr>
+          <w:cnfStyle w:val="000000100000" w:firstRow="0" w:lastRow="0" w:firstColumn="0" w:lastColumn="0" w:oddVBand="0" w:evenVBand="0" w:oddHBand="1" w:evenHBand="0" w:firstRowFirstColumn="0" w:firstRowLastColumn="0" w:lastRowFirstColumn="0" w:lastRowLastColumn="0"/>
+          <w:trHeight w:val="20"/>
+        </w:trPr>
+        <w:tc>
+          <w:tcPr>
+            <w:cnfStyle w:val="001000000000" w:firstRow="0" w:lastRow="0" w:firstColumn="1" w:lastColumn="0" w:oddVBand="0" w:evenVBand="0" w:oddHBand="0" w:evenHBand="0" w:firstRowFirstColumn="0" w:firstRowLastColumn="0" w:lastRowFirstColumn="0" w:lastRowLastColumn="0"/>
+            <w:tcW w:w="925" w:type="dxa"/>
+          </w:tcPr>
+          <w:p>
+            <w:r>
+              <w:lastRenderedPageBreak/>
+              <w:t>13</w:t>
+            </w:r>
+          </w:p>
+        </w:tc>
+        <w:tc>
+          <w:tcPr>
+            <w:tcW w:w="2492" w:type="dxa"/>
+          </w:tcPr>
+          <w:p>
+            <w:pPr>
+              <w:cnfStyle w:val="000000100000" w:firstRow="0" w:lastRow="0" w:firstColumn="0" w:lastColumn="0" w:oddVBand="0" w:evenVBand="0" w:oddHBand="1" w:evenHBand="0" w:firstRowFirstColumn="0" w:firstRowLastColumn="0" w:lastRowFirstColumn="0" w:lastRowLastColumn="0"/>
+            </w:pPr>
+            <w:r>
+              <w:t xml:space="preserve">No dejar guardar en la base de datos si algún campo </w:t>
+            </w:r>
+            <w:r>
+              <w:t>está</w:t>
+            </w:r>
+            <w:r>
+              <w:t xml:space="preserve"> vacío.</w:t>
+            </w:r>
+          </w:p>
+          <w:p>
+            <w:pPr>
+              <w:cnfStyle w:val="000000100000" w:firstRow="0" w:lastRow="0" w:firstColumn="0" w:lastColumn="0" w:oddVBand="0" w:evenVBand="0" w:oddHBand="1" w:evenHBand="0" w:firstRowFirstColumn="0" w:firstRowLastColumn="0" w:lastRowFirstColumn="0" w:lastRowLastColumn="0"/>
+            </w:pPr>
+          </w:p>
+          <w:p>
+            <w:pPr>
+              <w:cnfStyle w:val="000000100000" w:firstRow="0" w:lastRow="0" w:firstColumn="0" w:lastColumn="0" w:oddVBand="0" w:evenVBand="0" w:oddHBand="1" w:evenHBand="0" w:firstRowFirstColumn="0" w:firstRowLastColumn="0" w:lastRowFirstColumn="0" w:lastRowLastColumn="0"/>
+            </w:pPr>
+            <w:r>
+              <w:t>-&gt;Mandar mensaje de error en caso de que estén campos vacíos.</w:t>
+            </w:r>
+          </w:p>
+        </w:tc>
+        <w:tc>
+          <w:tcPr>
+            <w:tcW w:w="3098" w:type="dxa"/>
+            <w:gridSpan w:val="2"/>
+          </w:tcPr>
+          <w:p>
+            <w:pPr>
+              <w:cnfStyle w:val="000000100000" w:firstRow="0" w:lastRow="0" w:firstColumn="0" w:lastColumn="0" w:oddVBand="0" w:evenVBand="0" w:oddHBand="1" w:evenHBand="0" w:firstRowFirstColumn="0" w:firstRowLastColumn="0" w:lastRowFirstColumn="0" w:lastRowLastColumn="0"/>
+            </w:pPr>
+            <w:r>
+              <w:rPr>
+                <w:noProof/>
+                <w:lang w:val="en-US"/>
+              </w:rPr>
+              <w:drawing>
+                <wp:inline distT="0" distB="0" distL="0" distR="0" wp14:anchorId="4B4F9B6A" wp14:editId="50FB1246">
+                  <wp:extent cx="1771650" cy="1115695"/>
+                  <wp:effectExtent l="0" t="0" r="0" b="8255"/>
+                  <wp:docPr id="18" name="Imagen 18"/>
+                  <wp:cNvGraphicFramePr>
+                    <a:graphicFrameLocks xmlns:a="http://schemas.openxmlformats.org/drawingml/2006/main" noChangeAspect="1"/>
+                  </wp:cNvGraphicFramePr>
+                  <a:graphic xmlns:a="http://schemas.openxmlformats.org/drawingml/2006/main">
+                    <a:graphicData uri="http://schemas.openxmlformats.org/drawingml/2006/picture">
+                      <pic:pic xmlns:pic="http://schemas.openxmlformats.org/drawingml/2006/picture">
+                        <pic:nvPicPr>
+                          <pic:cNvPr id="1" name=""/>
+                          <pic:cNvPicPr/>
+                        </pic:nvPicPr>
+                        <pic:blipFill>
+                          <a:blip r:embed="rId24"/>
+                          <a:stretch>
+                            <a:fillRect/>
+                          </a:stretch>
+                        </pic:blipFill>
+                        <pic:spPr>
+                          <a:xfrm>
+                            <a:off x="0" y="0"/>
                             <a:ext cx="1771650" cy="1115695"/>
                           </a:xfrm>
                           <a:prstGeom prst="rect">
@@ -2633,7 +2959,6 @@
                 </wp:inline>
               </w:drawing>
             </w:r>
-            <w:bookmarkEnd w:id="0"/>
           </w:p>
         </w:tc>
         <w:tc>
@@ -2643,7 +2968,7 @@
           </w:tcPr>
           <w:p>
             <w:pPr>
-              <w:cnfStyle w:val="000000000000" w:firstRow="0" w:lastRow="0" w:firstColumn="0" w:lastColumn="0" w:oddVBand="0" w:evenVBand="0" w:oddHBand="0" w:evenHBand="0" w:firstRowFirstColumn="0" w:firstRowLastColumn="0" w:lastRowFirstColumn="0" w:lastRowLastColumn="0"/>
+              <w:cnfStyle w:val="000000100000" w:firstRow="0" w:lastRow="0" w:firstColumn="0" w:lastColumn="0" w:oddVBand="0" w:evenVBand="0" w:oddHBand="1" w:evenHBand="0" w:firstRowFirstColumn="0" w:firstRowLastColumn="0" w:lastRowFirstColumn="0" w:lastRowLastColumn="0"/>
             </w:pPr>
           </w:p>
         </w:tc>
@@ -2653,7 +2978,7 @@
           </w:tcPr>
           <w:p>
             <w:pPr>
-              <w:cnfStyle w:val="000000000000" w:firstRow="0" w:lastRow="0" w:firstColumn="0" w:lastColumn="0" w:oddVBand="0" w:evenVBand="0" w:oddHBand="0" w:evenHBand="0" w:firstRowFirstColumn="0" w:firstRowLastColumn="0" w:lastRowFirstColumn="0" w:lastRowLastColumn="0"/>
+              <w:cnfStyle w:val="000000100000" w:firstRow="0" w:lastRow="0" w:firstColumn="0" w:lastColumn="0" w:oddVBand="0" w:evenVBand="0" w:oddHBand="1" w:evenHBand="0" w:firstRowFirstColumn="0" w:firstRowLastColumn="0" w:lastRowFirstColumn="0" w:lastRowLastColumn="0"/>
             </w:pPr>
           </w:p>
         </w:tc>
@@ -2662,12 +2987,12 @@
     <w:p/>
     <w:p/>
     <w:sectPr>
-      <w:headerReference w:type="even" r:id="rId22"/>
-      <w:headerReference w:type="default" r:id="rId23"/>
-      <w:footerReference w:type="even" r:id="rId24"/>
-      <w:footerReference w:type="default" r:id="rId25"/>
-      <w:headerReference w:type="first" r:id="rId26"/>
-      <w:footerReference w:type="first" r:id="rId27"/>
+      <w:headerReference w:type="even" r:id="rId25"/>
+      <w:headerReference w:type="default" r:id="rId26"/>
+      <w:footerReference w:type="even" r:id="rId27"/>
+      <w:footerReference w:type="default" r:id="rId28"/>
+      <w:headerReference w:type="first" r:id="rId29"/>
+      <w:footerReference w:type="first" r:id="rId30"/>
       <w:pgSz w:w="12240" w:h="15840"/>
       <w:pgMar w:top="1417" w:right="1701" w:bottom="1417" w:left="1701" w:header="708" w:footer="708" w:gutter="0"/>
       <w:cols w:space="708"/>
@@ -3341,7 +3666,7 @@
   <w:style w:type="paragraph" w:default="1" w:styleId="Normal">
     <w:name w:val="Normal"/>
     <w:qFormat/>
-    <w:rsid w:val="0064213E"/>
+    <w:rsid w:val="002C45F3"/>
   </w:style>
   <w:style w:type="character" w:default="1" w:styleId="Fuentedeprrafopredeter">
     <w:name w:val="Default Paragraph Font"/>

</xml_diff>